<commit_message>
Further tidying, adding links
</commit_message>
<xml_diff>
--- a/william_kumler.docx
+++ b/william_kumler.docx
@@ -102,7 +102,7 @@
         <w:pStyle w:val="FirstParagraph"/>
       </w:pPr>
       <w:r>
-        <w:t xml:space="preserve">Ph.D. candidate in chemical oceanography with a focus on marine microbial metabolomics under Dr. Anitra Ingalls. Focusing on automated and untargeted liquid chromatography mass spectrometry with significant development of existing and novel computational tools.</w:t>
+        <w:t xml:space="preserve">Ph.D. candidate in chemical oceanography focusing on marine microbial metabolomics under Dr. Anitra Ingalls. Expertise in automated and untargeted liquid chromatography mass spectrometry, with significant experience developing computational tools for mass spectrometry data analysis.</w:t>
       </w:r>
     </w:p>
     <w:p>
@@ -137,7 +137,7 @@
         <w:t xml:space="preserve">, University of Washington</w:t>
       </w:r>
       <w:r>
-        <w:t xml:space="preserve"> </w:t>
+        <w:br/>
       </w:r>
       <w:r>
         <w:rPr>
@@ -162,7 +162,7 @@
         <w:t xml:space="preserve">, University of Washington</w:t>
       </w:r>
       <w:r>
-        <w:t xml:space="preserve"> </w:t>
+        <w:br/>
       </w:r>
       <w:r>
         <w:rPr>
@@ -187,7 +187,7 @@
         <w:t xml:space="preserve">, University of California, Berkeley</w:t>
       </w:r>
       <w:r>
-        <w:t xml:space="preserve"> </w:t>
+        <w:br/>
       </w:r>
       <w:r>
         <w:rPr>
@@ -212,7 +212,7 @@
         <w:t xml:space="preserve">, University of California, Berkeley</w:t>
       </w:r>
       <w:r>
-        <w:t xml:space="preserve"> </w:t>
+        <w:br/>
       </w:r>
       <w:r>
         <w:rPr>
@@ -222,6 +222,13 @@
         <w:t xml:space="preserve">2014 - 2018</w:t>
       </w:r>
     </w:p>
+    <w:p>
+      <w:r>
+        <w:pict>
+          <v:rect style="width:0;height:1.5pt" o:hralign="center" o:hrstd="t" o:hr="t"/>
+        </w:pict>
+      </w:r>
+    </w:p>
     <w:bookmarkEnd w:id="24"/>
     <w:bookmarkStart w:id="25" w:name="work-experience"/>
     <w:p>
@@ -229,7 +236,7 @@
         <w:pStyle w:val="Heading2"/>
       </w:pPr>
       <w:r>
-        <w:t xml:space="preserve">Work experience</w:t>
+        <w:t xml:space="preserve">Work Experience</w:t>
       </w:r>
     </w:p>
     <w:p>
@@ -241,13 +248,13 @@
           <w:b/>
           <w:bCs/>
         </w:rPr>
-        <w:t xml:space="preserve">Koehl Lab manager</w:t>
-      </w:r>
-      <w:r>
-        <w:t xml:space="preserve">, University of California, Berkeley</w:t>
-      </w:r>
-      <w:r>
-        <w:t xml:space="preserve"> </w:t>
+        <w:t xml:space="preserve">Lab Manager</w:t>
+      </w:r>
+      <w:r>
+        <w:t xml:space="preserve">, Koehl Lab, University of California, Berkeley</w:t>
+      </w:r>
+      <w:r>
+        <w:br/>
       </w:r>
       <w:r>
         <w:rPr>
@@ -255,6 +262,96 @@
           <w:iCs/>
         </w:rPr>
         <w:t xml:space="preserve">2018 - 2019</w:t>
+      </w:r>
+      <w:r>
+        <w:br/>
+      </w:r>
+      <w:r>
+        <w:t xml:space="preserve">- Maintained live cultures of choanoflagellates and protozoa.</w:t>
+      </w:r>
+      <w:r>
+        <w:br/>
+      </w:r>
+      <w:r>
+        <w:t xml:space="preserve">- Managed and organized lab members, materials, and safety protocols.</w:t>
+      </w:r>
+      <w:r>
+        <w:br/>
+      </w:r>
+      <w:r>
+        <w:t xml:space="preserve">- Assisted visiting researchers with statistical analyses.</w:t>
+      </w:r>
+      <w:r>
+        <w:br/>
+      </w:r>
+      <w:r>
+        <w:t xml:space="preserve">- Tutored undergraduates in ImageJ and R programming.</w:t>
+      </w:r>
+    </w:p>
+    <w:p>
+      <w:pPr>
+        <w:pStyle w:val="BodyText"/>
+      </w:pPr>
+      <w:r>
+        <w:rPr>
+          <w:b/>
+          <w:bCs/>
+        </w:rPr>
+        <w:t xml:space="preserve">Lab Manager</w:t>
+      </w:r>
+      <w:r>
+        <w:t xml:space="preserve">, Edwards Lab, University of California, Berkeley</w:t>
+      </w:r>
+      <w:r>
+        <w:br/>
+      </w:r>
+      <w:r>
+        <w:rPr>
+          <w:i/>
+          <w:iCs/>
+        </w:rPr>
+        <w:t xml:space="preserve">2018 - 2019</w:t>
+      </w:r>
+      <w:r>
+        <w:br/>
+      </w:r>
+      <w:r>
+        <w:t xml:space="preserve">- Planned and set up laboratory experiments.</w:t>
+      </w:r>
+      <w:r>
+        <w:br/>
+      </w:r>
+      <w:r>
+        <w:t xml:space="preserve">- Performed HPLC-MS sample preparation and analysis using Thermo Fusion Lumos ID-X.</w:t>
+      </w:r>
+      <w:r>
+        <w:br/>
+      </w:r>
+      <w:r>
+        <w:t xml:space="preserve">- Developed and maintained a lipidomics pipeline for data handling and statistical analysis.</w:t>
+      </w:r>
+      <w:r>
+        <w:br/>
+      </w:r>
+      <w:r>
+        <w:t xml:space="preserve">- Educated undergraduates in R programming and SLURM cluster usage.</w:t>
+      </w:r>
+    </w:p>
+    <w:p>
+      <w:r>
+        <w:pict>
+          <v:rect style="width:0;height:1.5pt" o:hralign="center" o:hrstd="t" o:hr="t"/>
+        </w:pict>
+      </w:r>
+    </w:p>
+    <w:bookmarkEnd w:id="25"/>
+    <w:bookmarkStart w:id="30" w:name="publications"/>
+    <w:p>
+      <w:pPr>
+        <w:pStyle w:val="Heading2"/>
+      </w:pPr>
+      <w:r>
+        <w:t xml:space="preserve">Publications</w:t>
       </w:r>
     </w:p>
     <w:p>
@@ -266,58 +363,14 @@
         </w:numPr>
       </w:pPr>
       <w:r>
-        <w:t xml:space="preserve">Maintain live cultures of choanoflagellates and various protozoa</w:t>
-      </w:r>
-    </w:p>
-    <w:p>
-      <w:pPr>
-        <w:pStyle w:val="Compact"/>
-        <w:numPr>
-          <w:ilvl w:val="0"/>
-          <w:numId w:val="1001"/>
-        </w:numPr>
-      </w:pPr>
-      <w:r>
-        <w:t xml:space="preserve">Manage and organize lab members, materials, and safety</w:t>
-      </w:r>
-    </w:p>
-    <w:p>
-      <w:pPr>
-        <w:pStyle w:val="Compact"/>
-        <w:numPr>
-          <w:ilvl w:val="0"/>
-          <w:numId w:val="1001"/>
-        </w:numPr>
-      </w:pPr>
-      <w:r>
-        <w:t xml:space="preserve">Assist visiting researchers with projects and statistical analyses</w:t>
-      </w:r>
-    </w:p>
-    <w:p>
-      <w:pPr>
-        <w:pStyle w:val="Compact"/>
-        <w:numPr>
-          <w:ilvl w:val="0"/>
-          <w:numId w:val="1001"/>
-        </w:numPr>
-      </w:pPr>
-      <w:r>
-        <w:t xml:space="preserve">Tutor undergraduates in ImageJ and R programming</w:t>
-      </w:r>
-    </w:p>
-    <w:p>
-      <w:pPr>
-        <w:pStyle w:val="FirstParagraph"/>
-      </w:pPr>
-      <w:r>
         <w:rPr>
           <w:b/>
           <w:bCs/>
         </w:rPr>
-        <w:t xml:space="preserve">Edwards Lab manager</w:t>
-      </w:r>
-      <w:r>
-        <w:t xml:space="preserve">, University of California, Berkeley</w:t>
+        <w:t xml:space="preserve">Kumler, W.</w:t>
+      </w:r>
+      <w:r>
+        <w:t xml:space="preserve">, Hazelton, B.J. &amp; Ingalls, A.E. (2023). Picky with peakpicking: assessing chromatographic peak quality with simple metrics in metabolomics.</w:t>
       </w:r>
       <w:r>
         <w:t xml:space="preserve"> </w:t>
@@ -327,77 +380,10 @@
           <w:i/>
           <w:iCs/>
         </w:rPr>
-        <w:t xml:space="preserve">2018 - 2019</w:t>
-      </w:r>
-    </w:p>
-    <w:p>
-      <w:pPr>
-        <w:pStyle w:val="Compact"/>
-        <w:numPr>
-          <w:ilvl w:val="0"/>
-          <w:numId w:val="1002"/>
-        </w:numPr>
-      </w:pPr>
-      <w:r>
-        <w:t xml:space="preserve">Laboratory planning and setup</w:t>
-      </w:r>
-    </w:p>
-    <w:p>
-      <w:pPr>
-        <w:pStyle w:val="Compact"/>
-        <w:numPr>
-          <w:ilvl w:val="0"/>
-          <w:numId w:val="1002"/>
-        </w:numPr>
-      </w:pPr>
-      <w:r>
-        <w:t xml:space="preserve">HPLC-MS (Thermo Fusion Lumos ID-X) sample preparation and analysis</w:t>
-      </w:r>
-    </w:p>
-    <w:p>
-      <w:pPr>
-        <w:pStyle w:val="Compact"/>
-        <w:numPr>
-          <w:ilvl w:val="0"/>
-          <w:numId w:val="1002"/>
-        </w:numPr>
-      </w:pPr>
-      <w:r>
-        <w:t xml:space="preserve">Data handling, statistical analyses and lipidomics pipeline development, maintenance, and expansion</w:t>
-      </w:r>
-    </w:p>
-    <w:p>
-      <w:pPr>
-        <w:pStyle w:val="Compact"/>
-        <w:numPr>
-          <w:ilvl w:val="0"/>
-          <w:numId w:val="1002"/>
-        </w:numPr>
-      </w:pPr>
-      <w:r>
-        <w:t xml:space="preserve">One-on-one education of undergraduates in R programming and SLURM cluster architecture</w:t>
-      </w:r>
-    </w:p>
-    <w:bookmarkEnd w:id="25"/>
-    <w:bookmarkStart w:id="29" w:name="publications"/>
-    <w:p>
-      <w:pPr>
-        <w:pStyle w:val="Heading2"/>
-      </w:pPr>
-      <w:r>
-        <w:t xml:space="preserve">Publications</w:t>
-      </w:r>
-    </w:p>
-    <w:p>
-      <w:pPr>
-        <w:pStyle w:val="Compact"/>
-        <w:numPr>
-          <w:ilvl w:val="0"/>
-          <w:numId w:val="1003"/>
-        </w:numPr>
-      </w:pPr>
-      <w:r>
-        <w:t xml:space="preserve">W. Kumler, B.J. Hazelton &amp; A.E. Ingalls (2023). Picky with peakpicking: assessing chromatographic peak quality with simple metrics in metabolomics. BMC Bioinformatics, v.24:404.</w:t>
+        <w:t xml:space="preserve">BMC Bioinformatics</w:t>
+      </w:r>
+      <w:r>
+        <w:t xml:space="preserve">, 24:404.</w:t>
       </w:r>
       <w:r>
         <w:t xml:space="preserve"> </w:t>
@@ -416,28 +402,88 @@
         <w:pStyle w:val="Compact"/>
         <w:numPr>
           <w:ilvl w:val="0"/>
-          <w:numId w:val="1003"/>
+          <w:numId w:val="1001"/>
         </w:numPr>
       </w:pPr>
       <w:r>
-        <w:t xml:space="preserve">W. Kumler &amp; A.E. Ingalls (2022). Tidy data neatly resolves mass-spectrometry’s ragged arrays. R Journal, v.14:3 p193-202.</w:t>
-      </w:r>
+        <w:rPr>
+          <w:b/>
+          <w:bCs/>
+        </w:rPr>
+        <w:t xml:space="preserve">Kumler, W.</w:t>
+      </w:r>
+      <w:r>
+        <w:t xml:space="preserve"> </w:t>
+      </w:r>
+      <w:r>
+        <w:t xml:space="preserve">&amp; Ingalls, A.E. (2022). Tidy data neatly resolves mass-spectrometry’s ragged arrays.</w:t>
+      </w:r>
+      <w:r>
+        <w:t xml:space="preserve"> </w:t>
+      </w:r>
+      <w:r>
+        <w:rPr>
+          <w:i/>
+          <w:iCs/>
+        </w:rPr>
+        <w:t xml:space="preserve">R Journal</w:t>
+      </w:r>
+      <w:r>
+        <w:t xml:space="preserve">, 14(3), 193-202.</w:t>
+      </w:r>
+      <w:r>
+        <w:t xml:space="preserve"> </w:t>
+      </w:r>
+      <w:hyperlink r:id="rId27">
+        <w:r>
+          <w:rPr>
+            <w:rStyle w:val="Hyperlink"/>
+          </w:rPr>
+          <w:t xml:space="preserve">DOI:10.32614/RJ-2022-050</w:t>
+        </w:r>
+      </w:hyperlink>
     </w:p>
     <w:p>
       <w:pPr>
         <w:pStyle w:val="Compact"/>
         <w:numPr>
           <w:ilvl w:val="0"/>
-          <w:numId w:val="1003"/>
+          <w:numId w:val="1001"/>
         </w:numPr>
       </w:pPr>
       <w:r>
-        <w:t xml:space="preserve">A.K. Boysen, B.P. Durham, W. Kumler, R.S. Key, K.R. Heal, L.T. Carlson, R.D. Groussman, E.V. Armbrust &amp; A.E. Ingalls (2022). Glycine betaine uptake and metabolism in marine microbial communities. Environmental Microbiology, v.24:5 p2380-2403.</w:t>
-      </w:r>
-      <w:r>
-        <w:t xml:space="preserve"> </w:t>
-      </w:r>
-      <w:hyperlink r:id="rId27">
+        <w:t xml:space="preserve">Boysen, A.K., Durham, B.P.,</w:t>
+      </w:r>
+      <w:r>
+        <w:t xml:space="preserve"> </w:t>
+      </w:r>
+      <w:r>
+        <w:rPr>
+          <w:b/>
+          <w:bCs/>
+        </w:rPr>
+        <w:t xml:space="preserve">Kumler, W.</w:t>
+      </w:r>
+      <w:r>
+        <w:t xml:space="preserve">, et al. (2022). Glycine betaine uptake and metabolism in marine microbial communities.</w:t>
+      </w:r>
+      <w:r>
+        <w:t xml:space="preserve"> </w:t>
+      </w:r>
+      <w:r>
+        <w:rPr>
+          <w:i/>
+          <w:iCs/>
+        </w:rPr>
+        <w:t xml:space="preserve">Environmental Microbiology</w:t>
+      </w:r>
+      <w:r>
+        <w:t xml:space="preserve">, 24(5), 2380-2403.</w:t>
+      </w:r>
+      <w:r>
+        <w:t xml:space="preserve"> </w:t>
+      </w:r>
+      <w:hyperlink r:id="rId28">
         <w:r>
           <w:rPr>
             <w:rStyle w:val="Hyperlink"/>
@@ -451,16 +497,36 @@
         <w:pStyle w:val="Compact"/>
         <w:numPr>
           <w:ilvl w:val="0"/>
-          <w:numId w:val="1003"/>
+          <w:numId w:val="1001"/>
         </w:numPr>
       </w:pPr>
       <w:r>
-        <w:t xml:space="preserve">W.E. Kumler, J. Jorge, P.M. Kim, N. Iftekhar &amp; M.A.R. Koehl (2020). Does Formation of Multicellular Colonies by Choanoflagellates Affect Their Susceptibility to Capture by Passive Protozoan Predators? Journal of Eukaryotic Microbiology, v.67:5 p555-565.</w:t>
-      </w:r>
-      <w:r>
-        <w:t xml:space="preserve"> </w:t>
-      </w:r>
-      <w:hyperlink r:id="rId28">
+        <w:rPr>
+          <w:b/>
+          <w:bCs/>
+        </w:rPr>
+        <w:t xml:space="preserve">Kumler, W.E.</w:t>
+      </w:r>
+      <w:r>
+        <w:t xml:space="preserve">, Jorge, J., Kim, P.M., et al. (2020). Does formation of multicellular colonies by choanoflagellates affect their susceptibility to capture by passive protozoan predators?</w:t>
+      </w:r>
+      <w:r>
+        <w:t xml:space="preserve"> </w:t>
+      </w:r>
+      <w:r>
+        <w:rPr>
+          <w:i/>
+          <w:iCs/>
+        </w:rPr>
+        <w:t xml:space="preserve">Journal of Eukaryotic Microbiology</w:t>
+      </w:r>
+      <w:r>
+        <w:t xml:space="preserve">, 67(5), 555-565.</w:t>
+      </w:r>
+      <w:r>
+        <w:t xml:space="preserve"> </w:t>
+      </w:r>
+      <w:hyperlink r:id="rId29">
         <w:r>
           <w:rPr>
             <w:rStyle w:val="Hyperlink"/>
@@ -470,11 +536,20 @@
       </w:hyperlink>
     </w:p>
     <w:p>
-      <w:pPr>
-        <w:pStyle w:val="FirstParagraph"/>
-      </w:pPr>
-      <w:r>
-        <w:t xml:space="preserve">In review:</w:t>
+      <w:r>
+        <w:pict>
+          <v:rect style="width:0;height:1.5pt" o:hralign="center" o:hrstd="t" o:hr="t"/>
+        </w:pict>
+      </w:r>
+    </w:p>
+    <w:bookmarkEnd w:id="30"/>
+    <w:bookmarkStart w:id="32" w:name="conference-proceedings"/>
+    <w:p>
+      <w:pPr>
+        <w:pStyle w:val="Heading2"/>
+      </w:pPr>
+      <w:r>
+        <w:t xml:space="preserve">Conference Proceedings</w:t>
       </w:r>
     </w:p>
     <w:p>
@@ -482,50 +557,42 @@
         <w:pStyle w:val="Compact"/>
         <w:numPr>
           <w:ilvl w:val="0"/>
-          <w:numId w:val="1004"/>
+          <w:numId w:val="1002"/>
         </w:numPr>
       </w:pPr>
       <w:r>
-        <w:t xml:space="preserve">W. Kumler, W. Qin, R.A. Lundeen, B. Barone, L.T. Carlson &amp; A.E. Ingalls (in review with Frontiers in Marine Science). Metabolites reflect variability introduced by mesoscale eddies in the North Pacific Subtropical Gyre.</w:t>
-      </w:r>
-    </w:p>
-    <w:p>
-      <w:pPr>
-        <w:pStyle w:val="Compact"/>
-        <w:numPr>
-          <w:ilvl w:val="0"/>
-          <w:numId w:val="1004"/>
-        </w:numPr>
-      </w:pPr>
-      <w:r>
-        <w:t xml:space="preserve">E.A. Seelen, S.J. Gleich, W. Kumler, H.S. Anderson, X. Bian, K.M. Bjorkman, D.A. Caron, S.T. Dyhrman, S. Ferrón, Z.V. Finkel, S.T. Haley, Y. Hy, A.E. Ingalls, A.J. Irwin, D.M. Karl, K.P. Kong, D. Lowenstein, A. Salazar Estrada, E. Townsend, J.C. Tracey, K. Turk-Kubo, B.A.S. Van Mooy &amp; S.G. John (in review with Nature Communications). A tale of two nutrients: how nitrogen and phosphorus differentially control marine biomass production and stoichiometry.</w:t>
-      </w:r>
-    </w:p>
-    <w:bookmarkEnd w:id="29"/>
-    <w:bookmarkStart w:id="31" w:name="conference-proceedings"/>
-    <w:p>
-      <w:pPr>
-        <w:pStyle w:val="Heading2"/>
-      </w:pPr>
-      <w:r>
-        <w:t xml:space="preserve">Conference proceedings</w:t>
-      </w:r>
-    </w:p>
-    <w:p>
-      <w:pPr>
-        <w:pStyle w:val="Compact"/>
-        <w:numPr>
-          <w:ilvl w:val="0"/>
-          <w:numId w:val="1005"/>
-        </w:numPr>
-      </w:pPr>
-      <w:r>
-        <w:t xml:space="preserve">J. Rainer, P. Louail, A. Vicini, R. Gine, J. Badia, M. Stravs, M. Garcia-Aloy, C. Huber, L. Salzer, J. Stanstrup, N. Shahaf, C. Panse, T. Naake, W. Kumler, P. Vangeenderhuysen, C. Brunius, H. Hecht, S. Neumann, M. Witting, S. Gibb, &amp; L. Gatto (2024). An Open Software Development-based Ecosystem of R Packages for Metabolomics Data Analysis. Presented as a poster at the 2024 Annual International Conference of the Metabolomics Society, Osaka, Japan.</w:t>
-      </w:r>
-      <w:r>
-        <w:t xml:space="preserve"> </w:t>
-      </w:r>
-      <w:hyperlink r:id="rId30">
+        <w:t xml:space="preserve">J. Rainer, P. Louail, A. Vicini, R. Gine, J. Badia, M. Stravs, M. Garcia-Aloy, C. Huber, L. Salzer, J. Stanstrup, N. Shahaf, C. Panse, T. Naake,</w:t>
+      </w:r>
+      <w:r>
+        <w:t xml:space="preserve"> </w:t>
+      </w:r>
+      <w:r>
+        <w:rPr>
+          <w:b/>
+          <w:bCs/>
+        </w:rPr>
+        <w:t xml:space="preserve">W. Kumler</w:t>
+      </w:r>
+      <w:r>
+        <w:t xml:space="preserve">, P. Vangeenderhuysen, C. Brunius, H. Hecht, S. Neumann, M. Witting, S. Gibb, &amp; L. Gatto (2024). An Open Software Development-based Ecosystem of R Packages for Metabolomics Data Analysis. Presented as a poster at the</w:t>
+      </w:r>
+      <w:r>
+        <w:t xml:space="preserve"> </w:t>
+      </w:r>
+      <w:r>
+        <w:rPr>
+          <w:i/>
+          <w:iCs/>
+        </w:rPr>
+        <w:t xml:space="preserve">2024 Annual International Conference of the Metabolomics Society</w:t>
+      </w:r>
+      <w:r>
+        <w:t xml:space="preserve">, Osaka, Japan.</w:t>
+      </w:r>
+      <w:r>
+        <w:t xml:space="preserve"> </w:t>
+      </w:r>
+      <w:hyperlink r:id="rId31">
         <w:r>
           <w:rPr>
             <w:rStyle w:val="Hyperlink"/>
@@ -542,7 +609,7 @@
         <w:pStyle w:val="Compact"/>
         <w:numPr>
           <w:ilvl w:val="0"/>
-          <w:numId w:val="1005"/>
+          <w:numId w:val="1002"/>
         </w:numPr>
       </w:pPr>
       <w:r>
@@ -554,11 +621,37 @@
         <w:pStyle w:val="Compact"/>
         <w:numPr>
           <w:ilvl w:val="0"/>
-          <w:numId w:val="1005"/>
+          <w:numId w:val="1002"/>
         </w:numPr>
       </w:pPr>
       <w:r>
-        <w:t xml:space="preserve">Y. Wang, W. Kumler, I. Kern, E. Seelen, S.G. John, &amp; A.E. Ingalls (2023). Community metabolomes respond to nutrient supply in a mesocosm study in the North Pacific Subtropical Gyre. Presented as a poster at the 2023 Ocean Sciences Meeting, New Orleans, LA. Poster #OB14B-0682.</w:t>
+        <w:t xml:space="preserve">Y. Wang,</w:t>
+      </w:r>
+      <w:r>
+        <w:t xml:space="preserve"> </w:t>
+      </w:r>
+      <w:r>
+        <w:rPr>
+          <w:b/>
+          <w:bCs/>
+        </w:rPr>
+        <w:t xml:space="preserve">W. Kumler</w:t>
+      </w:r>
+      <w:r>
+        <w:t xml:space="preserve">, I. Kern, E. Seelen, S.G. John, &amp; A.E. Ingalls (2023). Community metabolomes respond to nutrient supply in a mesocosm study in the North Pacific Subtropical Gyre. Presented as a poster at the</w:t>
+      </w:r>
+      <w:r>
+        <w:t xml:space="preserve"> </w:t>
+      </w:r>
+      <w:r>
+        <w:rPr>
+          <w:i/>
+          <w:iCs/>
+        </w:rPr>
+        <w:t xml:space="preserve">2023 Ocean Sciences Meeting</w:t>
+      </w:r>
+      <w:r>
+        <w:t xml:space="preserve">, New Orleans, LA. Poster #OB14B-0682.</w:t>
       </w:r>
     </w:p>
     <w:p>
@@ -566,11 +659,31 @@
         <w:pStyle w:val="Compact"/>
         <w:numPr>
           <w:ilvl w:val="0"/>
-          <w:numId w:val="1005"/>
+          <w:numId w:val="1002"/>
         </w:numPr>
       </w:pPr>
       <w:r>
-        <w:t xml:space="preserve">W. Kumler, L.T. Carlson, &amp; A.E. Ingalls plus the PARAGON team (2023). Metabolic fate of dissolved nitrogen in the NPSG. Presented as a poster at the 2023 Ocean Sciences Meeting, New Orleans, LA. Poster #OB14B-0702</w:t>
+        <w:rPr>
+          <w:b/>
+          <w:bCs/>
+        </w:rPr>
+        <w:t xml:space="preserve">W. Kumler</w:t>
+      </w:r>
+      <w:r>
+        <w:t xml:space="preserve">, L.T. Carlson, &amp; A.E. Ingalls plus the PARAGON team (2023). Metabolic fate of dissolved nitrogen in the NPSG. Presented as a poster at the</w:t>
+      </w:r>
+      <w:r>
+        <w:t xml:space="preserve"> </w:t>
+      </w:r>
+      <w:r>
+        <w:rPr>
+          <w:i/>
+          <w:iCs/>
+        </w:rPr>
+        <w:t xml:space="preserve">2023 Ocean Sciences Meeting</w:t>
+      </w:r>
+      <w:r>
+        <w:t xml:space="preserve">, New Orleans, LA. Poster #OB14B-0702</w:t>
       </w:r>
     </w:p>
     <w:p>
@@ -578,11 +691,31 @@
         <w:pStyle w:val="Compact"/>
         <w:numPr>
           <w:ilvl w:val="0"/>
-          <w:numId w:val="1005"/>
+          <w:numId w:val="1002"/>
         </w:numPr>
       </w:pPr>
       <w:r>
-        <w:t xml:space="preserve">W. Kumler, L.T. Carlson, &amp; A.E. Ingalls plus the PARAGON team (2023). Metabolic fate of dissolved nitrogen during PARAGON. Presented as a poster at the 2023 Simons Collaboration on Ocean Processes and Ecology, New York, NY.</w:t>
+        <w:rPr>
+          <w:b/>
+          <w:bCs/>
+        </w:rPr>
+        <w:t xml:space="preserve">W. Kumler</w:t>
+      </w:r>
+      <w:r>
+        <w:t xml:space="preserve">, L.T. Carlson, &amp; A.E. Ingalls plus the PARAGON team (2023). Metabolic fate of dissolved nitrogen during PARAGON. Presented as a poster at the</w:t>
+      </w:r>
+      <w:r>
+        <w:t xml:space="preserve"> </w:t>
+      </w:r>
+      <w:r>
+        <w:rPr>
+          <w:i/>
+          <w:iCs/>
+        </w:rPr>
+        <w:t xml:space="preserve">2023 Simons Collaboration on Ocean Processes and Ecology</w:t>
+      </w:r>
+      <w:r>
+        <w:t xml:space="preserve">, New York, NY.</w:t>
       </w:r>
     </w:p>
     <w:p>
@@ -590,11 +723,34 @@
         <w:pStyle w:val="Compact"/>
         <w:numPr>
           <w:ilvl w:val="0"/>
-          <w:numId w:val="1005"/>
+          <w:numId w:val="1002"/>
         </w:numPr>
       </w:pPr>
       <w:r>
-        <w:t xml:space="preserve">W. Kumler (2022). Unmasking the POC/Ness Monster: Depth and Mesoscale Features Drive Variability in Particulate Metabolite Profiles of the MESOSCOPE transect. Presented as a virtual poster at the 2022 Simons Collaboration on Ocean Processes and Ecology.</w:t>
+        <w:rPr>
+          <w:b/>
+          <w:bCs/>
+        </w:rPr>
+        <w:t xml:space="preserve">W. Kumler</w:t>
+      </w:r>
+      <w:r>
+        <w:t xml:space="preserve"> </w:t>
+      </w:r>
+      <w:r>
+        <w:t xml:space="preserve">(2022). Unmasking the POC/Ness Monster: Depth and Mesoscale Features Drive Variability in Particulate Metabolite Profiles of the MESOSCOPE transect. Presented as a virtual poster at the</w:t>
+      </w:r>
+      <w:r>
+        <w:t xml:space="preserve"> </w:t>
+      </w:r>
+      <w:r>
+        <w:rPr>
+          <w:i/>
+          <w:iCs/>
+        </w:rPr>
+        <w:t xml:space="preserve">2022 Simons Collaboration on Ocean Processes and Ecology</w:t>
+      </w:r>
+      <w:r>
+        <w:t xml:space="preserve">, New York, NY.</w:t>
       </w:r>
     </w:p>
     <w:p>
@@ -602,11 +758,34 @@
         <w:pStyle w:val="Compact"/>
         <w:numPr>
           <w:ilvl w:val="0"/>
-          <w:numId w:val="1005"/>
+          <w:numId w:val="1002"/>
         </w:numPr>
       </w:pPr>
       <w:r>
-        <w:t xml:space="preserve">W. Kumler (2022). Depth, diel, and eddy direction: The effect of three environmental factors on metabolite composition in the North Pacific Subtropical Gyre. Presented as a virtual poster at the 2021 Simons Collaboration on Ocean Processes and Ecology.</w:t>
+        <w:rPr>
+          <w:b/>
+          <w:bCs/>
+        </w:rPr>
+        <w:t xml:space="preserve">W. Kumler</w:t>
+      </w:r>
+      <w:r>
+        <w:t xml:space="preserve"> </w:t>
+      </w:r>
+      <w:r>
+        <w:t xml:space="preserve">(2022). Depth, diel, and eddy direction: The effect of three environmental factors on metabolite composition in the North Pacific Subtropical Gyre. Presented as a virtual poster at the</w:t>
+      </w:r>
+      <w:r>
+        <w:t xml:space="preserve"> </w:t>
+      </w:r>
+      <w:r>
+        <w:rPr>
+          <w:i/>
+          <w:iCs/>
+        </w:rPr>
+        <w:t xml:space="preserve">2021 Simons Collaboration on Ocean Processes and Ecology</w:t>
+      </w:r>
+      <w:r>
+        <w:t xml:space="preserve">, New York, NY.</w:t>
       </w:r>
     </w:p>
     <w:p>
@@ -614,11 +793,34 @@
         <w:pStyle w:val="Compact"/>
         <w:numPr>
           <w:ilvl w:val="0"/>
-          <w:numId w:val="1005"/>
+          <w:numId w:val="1002"/>
         </w:numPr>
       </w:pPr>
       <w:r>
-        <w:t xml:space="preserve">W. Kumler &amp; A.E. Ingalls (2021). RaMS: R-based Access to Mass-Spectrometry Data. Presented as a poster at the 2021 Annual Conference of the Metabolomics Society (virtual). Poster #298.</w:t>
+        <w:rPr>
+          <w:b/>
+          <w:bCs/>
+        </w:rPr>
+        <w:t xml:space="preserve">W. Kumler</w:t>
+      </w:r>
+      <w:r>
+        <w:t xml:space="preserve"> </w:t>
+      </w:r>
+      <w:r>
+        <w:t xml:space="preserve">&amp; A.E. Ingalls (2021). RaMS: R-based Access to Mass-Spectrometry Data. Presented as a poster at the</w:t>
+      </w:r>
+      <w:r>
+        <w:t xml:space="preserve"> </w:t>
+      </w:r>
+      <w:r>
+        <w:rPr>
+          <w:i/>
+          <w:iCs/>
+        </w:rPr>
+        <w:t xml:space="preserve">2021 Annual Conference of the Metabolomics Society (virtual)</w:t>
+      </w:r>
+      <w:r>
+        <w:t xml:space="preserve">. Poster #298.</w:t>
       </w:r>
     </w:p>
     <w:p>
@@ -626,11 +828,31 @@
         <w:pStyle w:val="Compact"/>
         <w:numPr>
           <w:ilvl w:val="0"/>
-          <w:numId w:val="1005"/>
+          <w:numId w:val="1002"/>
         </w:numPr>
       </w:pPr>
       <w:r>
-        <w:t xml:space="preserve">W. Kumler, H. Fredricks, J. Ossolinski, A. Allen, K. Thamatrakoln, K. Bidle, B. Van Mooy, &amp; B. Edwards (2019). Sign of the times: the lipid signature of a collapsing phytoplankton bloom. Presented as a poster at the 2019 Aquatic Sciences Meeting (ASLO) in San Juan, Puerto Rico. Poster #411.</w:t>
+        <w:rPr>
+          <w:b/>
+          <w:bCs/>
+        </w:rPr>
+        <w:t xml:space="preserve">W. Kumler</w:t>
+      </w:r>
+      <w:r>
+        <w:t xml:space="preserve">, H. Fredricks, J. Ossolinski, A. Allen, K. Thamatrakoln, K. Bidle, B. Van Mooy, &amp; B. Edwards (2019). Sign of the times: the lipid signature of a collapsing phytoplankton bloom. Presented as a poster at the</w:t>
+      </w:r>
+      <w:r>
+        <w:t xml:space="preserve"> </w:t>
+      </w:r>
+      <w:r>
+        <w:rPr>
+          <w:i/>
+          <w:iCs/>
+        </w:rPr>
+        <w:t xml:space="preserve">2019 Aquatic Sciences Meeting</w:t>
+      </w:r>
+      <w:r>
+        <w:t xml:space="preserve">, San Juan, Puerto Rico. Poster #411.</w:t>
       </w:r>
     </w:p>
     <w:p>
@@ -638,21 +860,51 @@
         <w:pStyle w:val="Compact"/>
         <w:numPr>
           <w:ilvl w:val="0"/>
-          <w:numId w:val="1005"/>
+          <w:numId w:val="1002"/>
         </w:numPr>
       </w:pPr>
       <w:r>
-        <w:t xml:space="preserve">W. Kumler &amp; M.A.R. Koehl (2018). Evolution of multicellularity: Capture of unicellular vs colonial choanoflagellates by a protozoan predator. Presented as a poster at the 2018 Society of Integrative and Comparative Biology Annual Meeting, San Francisco, CA. Poster #P1-115.</w:t>
-      </w:r>
-    </w:p>
-    <w:bookmarkEnd w:id="31"/>
-    <w:bookmarkStart w:id="32" w:name="talks-given"/>
+        <w:rPr>
+          <w:b/>
+          <w:bCs/>
+        </w:rPr>
+        <w:t xml:space="preserve">W. Kumler</w:t>
+      </w:r>
+      <w:r>
+        <w:t xml:space="preserve"> </w:t>
+      </w:r>
+      <w:r>
+        <w:t xml:space="preserve">&amp; M.A.R. Koehl (2018). Evolution of multicellularity: Capture of unicellular vs colonial choanoflagellates by a protozoan predator. Presented as a poster at the</w:t>
+      </w:r>
+      <w:r>
+        <w:t xml:space="preserve"> </w:t>
+      </w:r>
+      <w:r>
+        <w:rPr>
+          <w:i/>
+          <w:iCs/>
+        </w:rPr>
+        <w:t xml:space="preserve">2018 Society of Integrative and Comparative Biology Annual Meeting</w:t>
+      </w:r>
+      <w:r>
+        <w:t xml:space="preserve">, San Francisco, CA. Poster #P1-115.</w:t>
+      </w:r>
+    </w:p>
+    <w:p>
+      <w:r>
+        <w:pict>
+          <v:rect style="width:0;height:1.5pt" o:hralign="center" o:hrstd="t" o:hr="t"/>
+        </w:pict>
+      </w:r>
+    </w:p>
+    <w:bookmarkEnd w:id="32"/>
+    <w:bookmarkStart w:id="34" w:name="talks-given"/>
     <w:p>
       <w:pPr>
         <w:pStyle w:val="Heading2"/>
       </w:pPr>
       <w:r>
-        <w:t xml:space="preserve">Talks given</w:t>
+        <w:t xml:space="preserve">Talks Given</w:t>
       </w:r>
     </w:p>
     <w:p>
@@ -660,11 +912,21 @@
         <w:pStyle w:val="Compact"/>
         <w:numPr>
           <w:ilvl w:val="0"/>
-          <w:numId w:val="1006"/>
+          <w:numId w:val="1003"/>
         </w:numPr>
       </w:pPr>
       <w:r>
-        <w:t xml:space="preserve">Building a robust model of peak quality for untargeted mass-spectrometry (2023)</w:t>
+        <w:rPr>
+          <w:b/>
+          <w:bCs/>
+        </w:rPr>
+        <w:t xml:space="preserve">Building a robust model of peak quality for untargeted mass-spectrometry</w:t>
+      </w:r>
+      <w:r>
+        <w:t xml:space="preserve"> </w:t>
+      </w:r>
+      <w:r>
+        <w:t xml:space="preserve">(2023)</w:t>
       </w:r>
     </w:p>
     <w:p>
@@ -672,11 +934,25 @@
         <w:pStyle w:val="Compact"/>
         <w:numPr>
           <w:ilvl w:val="1"/>
-          <w:numId w:val="1007"/>
+          <w:numId w:val="1004"/>
         </w:numPr>
       </w:pPr>
       <w:r>
-        <w:t xml:space="preserve">Seminar given at UW’s Quantitative Science Seminar</w:t>
+        <w:t xml:space="preserve">Seminar given at UW’s eScience Seminar (watch</w:t>
+      </w:r>
+      <w:r>
+        <w:t xml:space="preserve"> </w:t>
+      </w:r>
+      <w:hyperlink r:id="rId33">
+        <w:r>
+          <w:rPr>
+            <w:rStyle w:val="Hyperlink"/>
+          </w:rPr>
+          <w:t xml:space="preserve">here</w:t>
+        </w:r>
+      </w:hyperlink>
+      <w:r>
+        <w:t xml:space="preserve">)</w:t>
       </w:r>
     </w:p>
     <w:p>
@@ -684,11 +960,11 @@
         <w:pStyle w:val="Compact"/>
         <w:numPr>
           <w:ilvl w:val="1"/>
-          <w:numId w:val="1007"/>
+          <w:numId w:val="1004"/>
         </w:numPr>
       </w:pPr>
       <w:r>
-        <w:t xml:space="preserve">Seminar given at UW’s eScience Seminar</w:t>
+        <w:t xml:space="preserve">Seminar given at UW’s Quantitative Science Seminar</w:t>
       </w:r>
     </w:p>
     <w:p>
@@ -696,11 +972,21 @@
         <w:pStyle w:val="Compact"/>
         <w:numPr>
           <w:ilvl w:val="0"/>
-          <w:numId w:val="1006"/>
+          <w:numId w:val="1003"/>
         </w:numPr>
       </w:pPr>
       <w:r>
-        <w:t xml:space="preserve">Data Visualization (2022)</w:t>
+        <w:rPr>
+          <w:b/>
+          <w:bCs/>
+        </w:rPr>
+        <w:t xml:space="preserve">Data Visualization</w:t>
+      </w:r>
+      <w:r>
+        <w:t xml:space="preserve"> </w:t>
+      </w:r>
+      <w:r>
+        <w:t xml:space="preserve">(2022)</w:t>
       </w:r>
     </w:p>
     <w:p>
@@ -708,7 +994,7 @@
         <w:pStyle w:val="Compact"/>
         <w:numPr>
           <w:ilvl w:val="1"/>
-          <w:numId w:val="1008"/>
+          <w:numId w:val="1005"/>
         </w:numPr>
       </w:pPr>
       <w:r>
@@ -720,11 +1006,21 @@
         <w:pStyle w:val="Compact"/>
         <w:numPr>
           <w:ilvl w:val="0"/>
-          <w:numId w:val="1006"/>
+          <w:numId w:val="1003"/>
         </w:numPr>
       </w:pPr>
       <w:r>
-        <w:t xml:space="preserve">Profiling R code and identifying bottlenecks (2019)</w:t>
+        <w:rPr>
+          <w:b/>
+          <w:bCs/>
+        </w:rPr>
+        <w:t xml:space="preserve">Profiling R code and identifying performance bottlenecks</w:t>
+      </w:r>
+      <w:r>
+        <w:t xml:space="preserve"> </w:t>
+      </w:r>
+      <w:r>
+        <w:t xml:space="preserve">(2019)</w:t>
       </w:r>
     </w:p>
     <w:p>
@@ -732,15 +1028,22 @@
         <w:pStyle w:val="Compact"/>
         <w:numPr>
           <w:ilvl w:val="1"/>
-          <w:numId w:val="1009"/>
+          <w:numId w:val="1006"/>
         </w:numPr>
       </w:pPr>
       <w:r>
         <w:t xml:space="preserve">Invited speaker at FSH 507 (Super-advanced R)</w:t>
       </w:r>
     </w:p>
-    <w:bookmarkEnd w:id="32"/>
-    <w:bookmarkStart w:id="33" w:name="technical-projects"/>
+    <w:p>
+      <w:r>
+        <w:pict>
+          <v:rect style="width:0;height:1.5pt" o:hralign="center" o:hrstd="t" o:hr="t"/>
+        </w:pict>
+      </w:r>
+    </w:p>
+    <w:bookmarkEnd w:id="34"/>
+    <w:bookmarkStart w:id="41" w:name="technical-projects"/>
     <w:p>
       <w:pPr>
         <w:pStyle w:val="Heading2"/>
@@ -754,11 +1057,49 @@
         <w:pStyle w:val="Compact"/>
         <w:numPr>
           <w:ilvl w:val="0"/>
-          <w:numId w:val="1010"/>
+          <w:numId w:val="1007"/>
         </w:numPr>
       </w:pPr>
       <w:r>
-        <w:t xml:space="preserve">R-based Access to Mass-Spectrometry data (RaMS): R package for the reading and tidying of mass-spectrometry data. Available on CRAN (CRAN.R-project.org/package=RaMS) and Github (github.com/wkumler/RaMS).</w:t>
+        <w:rPr>
+          <w:b/>
+          <w:bCs/>
+        </w:rPr>
+        <w:t xml:space="preserve">RaMS</w:t>
+      </w:r>
+      <w:r>
+        <w:t xml:space="preserve">: R package for reading and tidying mass-spectrometry data. Available on</w:t>
+      </w:r>
+      <w:r>
+        <w:t xml:space="preserve"> </w:t>
+      </w:r>
+      <w:hyperlink r:id="rId35">
+        <w:r>
+          <w:rPr>
+            <w:rStyle w:val="Hyperlink"/>
+          </w:rPr>
+          <w:t xml:space="preserve">CRAN</w:t>
+        </w:r>
+      </w:hyperlink>
+      <w:r>
+        <w:t xml:space="preserve"> </w:t>
+      </w:r>
+      <w:r>
+        <w:t xml:space="preserve">and</w:t>
+      </w:r>
+      <w:r>
+        <w:t xml:space="preserve"> </w:t>
+      </w:r>
+      <w:hyperlink r:id="rId36">
+        <w:r>
+          <w:rPr>
+            <w:rStyle w:val="Hyperlink"/>
+          </w:rPr>
+          <w:t xml:space="preserve">GitHub</w:t>
+        </w:r>
+      </w:hyperlink>
+      <w:r>
+        <w:t xml:space="preserve">.</w:t>
       </w:r>
     </w:p>
     <w:p>
@@ -766,11 +1107,49 @@
         <w:pStyle w:val="Compact"/>
         <w:numPr>
           <w:ilvl w:val="0"/>
-          <w:numId w:val="1010"/>
+          <w:numId w:val="1007"/>
         </w:numPr>
       </w:pPr>
       <w:r>
-        <w:t xml:space="preserve">Python language gloss of the RaMS package (pylgrams): Python translation of the RaMS package. Available on PyPI (pypi.org/project/pylgrams/) and Github (github.com/wkumler/pylgrams).</w:t>
+        <w:rPr>
+          <w:b/>
+          <w:bCs/>
+        </w:rPr>
+        <w:t xml:space="preserve">pylgrams</w:t>
+      </w:r>
+      <w:r>
+        <w:t xml:space="preserve">: Python language gloss of the RaMS package. Available on</w:t>
+      </w:r>
+      <w:r>
+        <w:t xml:space="preserve"> </w:t>
+      </w:r>
+      <w:hyperlink r:id="rId37">
+        <w:r>
+          <w:rPr>
+            <w:rStyle w:val="Hyperlink"/>
+          </w:rPr>
+          <w:t xml:space="preserve">PyPI</w:t>
+        </w:r>
+      </w:hyperlink>
+      <w:r>
+        <w:t xml:space="preserve"> </w:t>
+      </w:r>
+      <w:r>
+        <w:t xml:space="preserve">and</w:t>
+      </w:r>
+      <w:r>
+        <w:t xml:space="preserve"> </w:t>
+      </w:r>
+      <w:hyperlink r:id="rId38">
+        <w:r>
+          <w:rPr>
+            <w:rStyle w:val="Hyperlink"/>
+          </w:rPr>
+          <w:t xml:space="preserve">GitHub</w:t>
+        </w:r>
+      </w:hyperlink>
+      <w:r>
+        <w:t xml:space="preserve">.</w:t>
       </w:r>
     </w:p>
     <w:p>
@@ -778,15 +1157,60 @@
         <w:pStyle w:val="Compact"/>
         <w:numPr>
           <w:ilvl w:val="0"/>
-          <w:numId w:val="1010"/>
+          <w:numId w:val="1007"/>
         </w:numPr>
       </w:pPr>
       <w:r>
-        <w:t xml:space="preserve">Speedy quality assurance via lasso labeling for untargeted MS data (squallms): R package for simultaneous interactive multi-file annotation of chromatographic feature quality. Available on Bioconductor (bioconductor.org/packages/devel/bioc/html/squallms.html) and Github (github.com/wkumler/squallms)</w:t>
-      </w:r>
-    </w:p>
-    <w:bookmarkEnd w:id="33"/>
-    <w:bookmarkStart w:id="34" w:name="awards"/>
+        <w:rPr>
+          <w:b/>
+          <w:bCs/>
+        </w:rPr>
+        <w:t xml:space="preserve">squallms</w:t>
+      </w:r>
+      <w:r>
+        <w:t xml:space="preserve">: R package for interactive multi-file annotation of chromatographic feature quality. Available on</w:t>
+      </w:r>
+      <w:r>
+        <w:t xml:space="preserve"> </w:t>
+      </w:r>
+      <w:hyperlink r:id="rId39">
+        <w:r>
+          <w:rPr>
+            <w:rStyle w:val="Hyperlink"/>
+          </w:rPr>
+          <w:t xml:space="preserve">Bioconductor</w:t>
+        </w:r>
+      </w:hyperlink>
+      <w:r>
+        <w:t xml:space="preserve"> </w:t>
+      </w:r>
+      <w:r>
+        <w:t xml:space="preserve">and</w:t>
+      </w:r>
+      <w:r>
+        <w:t xml:space="preserve"> </w:t>
+      </w:r>
+      <w:hyperlink r:id="rId40">
+        <w:r>
+          <w:rPr>
+            <w:rStyle w:val="Hyperlink"/>
+          </w:rPr>
+          <w:t xml:space="preserve">GitHub</w:t>
+        </w:r>
+      </w:hyperlink>
+      <w:r>
+        <w:t xml:space="preserve">.</w:t>
+      </w:r>
+    </w:p>
+    <w:p>
+      <w:r>
+        <w:pict>
+          <v:rect style="width:0;height:1.5pt" o:hralign="center" o:hrstd="t" o:hr="t"/>
+        </w:pict>
+      </w:r>
+    </w:p>
+    <w:bookmarkEnd w:id="41"/>
+    <w:bookmarkStart w:id="44" w:name="awards"/>
     <w:p>
       <w:pPr>
         <w:pStyle w:val="Heading2"/>
@@ -800,11 +1224,22 @@
         <w:pStyle w:val="Compact"/>
         <w:numPr>
           <w:ilvl w:val="0"/>
-          <w:numId w:val="1011"/>
+          <w:numId w:val="1008"/>
         </w:numPr>
       </w:pPr>
       <w:r>
-        <w:t xml:space="preserve">Achievement Rewards for College Scientists</w:t>
+        <w:t xml:space="preserve">Achievement Rewards for College Scientists (</w:t>
+      </w:r>
+      <w:hyperlink r:id="rId42">
+        <w:r>
+          <w:rPr>
+            <w:rStyle w:val="Hyperlink"/>
+          </w:rPr>
+          <w:t xml:space="preserve">ARCS</w:t>
+        </w:r>
+      </w:hyperlink>
+      <w:r>
+        <w:t xml:space="preserve">)</w:t>
       </w:r>
     </w:p>
     <w:p>
@@ -812,162 +1247,17 @@
         <w:pStyle w:val="Compact"/>
         <w:numPr>
           <w:ilvl w:val="0"/>
-          <w:numId w:val="1011"/>
+          <w:numId w:val="1008"/>
         </w:numPr>
       </w:pPr>
-      <w:r>
-        <w:t xml:space="preserve">Mary C. Landsteiner Student Award</w:t>
-      </w:r>
-    </w:p>
-    <w:bookmarkEnd w:id="34"/>
-    <w:bookmarkStart w:id="35" w:name="mentoring"/>
-    <w:p>
-      <w:pPr>
-        <w:pStyle w:val="Heading2"/>
-      </w:pPr>
-      <w:r>
-        <w:t xml:space="preserve">Mentoring(?)</w:t>
-      </w:r>
-    </w:p>
-    <w:p>
-      <w:pPr>
-        <w:pStyle w:val="Compact"/>
-        <w:numPr>
-          <w:ilvl w:val="0"/>
-          <w:numId w:val="1012"/>
-        </w:numPr>
-      </w:pPr>
-      <w:r>
-        <w:t xml:space="preserve">Raafay</w:t>
-      </w:r>
-    </w:p>
-    <w:p>
-      <w:pPr>
-        <w:pStyle w:val="Compact"/>
-        <w:numPr>
-          <w:ilvl w:val="0"/>
-          <w:numId w:val="1012"/>
-        </w:numPr>
-      </w:pPr>
-      <w:r>
-        <w:t xml:space="preserve">Amy</w:t>
-      </w:r>
-    </w:p>
-    <w:p>
-      <w:pPr>
-        <w:pStyle w:val="Compact"/>
-        <w:numPr>
-          <w:ilvl w:val="0"/>
-          <w:numId w:val="1012"/>
-        </w:numPr>
-      </w:pPr>
-      <w:r>
-        <w:t xml:space="preserve">GAMP</w:t>
-      </w:r>
-    </w:p>
-    <w:bookmarkEnd w:id="35"/>
-    <w:bookmarkStart w:id="36" w:name="volunteering"/>
-    <w:p>
-      <w:pPr>
-        <w:pStyle w:val="Heading2"/>
-      </w:pPr>
-      <w:r>
-        <w:t xml:space="preserve">Volunteering(?)</w:t>
-      </w:r>
-    </w:p>
-    <w:p>
-      <w:pPr>
-        <w:pStyle w:val="Compact"/>
-        <w:numPr>
-          <w:ilvl w:val="0"/>
-          <w:numId w:val="1013"/>
-        </w:numPr>
-      </w:pPr>
-      <w:r>
-        <w:t xml:space="preserve">Software Carpentries</w:t>
-      </w:r>
-    </w:p>
-    <w:p>
-      <w:pPr>
-        <w:pStyle w:val="Compact"/>
-        <w:numPr>
-          <w:ilvl w:val="0"/>
-          <w:numId w:val="1013"/>
-        </w:numPr>
-      </w:pPr>
-      <w:r>
-        <w:t xml:space="preserve">SEAS Open House</w:t>
-      </w:r>
-    </w:p>
-    <w:p>
-      <w:pPr>
-        <w:pStyle w:val="Compact"/>
-        <w:numPr>
-          <w:ilvl w:val="0"/>
-          <w:numId w:val="1013"/>
-        </w:numPr>
-      </w:pPr>
-      <w:r>
-        <w:t xml:space="preserve">PRO-Series(?)</w:t>
-      </w:r>
-    </w:p>
-    <w:p>
-      <w:pPr>
-        <w:pStyle w:val="Compact"/>
-        <w:numPr>
-          <w:ilvl w:val="0"/>
-          <w:numId w:val="1013"/>
-        </w:numPr>
-      </w:pPr>
-      <w:r>
-        <w:t xml:space="preserve">Data Science Summer School</w:t>
-      </w:r>
-    </w:p>
-    <w:p>
-      <w:pPr>
-        <w:pStyle w:val="Compact"/>
-        <w:numPr>
-          <w:ilvl w:val="0"/>
-          <w:numId w:val="1013"/>
-        </w:numPr>
-      </w:pPr>
-      <w:r>
-        <w:t xml:space="preserve">Data Science Option</w:t>
-      </w:r>
-    </w:p>
-    <w:bookmarkEnd w:id="36"/>
-    <w:bookmarkStart w:id="37" w:name="fun"/>
-    <w:p>
-      <w:pPr>
-        <w:pStyle w:val="Heading2"/>
-      </w:pPr>
-      <w:r>
-        <w:t xml:space="preserve">Fun(?)</w:t>
-      </w:r>
-    </w:p>
-    <w:p>
-      <w:pPr>
-        <w:pStyle w:val="Compact"/>
-        <w:numPr>
-          <w:ilvl w:val="0"/>
-          <w:numId w:val="1014"/>
-        </w:numPr>
-      </w:pPr>
-      <w:r>
-        <w:t xml:space="preserve">Captain of bowling team</w:t>
-      </w:r>
-    </w:p>
-    <w:p>
-      <w:pPr>
-        <w:pStyle w:val="Compact"/>
-        <w:numPr>
-          <w:ilvl w:val="0"/>
-          <w:numId w:val="1014"/>
-        </w:numPr>
-      </w:pPr>
-      <w:r>
-        <w:t xml:space="preserve">Reproducible codfish</w:t>
-      </w:r>
+      <w:hyperlink r:id="rId43">
+        <w:r>
+          <w:rPr>
+            <w:rStyle w:val="Hyperlink"/>
+          </w:rPr>
+          <w:t xml:space="preserve">Mary C. Landsteiner Student Award</w:t>
+        </w:r>
+      </w:hyperlink>
     </w:p>
     <w:p>
       <w:r>
@@ -976,8 +1266,8 @@
         </w:pict>
       </w:r>
     </w:p>
-    <w:bookmarkEnd w:id="37"/>
-    <w:bookmarkStart w:id="38" w:name="references"/>
+    <w:bookmarkEnd w:id="44"/>
+    <w:bookmarkStart w:id="45" w:name="references"/>
     <w:p>
       <w:pPr>
         <w:pStyle w:val="Heading2"/>
@@ -994,7 +1284,7 @@
         <w:t xml:space="preserve">Available upon request.</w:t>
       </w:r>
     </w:p>
-    <w:bookmarkEnd w:id="38"/>
+    <w:bookmarkEnd w:id="45"/>
     <w:sectPr/>
   </w:body>
 </w:document>
@@ -1229,24 +1519,6 @@
     <w:abstractNumId w:val="991"/>
   </w:num>
   <w:num w:numId="1008">
-    <w:abstractNumId w:val="991"/>
-  </w:num>
-  <w:num w:numId="1009">
-    <w:abstractNumId w:val="991"/>
-  </w:num>
-  <w:num w:numId="1010">
-    <w:abstractNumId w:val="991"/>
-  </w:num>
-  <w:num w:numId="1011">
-    <w:abstractNumId w:val="991"/>
-  </w:num>
-  <w:num w:numId="1012">
-    <w:abstractNumId w:val="991"/>
-  </w:num>
-  <w:num w:numId="1013">
-    <w:abstractNumId w:val="991"/>
-  </w:num>
-  <w:num w:numId="1014">
     <w:abstractNumId w:val="991"/>
   </w:num>
 </w:numbering>

</xml_diff>

<commit_message>
Adding current work details
</commit_message>
<xml_diff>
--- a/william_kumler.docx
+++ b/william_kumler.docx
@@ -248,44 +248,44 @@
           <w:b/>
           <w:bCs/>
         </w:rPr>
-        <w:t xml:space="preserve">Lab Manager</w:t>
-      </w:r>
-      <w:r>
-        <w:t xml:space="preserve">, Koehl Lab, University of California, Berkeley</w:t>
-      </w:r>
-      <w:r>
-        <w:br/>
+        <w:t xml:space="preserve">Ph.D. student</w:t>
+      </w:r>
+      <w:r>
+        <w:t xml:space="preserve">, Ingalls Lab, University of Washington, Seattle</w:t>
+      </w:r>
+      <w:r>
+        <w:t xml:space="preserve"> </w:t>
       </w:r>
       <w:r>
         <w:rPr>
           <w:i/>
           <w:iCs/>
         </w:rPr>
-        <w:t xml:space="preserve">2018 - 2019</w:t>
-      </w:r>
-      <w:r>
-        <w:br/>
-      </w:r>
-      <w:r>
-        <w:t xml:space="preserve">- Maintained live cultures of choanoflagellates and protozoa.</w:t>
-      </w:r>
-      <w:r>
-        <w:br/>
-      </w:r>
-      <w:r>
-        <w:t xml:space="preserve">- Managed and organized lab members, materials, and safety protocols.</w:t>
-      </w:r>
-      <w:r>
-        <w:br/>
-      </w:r>
-      <w:r>
-        <w:t xml:space="preserve">- Assisted visiting researchers with statistical analyses.</w:t>
-      </w:r>
-      <w:r>
-        <w:br/>
-      </w:r>
-      <w:r>
-        <w:t xml:space="preserve">- Tutored undergraduates in ImageJ and R programming.</w:t>
+        <w:t xml:space="preserve">2019 - 2025</w:t>
+      </w:r>
+      <w:r>
+        <w:t xml:space="preserve"> </w:t>
+      </w:r>
+      <w:r>
+        <w:t xml:space="preserve">- Published papers on marine microbial metabolomics with a focus on automated and untargeted methodologies</w:t>
+      </w:r>
+      <w:r>
+        <w:t xml:space="preserve"> </w:t>
+      </w:r>
+      <w:r>
+        <w:t xml:space="preserve">- Developed existing and novel mass spectrometry tools for analysis and visualization</w:t>
+      </w:r>
+      <w:r>
+        <w:t xml:space="preserve"> </w:t>
+      </w:r>
+      <w:r>
+        <w:t xml:space="preserve">- Fieldwork in the North Pacific Subtropical Gyre and California Current</w:t>
+      </w:r>
+      <w:r>
+        <w:t xml:space="preserve"> </w:t>
+      </w:r>
+      <w:r>
+        <w:t xml:space="preserve">- Mentored graduate and undergraduate students in metabolomics</w:t>
       </w:r>
     </w:p>
     <w:p>
@@ -300,7 +300,7 @@
         <w:t xml:space="preserve">Lab Manager</w:t>
       </w:r>
       <w:r>
-        <w:t xml:space="preserve">, Edwards Lab, University of California, Berkeley</w:t>
+        <w:t xml:space="preserve">, Koehl Lab, University of California, Berkeley</w:t>
       </w:r>
       <w:r>
         <w:br/>
@@ -316,25 +316,74 @@
         <w:br/>
       </w:r>
       <w:r>
-        <w:t xml:space="preserve">- Planned and set up laboratory experiments.</w:t>
+        <w:t xml:space="preserve">- Maintained live cultures of choanoflagellates and protozoa</w:t>
+      </w:r>
+      <w:r>
+        <w:t xml:space="preserve"> </w:t>
+      </w:r>
+      <w:r>
+        <w:t xml:space="preserve">- Managed and organized lab members, materials, and safety protocols</w:t>
+      </w:r>
+      <w:r>
+        <w:t xml:space="preserve"> </w:t>
+      </w:r>
+      <w:r>
+        <w:t xml:space="preserve">- Assisted visiting researchers with statistical analyses</w:t>
+      </w:r>
+      <w:r>
+        <w:t xml:space="preserve"> </w:t>
+      </w:r>
+      <w:r>
+        <w:t xml:space="preserve">- Tutored undergraduates in ImageJ and R programming</w:t>
+      </w:r>
+    </w:p>
+    <w:p>
+      <w:pPr>
+        <w:pStyle w:val="BodyText"/>
+      </w:pPr>
+      <w:r>
+        <w:rPr>
+          <w:b/>
+          <w:bCs/>
+        </w:rPr>
+        <w:t xml:space="preserve">Lab Manager</w:t>
+      </w:r>
+      <w:r>
+        <w:t xml:space="preserve">, Edwards Lab, University of California, Berkeley</w:t>
       </w:r>
       <w:r>
         <w:br/>
       </w:r>
       <w:r>
-        <w:t xml:space="preserve">- Performed HPLC-MS sample preparation and analysis using Thermo Fusion Lumos ID-X.</w:t>
+        <w:rPr>
+          <w:i/>
+          <w:iCs/>
+        </w:rPr>
+        <w:t xml:space="preserve">2018 - 2019</w:t>
       </w:r>
       <w:r>
         <w:br/>
       </w:r>
       <w:r>
-        <w:t xml:space="preserve">- Developed and maintained a lipidomics pipeline for data handling and statistical analysis.</w:t>
-      </w:r>
-      <w:r>
-        <w:br/>
-      </w:r>
-      <w:r>
-        <w:t xml:space="preserve">- Educated undergraduates in R programming and SLURM cluster usage.</w:t>
+        <w:t xml:space="preserve">- Planned and set up laboratory experiments</w:t>
+      </w:r>
+      <w:r>
+        <w:t xml:space="preserve"> </w:t>
+      </w:r>
+      <w:r>
+        <w:t xml:space="preserve">- Performed HPLC-MS sample preparation and analysis using Thermo Fusion Lumos ID-X</w:t>
+      </w:r>
+      <w:r>
+        <w:t xml:space="preserve"> </w:t>
+      </w:r>
+      <w:r>
+        <w:t xml:space="preserve">- Developed and maintained a lipidomics pipeline for data handling and statistical analysis</w:t>
+      </w:r>
+      <w:r>
+        <w:t xml:space="preserve"> </w:t>
+      </w:r>
+      <w:r>
+        <w:t xml:space="preserve">- Educated undergraduates in R programming and SLURM cluster usage</w:t>
       </w:r>
     </w:p>
     <w:p>

</xml_diff>

<commit_message>
Attempting inline \hfill and <br> switching for alignment
</commit_message>
<xml_diff>
--- a/william_kumler.docx
+++ b/william_kumler.docx
@@ -19,14 +19,6 @@
     <w:p>
       <w:pPr>
         <w:pStyle w:val="FirstParagraph"/>
-      </w:pPr>
-      <w:r>
-        <w:t xml:space="preserve">5515 15th Ave NE, Apt #301</w:t>
-      </w:r>
-    </w:p>
-    <w:p>
-      <w:pPr>
-        <w:pStyle w:val="BodyText"/>
       </w:pPr>
       <w:r>
         <w:t xml:space="preserve">Email:</w:t>
@@ -137,7 +129,7 @@
         <w:t xml:space="preserve">, University of Washington</w:t>
       </w:r>
       <w:r>
-        <w:br/>
+        <w:t xml:space="preserve"> </w:t>
       </w:r>
       <w:r>
         <w:rPr>
@@ -162,7 +154,7 @@
         <w:t xml:space="preserve">, University of Washington</w:t>
       </w:r>
       <w:r>
-        <w:br/>
+        <w:t xml:space="preserve"> </w:t>
       </w:r>
       <w:r>
         <w:rPr>
@@ -187,7 +179,7 @@
         <w:t xml:space="preserve">, University of California, Berkeley</w:t>
       </w:r>
       <w:r>
-        <w:br/>
+        <w:t xml:space="preserve"> </w:t>
       </w:r>
       <w:r>
         <w:rPr>
@@ -212,7 +204,10 @@
         <w:t xml:space="preserve">, University of California, Berkeley</w:t>
       </w:r>
       <w:r>
-        <w:br/>
+        <w:t xml:space="preserve"> </w:t>
+      </w:r>
+      <w:r>
+        <w:t xml:space="preserve"> </w:t>
       </w:r>
       <w:r>
         <w:rPr>
@@ -254,43 +249,64 @@
         <w:t xml:space="preserve">, Ingalls Lab, University of Washington, Seattle</w:t>
       </w:r>
       <w:r>
-        <w:t xml:space="preserve"> </w:t>
-      </w:r>
-      <w:r>
         <w:rPr>
           <w:i/>
           <w:iCs/>
         </w:rPr>
         <w:t xml:space="preserve">2019 - 2025</w:t>
       </w:r>
-      <w:r>
-        <w:t xml:space="preserve"> </w:t>
-      </w:r>
-      <w:r>
-        <w:t xml:space="preserve">- Published papers on marine microbial metabolomics with a focus on automated and untargeted methodologies</w:t>
-      </w:r>
-      <w:r>
-        <w:t xml:space="preserve"> </w:t>
-      </w:r>
-      <w:r>
-        <w:t xml:space="preserve">- Developed existing and novel mass spectrometry tools for analysis and visualization</w:t>
-      </w:r>
-      <w:r>
-        <w:t xml:space="preserve"> </w:t>
-      </w:r>
-      <w:r>
-        <w:t xml:space="preserve">- Fieldwork in the North Pacific Subtropical Gyre and California Current</w:t>
-      </w:r>
-      <w:r>
-        <w:t xml:space="preserve"> </w:t>
-      </w:r>
-      <w:r>
-        <w:t xml:space="preserve">- Mentored graduate and undergraduate students in metabolomics</w:t>
-      </w:r>
-    </w:p>
-    <w:p>
-      <w:pPr>
-        <w:pStyle w:val="BodyText"/>
+    </w:p>
+    <w:p>
+      <w:pPr>
+        <w:pStyle w:val="Compact"/>
+        <w:numPr>
+          <w:ilvl w:val="0"/>
+          <w:numId w:val="1001"/>
+        </w:numPr>
+      </w:pPr>
+      <w:r>
+        <w:t xml:space="preserve">Published papers on marine microbial metabolomics with a focus on untargeted methodologies</w:t>
+      </w:r>
+    </w:p>
+    <w:p>
+      <w:pPr>
+        <w:pStyle w:val="Compact"/>
+        <w:numPr>
+          <w:ilvl w:val="0"/>
+          <w:numId w:val="1001"/>
+        </w:numPr>
+      </w:pPr>
+      <w:r>
+        <w:t xml:space="preserve">Developed existing and novel mass spectrometry tools for analysis and visualization</w:t>
+      </w:r>
+    </w:p>
+    <w:p>
+      <w:pPr>
+        <w:pStyle w:val="Compact"/>
+        <w:numPr>
+          <w:ilvl w:val="0"/>
+          <w:numId w:val="1001"/>
+        </w:numPr>
+      </w:pPr>
+      <w:r>
+        <w:t xml:space="preserve">Fieldwork in the North Pacific Subtropical Gyre and California Current</w:t>
+      </w:r>
+    </w:p>
+    <w:p>
+      <w:pPr>
+        <w:pStyle w:val="Compact"/>
+        <w:numPr>
+          <w:ilvl w:val="0"/>
+          <w:numId w:val="1001"/>
+        </w:numPr>
+      </w:pPr>
+      <w:r>
+        <w:t xml:space="preserve">Mentored graduate and undergraduate students in metabolomics</w:t>
+      </w:r>
+    </w:p>
+    <w:p>
+      <w:pPr>
+        <w:pStyle w:val="FirstParagraph"/>
       </w:pPr>
       <w:r>
         <w:rPr>
@@ -303,43 +319,64 @@
         <w:t xml:space="preserve">, Koehl Lab, University of California, Berkeley</w:t>
       </w:r>
       <w:r>
-        <w:br/>
-      </w:r>
-      <w:r>
         <w:rPr>
           <w:i/>
           <w:iCs/>
         </w:rPr>
         <w:t xml:space="preserve">2018 - 2019</w:t>
       </w:r>
-      <w:r>
-        <w:br/>
-      </w:r>
-      <w:r>
-        <w:t xml:space="preserve">- Maintained live cultures of choanoflagellates and protozoa</w:t>
-      </w:r>
-      <w:r>
-        <w:t xml:space="preserve"> </w:t>
-      </w:r>
-      <w:r>
-        <w:t xml:space="preserve">- Managed and organized lab members, materials, and safety protocols</w:t>
-      </w:r>
-      <w:r>
-        <w:t xml:space="preserve"> </w:t>
-      </w:r>
-      <w:r>
-        <w:t xml:space="preserve">- Assisted visiting researchers with statistical analyses</w:t>
-      </w:r>
-      <w:r>
-        <w:t xml:space="preserve"> </w:t>
-      </w:r>
-      <w:r>
-        <w:t xml:space="preserve">- Tutored undergraduates in ImageJ and R programming</w:t>
-      </w:r>
-    </w:p>
-    <w:p>
-      <w:pPr>
-        <w:pStyle w:val="BodyText"/>
+    </w:p>
+    <w:p>
+      <w:pPr>
+        <w:pStyle w:val="Compact"/>
+        <w:numPr>
+          <w:ilvl w:val="0"/>
+          <w:numId w:val="1002"/>
+        </w:numPr>
+      </w:pPr>
+      <w:r>
+        <w:t xml:space="preserve">Maintained live cultures of choanoflagellates and protozoa</w:t>
+      </w:r>
+    </w:p>
+    <w:p>
+      <w:pPr>
+        <w:pStyle w:val="Compact"/>
+        <w:numPr>
+          <w:ilvl w:val="0"/>
+          <w:numId w:val="1002"/>
+        </w:numPr>
+      </w:pPr>
+      <w:r>
+        <w:t xml:space="preserve">Managed and organized lab members, materials, and safety protocols</w:t>
+      </w:r>
+    </w:p>
+    <w:p>
+      <w:pPr>
+        <w:pStyle w:val="Compact"/>
+        <w:numPr>
+          <w:ilvl w:val="0"/>
+          <w:numId w:val="1002"/>
+        </w:numPr>
+      </w:pPr>
+      <w:r>
+        <w:t xml:space="preserve">Assisted visiting researchers with statistical analyses</w:t>
+      </w:r>
+    </w:p>
+    <w:p>
+      <w:pPr>
+        <w:pStyle w:val="Compact"/>
+        <w:numPr>
+          <w:ilvl w:val="0"/>
+          <w:numId w:val="1002"/>
+        </w:numPr>
+      </w:pPr>
+      <w:r>
+        <w:t xml:space="preserve">Tutored undergraduates in ImageJ and R programming</w:t>
+      </w:r>
+    </w:p>
+    <w:p>
+      <w:pPr>
+        <w:pStyle w:val="FirstParagraph"/>
       </w:pPr>
       <w:r>
         <w:rPr>
@@ -352,38 +389,47 @@
         <w:t xml:space="preserve">, Edwards Lab, University of California, Berkeley</w:t>
       </w:r>
       <w:r>
-        <w:br/>
-      </w:r>
-      <w:r>
         <w:rPr>
           <w:i/>
           <w:iCs/>
         </w:rPr>
         <w:t xml:space="preserve">2018 - 2019</w:t>
       </w:r>
-      <w:r>
-        <w:br/>
-      </w:r>
-      <w:r>
-        <w:t xml:space="preserve">- Planned and set up laboratory experiments</w:t>
-      </w:r>
-      <w:r>
-        <w:t xml:space="preserve"> </w:t>
-      </w:r>
-      <w:r>
-        <w:t xml:space="preserve">- Performed HPLC-MS sample preparation and analysis using Thermo Fusion Lumos ID-X</w:t>
-      </w:r>
-      <w:r>
-        <w:t xml:space="preserve"> </w:t>
-      </w:r>
-      <w:r>
-        <w:t xml:space="preserve">- Developed and maintained a lipidomics pipeline for data handling and statistical analysis</w:t>
-      </w:r>
-      <w:r>
-        <w:t xml:space="preserve"> </w:t>
-      </w:r>
-      <w:r>
-        <w:t xml:space="preserve">- Educated undergraduates in R programming and SLURM cluster usage</w:t>
+    </w:p>
+    <w:p>
+      <w:pPr>
+        <w:pStyle w:val="Compact"/>
+        <w:numPr>
+          <w:ilvl w:val="0"/>
+          <w:numId w:val="1003"/>
+        </w:numPr>
+      </w:pPr>
+      <w:r>
+        <w:t xml:space="preserve">Performed HPLC-MS sample preparation and analysis using Thermo Fusion Lumos ID-X</w:t>
+      </w:r>
+    </w:p>
+    <w:p>
+      <w:pPr>
+        <w:pStyle w:val="Compact"/>
+        <w:numPr>
+          <w:ilvl w:val="0"/>
+          <w:numId w:val="1003"/>
+        </w:numPr>
+      </w:pPr>
+      <w:r>
+        <w:t xml:space="preserve">Developed and maintained a lipidomics pipeline for data handling and statistical analysis</w:t>
+      </w:r>
+    </w:p>
+    <w:p>
+      <w:pPr>
+        <w:pStyle w:val="Compact"/>
+        <w:numPr>
+          <w:ilvl w:val="0"/>
+          <w:numId w:val="1003"/>
+        </w:numPr>
+      </w:pPr>
+      <w:r>
+        <w:t xml:space="preserve">Educated undergraduates in R programming and SLURM cluster usage</w:t>
       </w:r>
     </w:p>
     <w:p>
@@ -408,7 +454,7 @@
         <w:pStyle w:val="Compact"/>
         <w:numPr>
           <w:ilvl w:val="0"/>
-          <w:numId w:val="1001"/>
+          <w:numId w:val="1004"/>
         </w:numPr>
       </w:pPr>
       <w:r>
@@ -451,7 +497,7 @@
         <w:pStyle w:val="Compact"/>
         <w:numPr>
           <w:ilvl w:val="0"/>
-          <w:numId w:val="1001"/>
+          <w:numId w:val="1004"/>
         </w:numPr>
       </w:pPr>
       <w:r>
@@ -497,7 +543,7 @@
         <w:pStyle w:val="Compact"/>
         <w:numPr>
           <w:ilvl w:val="0"/>
-          <w:numId w:val="1001"/>
+          <w:numId w:val="1004"/>
         </w:numPr>
       </w:pPr>
       <w:r>
@@ -546,7 +592,7 @@
         <w:pStyle w:val="Compact"/>
         <w:numPr>
           <w:ilvl w:val="0"/>
-          <w:numId w:val="1001"/>
+          <w:numId w:val="1004"/>
         </w:numPr>
       </w:pPr>
       <w:r>
@@ -597,7 +643,7 @@
         <w:pStyle w:val="Compact"/>
         <w:numPr>
           <w:ilvl w:val="0"/>
-          <w:numId w:val="1002"/>
+          <w:numId w:val="1005"/>
         </w:numPr>
       </w:pPr>
       <w:r>
@@ -629,7 +675,7 @@
         <w:pStyle w:val="Compact"/>
         <w:numPr>
           <w:ilvl w:val="0"/>
-          <w:numId w:val="1002"/>
+          <w:numId w:val="1005"/>
         </w:numPr>
       </w:pPr>
       <w:r>
@@ -684,7 +730,7 @@
         <w:pStyle w:val="Compact"/>
         <w:numPr>
           <w:ilvl w:val="0"/>
-          <w:numId w:val="1003"/>
+          <w:numId w:val="1006"/>
         </w:numPr>
       </w:pPr>
       <w:r>
@@ -736,7 +782,7 @@
         <w:pStyle w:val="Compact"/>
         <w:numPr>
           <w:ilvl w:val="0"/>
-          <w:numId w:val="1003"/>
+          <w:numId w:val="1006"/>
         </w:numPr>
       </w:pPr>
       <w:r>
@@ -748,7 +794,7 @@
         <w:pStyle w:val="Compact"/>
         <w:numPr>
           <w:ilvl w:val="0"/>
-          <w:numId w:val="1003"/>
+          <w:numId w:val="1006"/>
         </w:numPr>
       </w:pPr>
       <w:r>
@@ -786,7 +832,7 @@
         <w:pStyle w:val="Compact"/>
         <w:numPr>
           <w:ilvl w:val="0"/>
-          <w:numId w:val="1003"/>
+          <w:numId w:val="1006"/>
         </w:numPr>
       </w:pPr>
       <w:r>
@@ -818,7 +864,7 @@
         <w:pStyle w:val="Compact"/>
         <w:numPr>
           <w:ilvl w:val="0"/>
-          <w:numId w:val="1003"/>
+          <w:numId w:val="1006"/>
         </w:numPr>
       </w:pPr>
       <w:r>
@@ -850,7 +896,7 @@
         <w:pStyle w:val="Compact"/>
         <w:numPr>
           <w:ilvl w:val="0"/>
-          <w:numId w:val="1003"/>
+          <w:numId w:val="1006"/>
         </w:numPr>
       </w:pPr>
       <w:r>
@@ -885,7 +931,7 @@
         <w:pStyle w:val="Compact"/>
         <w:numPr>
           <w:ilvl w:val="0"/>
-          <w:numId w:val="1003"/>
+          <w:numId w:val="1006"/>
         </w:numPr>
       </w:pPr>
       <w:r>
@@ -920,7 +966,7 @@
         <w:pStyle w:val="Compact"/>
         <w:numPr>
           <w:ilvl w:val="0"/>
-          <w:numId w:val="1003"/>
+          <w:numId w:val="1006"/>
         </w:numPr>
       </w:pPr>
       <w:r>
@@ -955,7 +1001,7 @@
         <w:pStyle w:val="Compact"/>
         <w:numPr>
           <w:ilvl w:val="0"/>
-          <w:numId w:val="1003"/>
+          <w:numId w:val="1006"/>
         </w:numPr>
       </w:pPr>
       <w:r>
@@ -987,7 +1033,7 @@
         <w:pStyle w:val="Compact"/>
         <w:numPr>
           <w:ilvl w:val="0"/>
-          <w:numId w:val="1003"/>
+          <w:numId w:val="1006"/>
         </w:numPr>
       </w:pPr>
       <w:r>
@@ -1039,7 +1085,7 @@
         <w:pStyle w:val="Compact"/>
         <w:numPr>
           <w:ilvl w:val="0"/>
-          <w:numId w:val="1004"/>
+          <w:numId w:val="1007"/>
         </w:numPr>
       </w:pPr>
       <w:r>
@@ -1061,7 +1107,7 @@
         <w:pStyle w:val="Compact"/>
         <w:numPr>
           <w:ilvl w:val="1"/>
-          <w:numId w:val="1005"/>
+          <w:numId w:val="1008"/>
         </w:numPr>
       </w:pPr>
       <w:r>
@@ -1087,7 +1133,7 @@
         <w:pStyle w:val="Compact"/>
         <w:numPr>
           <w:ilvl w:val="1"/>
-          <w:numId w:val="1005"/>
+          <w:numId w:val="1008"/>
         </w:numPr>
       </w:pPr>
       <w:r>
@@ -1099,7 +1145,7 @@
         <w:pStyle w:val="Compact"/>
         <w:numPr>
           <w:ilvl w:val="0"/>
-          <w:numId w:val="1004"/>
+          <w:numId w:val="1007"/>
         </w:numPr>
       </w:pPr>
       <w:r>
@@ -1121,7 +1167,7 @@
         <w:pStyle w:val="Compact"/>
         <w:numPr>
           <w:ilvl w:val="1"/>
-          <w:numId w:val="1006"/>
+          <w:numId w:val="1009"/>
         </w:numPr>
       </w:pPr>
       <w:r>
@@ -1133,7 +1179,7 @@
         <w:pStyle w:val="Compact"/>
         <w:numPr>
           <w:ilvl w:val="0"/>
-          <w:numId w:val="1004"/>
+          <w:numId w:val="1007"/>
         </w:numPr>
       </w:pPr>
       <w:r>
@@ -1155,7 +1201,7 @@
         <w:pStyle w:val="Compact"/>
         <w:numPr>
           <w:ilvl w:val="1"/>
-          <w:numId w:val="1007"/>
+          <w:numId w:val="1010"/>
         </w:numPr>
       </w:pPr>
       <w:r>
@@ -1184,7 +1230,7 @@
         <w:pStyle w:val="Compact"/>
         <w:numPr>
           <w:ilvl w:val="0"/>
-          <w:numId w:val="1008"/>
+          <w:numId w:val="1011"/>
         </w:numPr>
       </w:pPr>
       <w:r>
@@ -1234,7 +1280,7 @@
         <w:pStyle w:val="Compact"/>
         <w:numPr>
           <w:ilvl w:val="0"/>
-          <w:numId w:val="1008"/>
+          <w:numId w:val="1011"/>
         </w:numPr>
       </w:pPr>
       <w:r>
@@ -1284,7 +1330,7 @@
         <w:pStyle w:val="Compact"/>
         <w:numPr>
           <w:ilvl w:val="0"/>
-          <w:numId w:val="1008"/>
+          <w:numId w:val="1011"/>
         </w:numPr>
       </w:pPr>
       <w:r>
@@ -1351,7 +1397,7 @@
         <w:pStyle w:val="Compact"/>
         <w:numPr>
           <w:ilvl w:val="0"/>
-          <w:numId w:val="1009"/>
+          <w:numId w:val="1012"/>
         </w:numPr>
       </w:pPr>
       <w:r>
@@ -1374,7 +1420,7 @@
         <w:pStyle w:val="Compact"/>
         <w:numPr>
           <w:ilvl w:val="0"/>
-          <w:numId w:val="1009"/>
+          <w:numId w:val="1012"/>
         </w:numPr>
       </w:pPr>
       <w:hyperlink r:id="rId43">
@@ -1649,6 +1695,15 @@
     <w:abstractNumId w:val="991"/>
   </w:num>
   <w:num w:numId="1009">
+    <w:abstractNumId w:val="991"/>
+  </w:num>
+  <w:num w:numId="1010">
+    <w:abstractNumId w:val="991"/>
+  </w:num>
+  <w:num w:numId="1011">
+    <w:abstractNumId w:val="991"/>
+  </w:num>
+  <w:num w:numId="1012">
     <w:abstractNumId w:val="991"/>
   </w:num>
 </w:numbering>

</xml_diff>

<commit_message>
Finally got year spacing figured out
</commit_message>
<xml_diff>
--- a/william_kumler.docx
+++ b/william_kumler.docx
@@ -129,6 +129,9 @@
         <w:t xml:space="preserve">, University of Washington</w:t>
       </w:r>
       <w:r>
+        <w:br/>
+      </w:r>
+      <w:r>
         <w:t xml:space="preserve"> </w:t>
       </w:r>
       <w:r>
@@ -154,6 +157,9 @@
         <w:t xml:space="preserve">, University of Washington</w:t>
       </w:r>
       <w:r>
+        <w:br/>
+      </w:r>
+      <w:r>
         <w:t xml:space="preserve"> </w:t>
       </w:r>
       <w:r>
@@ -179,6 +185,9 @@
         <w:t xml:space="preserve">, University of California, Berkeley</w:t>
       </w:r>
       <w:r>
+        <w:br/>
+      </w:r>
+      <w:r>
         <w:t xml:space="preserve"> </w:t>
       </w:r>
       <w:r>
@@ -204,7 +213,7 @@
         <w:t xml:space="preserve">, University of California, Berkeley</w:t>
       </w:r>
       <w:r>
-        <w:t xml:space="preserve"> </w:t>
+        <w:br/>
       </w:r>
       <w:r>
         <w:t xml:space="preserve"> </w:t>
@@ -249,6 +258,12 @@
         <w:t xml:space="preserve">, Ingalls Lab, University of Washington, Seattle</w:t>
       </w:r>
       <w:r>
+        <w:br/>
+      </w:r>
+      <w:r>
+        <w:t xml:space="preserve"> </w:t>
+      </w:r>
+      <w:r>
         <w:rPr>
           <w:i/>
           <w:iCs/>
@@ -319,6 +334,12 @@
         <w:t xml:space="preserve">, Koehl Lab, University of California, Berkeley</w:t>
       </w:r>
       <w:r>
+        <w:br/>
+      </w:r>
+      <w:r>
+        <w:t xml:space="preserve"> </w:t>
+      </w:r>
+      <w:r>
         <w:rPr>
           <w:i/>
           <w:iCs/>
@@ -387,6 +408,12 @@
       </w:r>
       <w:r>
         <w:t xml:space="preserve">, Edwards Lab, University of California, Berkeley</w:t>
+      </w:r>
+      <w:r>
+        <w:br/>
+      </w:r>
+      <w:r>
+        <w:t xml:space="preserve"> </w:t>
       </w:r>
       <w:r>
         <w:rPr>

</xml_diff>

<commit_message>
Creating two-page PDF version with emphasis on data science and instrumentation
</commit_message>
<xml_diff>
--- a/william_kumler.docx
+++ b/william_kumler.docx
@@ -144,7 +144,28 @@
     </w:p>
     <w:p>
       <w:pPr>
-        <w:pStyle w:val="BodyText"/>
+        <w:pStyle w:val="Compact"/>
+        <w:numPr>
+          <w:ilvl w:val="0"/>
+          <w:numId w:val="1001"/>
+        </w:numPr>
+      </w:pPr>
+    </w:p>
+    <w:p>
+      <w:pPr>
+        <w:pStyle w:val="Compact"/>
+        <w:numPr>
+          <w:ilvl w:val="1"/>
+          <w:numId w:val="1002"/>
+        </w:numPr>
+      </w:pPr>
+      <w:r>
+        <w:t xml:space="preserve">Data Science Option</w:t>
+      </w:r>
+    </w:p>
+    <w:p>
+      <w:pPr>
+        <w:pStyle w:val="FirstParagraph"/>
       </w:pPr>
       <w:r>
         <w:rPr>
@@ -276,7 +297,7 @@
         <w:pStyle w:val="Compact"/>
         <w:numPr>
           <w:ilvl w:val="0"/>
-          <w:numId w:val="1001"/>
+          <w:numId w:val="1003"/>
         </w:numPr>
       </w:pPr>
       <w:r>
@@ -288,7 +309,7 @@
         <w:pStyle w:val="Compact"/>
         <w:numPr>
           <w:ilvl w:val="0"/>
-          <w:numId w:val="1001"/>
+          <w:numId w:val="1003"/>
         </w:numPr>
       </w:pPr>
       <w:r>
@@ -300,23 +321,35 @@
         <w:pStyle w:val="Compact"/>
         <w:numPr>
           <w:ilvl w:val="0"/>
-          <w:numId w:val="1001"/>
-        </w:numPr>
-      </w:pPr>
-      <w:r>
-        <w:t xml:space="preserve">Fieldwork in the North Pacific Subtropical Gyre and California Current</w:t>
-      </w:r>
-    </w:p>
-    <w:p>
-      <w:pPr>
-        <w:pStyle w:val="Compact"/>
-        <w:numPr>
-          <w:ilvl w:val="0"/>
-          <w:numId w:val="1001"/>
+          <w:numId w:val="1003"/>
         </w:numPr>
       </w:pPr>
       <w:r>
         <w:t xml:space="preserve">Mentored graduate and undergraduate students in metabolomics</w:t>
+      </w:r>
+    </w:p>
+    <w:p>
+      <w:pPr>
+        <w:pStyle w:val="Compact"/>
+        <w:numPr>
+          <w:ilvl w:val="0"/>
+          <w:numId w:val="1003"/>
+        </w:numPr>
+      </w:pPr>
+      <w:r>
+        <w:t xml:space="preserve">Trained on Thermo Q Exactive HF with HILIC and reversed-phase chromatographies</w:t>
+      </w:r>
+    </w:p>
+    <w:p>
+      <w:pPr>
+        <w:pStyle w:val="Compact"/>
+        <w:numPr>
+          <w:ilvl w:val="0"/>
+          <w:numId w:val="1003"/>
+        </w:numPr>
+      </w:pPr>
+      <w:r>
+        <w:t xml:space="preserve">Will receive training on Thermo Orbitrap Astral in early 2025</w:t>
       </w:r>
     </w:p>
     <w:p>
@@ -331,7 +364,7 @@
         <w:t xml:space="preserve">Lab Manager</w:t>
       </w:r>
       <w:r>
-        <w:t xml:space="preserve">, Koehl Lab, University of California, Berkeley</w:t>
+        <w:t xml:space="preserve">, Edwards Lab, University of California, Berkeley</w:t>
       </w:r>
       <w:r>
         <w:br/>
@@ -352,95 +385,7 @@
         <w:pStyle w:val="Compact"/>
         <w:numPr>
           <w:ilvl w:val="0"/>
-          <w:numId w:val="1002"/>
-        </w:numPr>
-      </w:pPr>
-      <w:r>
-        <w:t xml:space="preserve">Maintained live cultures of choanoflagellates and protozoa</w:t>
-      </w:r>
-    </w:p>
-    <w:p>
-      <w:pPr>
-        <w:pStyle w:val="Compact"/>
-        <w:numPr>
-          <w:ilvl w:val="0"/>
-          <w:numId w:val="1002"/>
-        </w:numPr>
-      </w:pPr>
-      <w:r>
-        <w:t xml:space="preserve">Managed and organized lab members, materials, and safety protocols</w:t>
-      </w:r>
-    </w:p>
-    <w:p>
-      <w:pPr>
-        <w:pStyle w:val="Compact"/>
-        <w:numPr>
-          <w:ilvl w:val="0"/>
-          <w:numId w:val="1002"/>
-        </w:numPr>
-      </w:pPr>
-      <w:r>
-        <w:t xml:space="preserve">Assisted visiting researchers with statistical analyses</w:t>
-      </w:r>
-    </w:p>
-    <w:p>
-      <w:pPr>
-        <w:pStyle w:val="Compact"/>
-        <w:numPr>
-          <w:ilvl w:val="0"/>
-          <w:numId w:val="1002"/>
-        </w:numPr>
-      </w:pPr>
-      <w:r>
-        <w:t xml:space="preserve">Tutored undergraduates in ImageJ and R programming</w:t>
-      </w:r>
-    </w:p>
-    <w:p>
-      <w:pPr>
-        <w:pStyle w:val="FirstParagraph"/>
-      </w:pPr>
-      <w:r>
-        <w:rPr>
-          <w:b/>
-          <w:bCs/>
-        </w:rPr>
-        <w:t xml:space="preserve">Lab Manager</w:t>
-      </w:r>
-      <w:r>
-        <w:t xml:space="preserve">, Edwards Lab, University of California, Berkeley</w:t>
-      </w:r>
-      <w:r>
-        <w:br/>
-      </w:r>
-      <w:r>
-        <w:t xml:space="preserve"> </w:t>
-      </w:r>
-      <w:r>
-        <w:rPr>
-          <w:i/>
-          <w:iCs/>
-        </w:rPr>
-        <w:t xml:space="preserve">2018 - 2019</w:t>
-      </w:r>
-    </w:p>
-    <w:p>
-      <w:pPr>
-        <w:pStyle w:val="Compact"/>
-        <w:numPr>
-          <w:ilvl w:val="0"/>
-          <w:numId w:val="1003"/>
-        </w:numPr>
-      </w:pPr>
-      <w:r>
-        <w:t xml:space="preserve">Performed HPLC-MS sample preparation and analysis using Thermo Fusion Lumos ID-X</w:t>
-      </w:r>
-    </w:p>
-    <w:p>
-      <w:pPr>
-        <w:pStyle w:val="Compact"/>
-        <w:numPr>
-          <w:ilvl w:val="0"/>
-          <w:numId w:val="1003"/>
+          <w:numId w:val="1004"/>
         </w:numPr>
       </w:pPr>
       <w:r>
@@ -452,11 +397,23 @@
         <w:pStyle w:val="Compact"/>
         <w:numPr>
           <w:ilvl w:val="0"/>
-          <w:numId w:val="1003"/>
+          <w:numId w:val="1004"/>
         </w:numPr>
       </w:pPr>
       <w:r>
         <w:t xml:space="preserve">Educated undergraduates in R programming and SLURM cluster usage</w:t>
+      </w:r>
+    </w:p>
+    <w:p>
+      <w:pPr>
+        <w:pStyle w:val="Compact"/>
+        <w:numPr>
+          <w:ilvl w:val="0"/>
+          <w:numId w:val="1004"/>
+        </w:numPr>
+      </w:pPr>
+      <w:r>
+        <w:t xml:space="preserve">Assisted with Thermo Fusion Lumos ID-X purchase and installation</w:t>
       </w:r>
     </w:p>
     <w:p>
@@ -467,7 +424,7 @@
       </w:r>
     </w:p>
     <w:bookmarkEnd w:id="25"/>
-    <w:bookmarkStart w:id="30" w:name="publications"/>
+    <w:bookmarkStart w:id="32" w:name="publications"/>
     <w:p>
       <w:pPr>
         <w:pStyle w:val="Heading2"/>
@@ -481,7 +438,7 @@
         <w:pStyle w:val="Compact"/>
         <w:numPr>
           <w:ilvl w:val="0"/>
-          <w:numId w:val="1004"/>
+          <w:numId w:val="1005"/>
         </w:numPr>
       </w:pPr>
       <w:r>
@@ -524,7 +481,7 @@
         <w:pStyle w:val="Compact"/>
         <w:numPr>
           <w:ilvl w:val="0"/>
-          <w:numId w:val="1004"/>
+          <w:numId w:val="1005"/>
         </w:numPr>
       </w:pPr>
       <w:r>
@@ -570,7 +527,7 @@
         <w:pStyle w:val="Compact"/>
         <w:numPr>
           <w:ilvl w:val="0"/>
-          <w:numId w:val="1004"/>
+          <w:numId w:val="1005"/>
         </w:numPr>
       </w:pPr>
       <w:r>
@@ -619,7 +576,7 @@
         <w:pStyle w:val="Compact"/>
         <w:numPr>
           <w:ilvl w:val="0"/>
-          <w:numId w:val="1004"/>
+          <w:numId w:val="1005"/>
         </w:numPr>
       </w:pPr>
       <w:r>
@@ -670,7 +627,7 @@
         <w:pStyle w:val="Compact"/>
         <w:numPr>
           <w:ilvl w:val="0"/>
-          <w:numId w:val="1005"/>
+          <w:numId w:val="1006"/>
         </w:numPr>
       </w:pPr>
       <w:r>
@@ -702,7 +659,7 @@
         <w:pStyle w:val="Compact"/>
         <w:numPr>
           <w:ilvl w:val="0"/>
-          <w:numId w:val="1005"/>
+          <w:numId w:val="1006"/>
         </w:numPr>
       </w:pPr>
       <w:r>
@@ -736,36 +693,20 @@
       </w:r>
     </w:p>
     <w:p>
-      <w:r>
-        <w:pict>
-          <v:rect style="width:0;height:1.5pt" o:hralign="center" o:hrstd="t" o:hr="t"/>
-        </w:pict>
-      </w:r>
-    </w:p>
-    <w:bookmarkEnd w:id="30"/>
-    <w:bookmarkStart w:id="32" w:name="conference-proceedings"/>
-    <w:p>
-      <w:pPr>
-        <w:pStyle w:val="Heading2"/>
-      </w:pPr>
-      <w:r>
-        <w:t xml:space="preserve">Conference Proceedings</w:t>
-      </w:r>
-    </w:p>
-    <w:p>
-      <w:pPr>
-        <w:pStyle w:val="Compact"/>
-        <w:numPr>
-          <w:ilvl w:val="0"/>
-          <w:numId w:val="1006"/>
-        </w:numPr>
-      </w:pPr>
-      <w:r>
-        <w:t xml:space="preserve">J. Rainer, P. Louail, A. Vicini, R. Gine, J. Badia, M. Stravs, M. Garcia-Aloy, C. Huber, L. Salzer, J. Stanstrup, N. Shahaf, C. Panse, T. Naake,</w:t>
-      </w:r>
-      <w:r>
-        <w:t xml:space="preserve"> </w:t>
-      </w:r>
+      <w:pPr>
+        <w:pStyle w:val="FirstParagraph"/>
+      </w:pPr>
+      <w:r>
+        <w:t xml:space="preserve">In prep:</w:t>
+      </w:r>
+    </w:p>
+    <w:p>
+      <w:pPr>
+        <w:numPr>
+          <w:ilvl w:val="0"/>
+          <w:numId w:val="1007"/>
+        </w:numPr>
+      </w:pPr>
       <w:r>
         <w:rPr>
           <w:b/>
@@ -774,7 +715,10 @@
         <w:t xml:space="preserve">W. Kumler</w:t>
       </w:r>
       <w:r>
-        <w:t xml:space="preserve">, P. Vangeenderhuysen, C. Brunius, H. Hecht, S. Neumann, M. Witting, S. Gibb, &amp; L. Gatto (2024). An Open Software Development-based Ecosystem of R Packages for Metabolomics Data Analysis. Presented as a poster at the</w:t>
+        <w:t xml:space="preserve"> </w:t>
+      </w:r>
+      <w:r>
+        <w:t xml:space="preserve">&amp; A.E. Ingalls. Quality assurance via bulk feature labeling for untargeted mass spectrometry data. Intended for</w:t>
       </w:r>
       <w:r>
         <w:t xml:space="preserve"> </w:t>
@@ -784,10 +728,58 @@
           <w:i/>
           <w:iCs/>
         </w:rPr>
-        <w:t xml:space="preserve">2024 Annual International Conference of the Metabolomics Society</w:t>
-      </w:r>
-      <w:r>
-        <w:t xml:space="preserve">, Osaka, Japan.</w:t>
+        <w:t xml:space="preserve">Analytical Chemistry</w:t>
+      </w:r>
+      <w:r>
+        <w:t xml:space="preserve"> </w:t>
+      </w:r>
+      <w:r>
+        <w:t xml:space="preserve">in 2025.</w:t>
+      </w:r>
+      <w:r>
+        <w:t xml:space="preserve"> </w:t>
+      </w:r>
+      <w:hyperlink r:id="rId30">
+        <w:r>
+          <w:rPr>
+            <w:rStyle w:val="Hyperlink"/>
+          </w:rPr>
+          <w:t xml:space="preserve">https://github.com/wkumler/squallms/blob/manuscript/paper.md</w:t>
+        </w:r>
+      </w:hyperlink>
+    </w:p>
+    <w:p>
+      <w:pPr>
+        <w:numPr>
+          <w:ilvl w:val="0"/>
+          <w:numId w:val="1007"/>
+        </w:numPr>
+      </w:pPr>
+      <w:r>
+        <w:rPr>
+          <w:b/>
+          <w:bCs/>
+        </w:rPr>
+        <w:t xml:space="preserve">W. Kumler</w:t>
+      </w:r>
+      <w:r>
+        <w:t xml:space="preserve">, S. LaRue &amp; A.E. Ingalls. Efficacy of SQL databases for storage, rapid search and retrieval of chromatographic mass spectrometry data. Intended for</w:t>
+      </w:r>
+      <w:r>
+        <w:t xml:space="preserve"> </w:t>
+      </w:r>
+      <w:r>
+        <w:rPr>
+          <w:i/>
+          <w:iCs/>
+        </w:rPr>
+        <w:t xml:space="preserve">Journal of Proteome Research</w:t>
+      </w:r>
+      <w:r>
+        <w:t xml:space="preserve"> </w:t>
+      </w:r>
+      <w:r>
+        <w:t xml:space="preserve">in 2025.</w:t>
       </w:r>
       <w:r>
         <w:t xml:space="preserve"> </w:t>
@@ -797,7 +789,7 @@
           <w:rPr>
             <w:rStyle w:val="Hyperlink"/>
           </w:rPr>
-          <w:t xml:space="preserve">DOI:10.5281/zenodo.13347220</w:t>
+          <w:t xml:space="preserve">https://github.com/wkumler/mzsql</w:t>
         </w:r>
       </w:hyperlink>
       <w:r>
@@ -806,18 +798,11 @@
     </w:p>
     <w:p>
       <w:pPr>
-        <w:pStyle w:val="Compact"/>
-        <w:numPr>
-          <w:ilvl w:val="0"/>
-          <w:numId w:val="1006"/>
-        </w:numPr>
-      </w:pPr>
-      <w:r>
-        <w:t xml:space="preserve">S. Garcia, F.X. Ferrer-González, J.S. Sacks,</w:t>
-      </w:r>
-      <w:r>
-        <w:t xml:space="preserve"> </w:t>
-      </w:r>
+        <w:numPr>
+          <w:ilvl w:val="0"/>
+          <w:numId w:val="1007"/>
+        </w:numPr>
+      </w:pPr>
       <w:r>
         <w:rPr>
           <w:b/>
@@ -826,281 +811,19 @@
         <w:t xml:space="preserve">W. Kumler</w:t>
       </w:r>
       <w:r>
-        <w:t xml:space="preserve">, L.T. Carlson, &amp; A.E. Ingalls (2024). Characterizing the quality and quantity of metabolite production in phytoplankton cultures and the environment through endo- and exometabolomics. Presented as a poster at the Gordon Research Conference on Marine Microbes, Les Diablerets, Switzerland. Poster #8.</w:t>
-      </w:r>
-    </w:p>
-    <w:p>
-      <w:pPr>
-        <w:pStyle w:val="Compact"/>
-        <w:numPr>
-          <w:ilvl w:val="0"/>
-          <w:numId w:val="1006"/>
-        </w:numPr>
-      </w:pPr>
-      <w:r>
-        <w:t xml:space="preserve">Y. Wang,</w:t>
-      </w:r>
-      <w:r>
-        <w:t xml:space="preserve"> </w:t>
-      </w:r>
-      <w:r>
-        <w:rPr>
-          <w:b/>
-          <w:bCs/>
-        </w:rPr>
-        <w:t xml:space="preserve">W. Kumler</w:t>
-      </w:r>
-      <w:r>
-        <w:t xml:space="preserve">, I. Kern, E. Seelen, S.G. John, &amp; A.E. Ingalls (2023). Community metabolomes respond to nutrient supply in a mesocosm study in the North Pacific Subtropical Gyre. Presented as a poster at the</w:t>
-      </w:r>
-      <w:r>
-        <w:t xml:space="preserve"> </w:t>
-      </w:r>
-      <w:r>
-        <w:rPr>
-          <w:i/>
-          <w:iCs/>
-        </w:rPr>
-        <w:t xml:space="preserve">2023 Ocean Sciences Meeting</w:t>
-      </w:r>
-      <w:r>
-        <w:t xml:space="preserve">, New Orleans, LA. Poster #OB14B-0682.</w:t>
-      </w:r>
-    </w:p>
-    <w:p>
-      <w:pPr>
-        <w:pStyle w:val="Compact"/>
-        <w:numPr>
-          <w:ilvl w:val="0"/>
-          <w:numId w:val="1006"/>
-        </w:numPr>
-      </w:pPr>
-      <w:r>
-        <w:rPr>
-          <w:b/>
-          <w:bCs/>
-        </w:rPr>
-        <w:t xml:space="preserve">W. Kumler</w:t>
-      </w:r>
-      <w:r>
-        <w:t xml:space="preserve">, L.T. Carlson, &amp; A.E. Ingalls plus the PARAGON team (2023). Metabolic fate of dissolved nitrogen in the NPSG. Presented as a poster at the</w:t>
-      </w:r>
-      <w:r>
-        <w:t xml:space="preserve"> </w:t>
-      </w:r>
-      <w:r>
-        <w:rPr>
-          <w:i/>
-          <w:iCs/>
-        </w:rPr>
-        <w:t xml:space="preserve">2023 Ocean Sciences Meeting</w:t>
-      </w:r>
-      <w:r>
-        <w:t xml:space="preserve">, New Orleans, LA. Poster #OB14B-0702</w:t>
-      </w:r>
-    </w:p>
-    <w:p>
-      <w:pPr>
-        <w:pStyle w:val="Compact"/>
-        <w:numPr>
-          <w:ilvl w:val="0"/>
-          <w:numId w:val="1006"/>
-        </w:numPr>
-      </w:pPr>
-      <w:r>
-        <w:rPr>
-          <w:b/>
-          <w:bCs/>
-        </w:rPr>
-        <w:t xml:space="preserve">W. Kumler</w:t>
-      </w:r>
-      <w:r>
-        <w:t xml:space="preserve">, L.T. Carlson, &amp; A.E. Ingalls plus the PARAGON team (2023). Metabolic fate of dissolved nitrogen during PARAGON. Presented as a poster at the</w:t>
-      </w:r>
-      <w:r>
-        <w:t xml:space="preserve"> </w:t>
-      </w:r>
-      <w:r>
-        <w:rPr>
-          <w:i/>
-          <w:iCs/>
-        </w:rPr>
-        <w:t xml:space="preserve">2023 Simons Collaboration on Ocean Processes and Ecology</w:t>
-      </w:r>
-      <w:r>
-        <w:t xml:space="preserve">, New York, NY.</w:t>
-      </w:r>
-    </w:p>
-    <w:p>
-      <w:pPr>
-        <w:pStyle w:val="Compact"/>
-        <w:numPr>
-          <w:ilvl w:val="0"/>
-          <w:numId w:val="1006"/>
-        </w:numPr>
-      </w:pPr>
-      <w:r>
-        <w:rPr>
-          <w:b/>
-          <w:bCs/>
-        </w:rPr>
-        <w:t xml:space="preserve">W. Kumler</w:t>
-      </w:r>
-      <w:r>
-        <w:t xml:space="preserve"> </w:t>
-      </w:r>
-      <w:r>
-        <w:t xml:space="preserve">(2022). Unmasking the POC/Ness Monster: Depth and Mesoscale Features Drive Variability in Particulate Metabolite Profiles of the MESOSCOPE transect. Presented as a virtual poster at the</w:t>
-      </w:r>
-      <w:r>
-        <w:t xml:space="preserve"> </w:t>
-      </w:r>
-      <w:r>
-        <w:rPr>
-          <w:i/>
-          <w:iCs/>
-        </w:rPr>
-        <w:t xml:space="preserve">2022 Simons Collaboration on Ocean Processes and Ecology</w:t>
-      </w:r>
-      <w:r>
-        <w:t xml:space="preserve">, New York, NY.</w:t>
-      </w:r>
-    </w:p>
-    <w:p>
-      <w:pPr>
-        <w:pStyle w:val="Compact"/>
-        <w:numPr>
-          <w:ilvl w:val="0"/>
-          <w:numId w:val="1006"/>
-        </w:numPr>
-      </w:pPr>
-      <w:r>
-        <w:rPr>
-          <w:b/>
-          <w:bCs/>
-        </w:rPr>
-        <w:t xml:space="preserve">W. Kumler</w:t>
-      </w:r>
-      <w:r>
-        <w:t xml:space="preserve"> </w:t>
-      </w:r>
-      <w:r>
-        <w:t xml:space="preserve">(2022). Depth, diel, and eddy direction: The effect of three environmental factors on metabolite composition in the North Pacific Subtropical Gyre. Presented as a virtual poster at the</w:t>
-      </w:r>
-      <w:r>
-        <w:t xml:space="preserve"> </w:t>
-      </w:r>
-      <w:r>
-        <w:rPr>
-          <w:i/>
-          <w:iCs/>
-        </w:rPr>
-        <w:t xml:space="preserve">2021 Simons Collaboration on Ocean Processes and Ecology</w:t>
-      </w:r>
-      <w:r>
-        <w:t xml:space="preserve">, New York, NY.</w:t>
-      </w:r>
-    </w:p>
-    <w:p>
-      <w:pPr>
-        <w:pStyle w:val="Compact"/>
-        <w:numPr>
-          <w:ilvl w:val="0"/>
-          <w:numId w:val="1006"/>
-        </w:numPr>
-      </w:pPr>
-      <w:r>
-        <w:rPr>
-          <w:b/>
-          <w:bCs/>
-        </w:rPr>
-        <w:t xml:space="preserve">W. Kumler</w:t>
-      </w:r>
-      <w:r>
-        <w:t xml:space="preserve"> </w:t>
-      </w:r>
-      <w:r>
-        <w:t xml:space="preserve">&amp; A.E. Ingalls (2021). RaMS: R-based Access to Mass-Spectrometry Data. Presented as a poster at the</w:t>
-      </w:r>
-      <w:r>
-        <w:t xml:space="preserve"> </w:t>
-      </w:r>
-      <w:r>
-        <w:rPr>
-          <w:i/>
-          <w:iCs/>
-        </w:rPr>
-        <w:t xml:space="preserve">2021 Annual Conference of the Metabolomics Society (virtual)</w:t>
-      </w:r>
-      <w:r>
-        <w:t xml:space="preserve">. Poster #298.</w:t>
-      </w:r>
-    </w:p>
-    <w:p>
-      <w:pPr>
-        <w:pStyle w:val="Compact"/>
-        <w:numPr>
-          <w:ilvl w:val="0"/>
-          <w:numId w:val="1006"/>
-        </w:numPr>
-      </w:pPr>
-      <w:r>
-        <w:rPr>
-          <w:b/>
-          <w:bCs/>
-        </w:rPr>
-        <w:t xml:space="preserve">W. Kumler</w:t>
-      </w:r>
-      <w:r>
-        <w:t xml:space="preserve">, H. Fredricks, J. Ossolinski, A. Allen, K. Thamatrakoln, K. Bidle, B. Van Mooy, &amp; B. Edwards (2019). Sign of the times: the lipid signature of a collapsing phytoplankton bloom. Presented as a poster at the</w:t>
-      </w:r>
-      <w:r>
-        <w:t xml:space="preserve"> </w:t>
-      </w:r>
-      <w:r>
-        <w:rPr>
-          <w:i/>
-          <w:iCs/>
-        </w:rPr>
-        <w:t xml:space="preserve">2019 Aquatic Sciences Meeting</w:t>
-      </w:r>
-      <w:r>
-        <w:t xml:space="preserve">, San Juan, Puerto Rico. Poster #411.</w:t>
-      </w:r>
-    </w:p>
-    <w:p>
-      <w:pPr>
-        <w:pStyle w:val="Compact"/>
-        <w:numPr>
-          <w:ilvl w:val="0"/>
-          <w:numId w:val="1006"/>
-        </w:numPr>
-      </w:pPr>
-      <w:r>
-        <w:rPr>
-          <w:b/>
-          <w:bCs/>
-        </w:rPr>
-        <w:t xml:space="preserve">W. Kumler</w:t>
-      </w:r>
-      <w:r>
-        <w:t xml:space="preserve"> </w:t>
-      </w:r>
-      <w:r>
-        <w:t xml:space="preserve">&amp; M.A.R. Koehl (2018). Evolution of multicellularity: Capture of unicellular vs colonial choanoflagellates by a protozoan predator. Presented as a poster at the</w:t>
-      </w:r>
-      <w:r>
-        <w:t xml:space="preserve"> </w:t>
-      </w:r>
-      <w:r>
-        <w:rPr>
-          <w:i/>
-          <w:iCs/>
-        </w:rPr>
-        <w:t xml:space="preserve">2018 Society of Integrative and Comparative Biology Annual Meeting</w:t>
-      </w:r>
-      <w:r>
-        <w:t xml:space="preserve">, San Francisco, CA. Poster #P1-115.</w:t>
+        <w:t xml:space="preserve">, R. Foreman, L.T. Carlson, D. Karl &amp; A.E. Ingalls. Metabolic flux and fate of</w:t>
+      </w:r>
+      <w:r>
+        <w:t xml:space="preserve"> </w:t>
+      </w:r>
+      <w:r>
+        <w:rPr>
+          <w:vertAlign w:val="superscript"/>
+        </w:rPr>
+        <w:t xml:space="preserve">15</w:t>
+      </w:r>
+      <w:r>
+        <w:t xml:space="preserve">N depends on form in the North Pacific Subtropical Gyre. No journal yet selected.</w:t>
       </w:r>
     </w:p>
     <w:p>
@@ -1111,21 +834,21 @@
       </w:r>
     </w:p>
     <w:bookmarkEnd w:id="32"/>
-    <w:bookmarkStart w:id="34" w:name="talks-given"/>
+    <w:bookmarkStart w:id="39" w:name="technical-projects"/>
     <w:p>
       <w:pPr>
         <w:pStyle w:val="Heading2"/>
       </w:pPr>
       <w:r>
-        <w:t xml:space="preserve">Talks Given</w:t>
-      </w:r>
-    </w:p>
-    <w:p>
-      <w:pPr>
-        <w:pStyle w:val="Compact"/>
-        <w:numPr>
-          <w:ilvl w:val="0"/>
-          <w:numId w:val="1007"/>
+        <w:t xml:space="preserve">Technical Projects</w:t>
+      </w:r>
+    </w:p>
+    <w:p>
+      <w:pPr>
+        <w:pStyle w:val="Compact"/>
+        <w:numPr>
+          <w:ilvl w:val="0"/>
+          <w:numId w:val="1008"/>
         </w:numPr>
       </w:pPr>
       <w:r>
@@ -1133,25 +856,10 @@
           <w:b/>
           <w:bCs/>
         </w:rPr>
-        <w:t xml:space="preserve">Building a robust model of peak quality for untargeted mass-spectrometry</w:t>
-      </w:r>
-      <w:r>
-        <w:t xml:space="preserve"> </w:t>
-      </w:r>
-      <w:r>
-        <w:t xml:space="preserve">(2023)</w:t>
-      </w:r>
-    </w:p>
-    <w:p>
-      <w:pPr>
-        <w:pStyle w:val="Compact"/>
-        <w:numPr>
-          <w:ilvl w:val="1"/>
-          <w:numId w:val="1008"/>
-        </w:numPr>
-      </w:pPr>
-      <w:r>
-        <w:t xml:space="preserve">Seminar given at UW’s eScience Seminar (watch</w:t>
+        <w:t xml:space="preserve">RaMS</w:t>
+      </w:r>
+      <w:r>
+        <w:t xml:space="preserve">: R package for reading and tidying mass-spectrometry data. Available on</w:t>
       </w:r>
       <w:r>
         <w:t xml:space="preserve"> </w:t>
@@ -1161,31 +869,36 @@
           <w:rPr>
             <w:rStyle w:val="Hyperlink"/>
           </w:rPr>
-          <w:t xml:space="preserve">here</w:t>
+          <w:t xml:space="preserve">CRAN</w:t>
         </w:r>
       </w:hyperlink>
       <w:r>
-        <w:t xml:space="preserve">)</w:t>
-      </w:r>
-    </w:p>
-    <w:p>
-      <w:pPr>
-        <w:pStyle w:val="Compact"/>
-        <w:numPr>
-          <w:ilvl w:val="1"/>
+        <w:t xml:space="preserve"> </w:t>
+      </w:r>
+      <w:r>
+        <w:t xml:space="preserve">and</w:t>
+      </w:r>
+      <w:r>
+        <w:t xml:space="preserve"> </w:t>
+      </w:r>
+      <w:hyperlink r:id="rId34">
+        <w:r>
+          <w:rPr>
+            <w:rStyle w:val="Hyperlink"/>
+          </w:rPr>
+          <w:t xml:space="preserve">GitHub</w:t>
+        </w:r>
+      </w:hyperlink>
+      <w:r>
+        <w:t xml:space="preserve">.</w:t>
+      </w:r>
+    </w:p>
+    <w:p>
+      <w:pPr>
+        <w:pStyle w:val="Compact"/>
+        <w:numPr>
+          <w:ilvl w:val="0"/>
           <w:numId w:val="1008"/>
-        </w:numPr>
-      </w:pPr>
-      <w:r>
-        <w:t xml:space="preserve">Seminar given at UW’s Quantitative Science Seminar</w:t>
-      </w:r>
-    </w:p>
-    <w:p>
-      <w:pPr>
-        <w:pStyle w:val="Compact"/>
-        <w:numPr>
-          <w:ilvl w:val="0"/>
-          <w:numId w:val="1007"/>
         </w:numPr>
       </w:pPr>
       <w:r>
@@ -1193,95 +906,10 @@
           <w:b/>
           <w:bCs/>
         </w:rPr>
-        <w:t xml:space="preserve">Data Visualization</w:t>
-      </w:r>
-      <w:r>
-        <w:t xml:space="preserve"> </w:t>
-      </w:r>
-      <w:r>
-        <w:t xml:space="preserve">(2022)</w:t>
-      </w:r>
-    </w:p>
-    <w:p>
-      <w:pPr>
-        <w:pStyle w:val="Compact"/>
-        <w:numPr>
-          <w:ilvl w:val="1"/>
-          <w:numId w:val="1009"/>
-        </w:numPr>
-      </w:pPr>
-      <w:r>
-        <w:t xml:space="preserve">Workshop led at the Graduate Climate Conference</w:t>
-      </w:r>
-    </w:p>
-    <w:p>
-      <w:pPr>
-        <w:pStyle w:val="Compact"/>
-        <w:numPr>
-          <w:ilvl w:val="0"/>
-          <w:numId w:val="1007"/>
-        </w:numPr>
-      </w:pPr>
-      <w:r>
-        <w:rPr>
-          <w:b/>
-          <w:bCs/>
-        </w:rPr>
-        <w:t xml:space="preserve">Profiling R code and identifying performance bottlenecks</w:t>
-      </w:r>
-      <w:r>
-        <w:t xml:space="preserve"> </w:t>
-      </w:r>
-      <w:r>
-        <w:t xml:space="preserve">(2019)</w:t>
-      </w:r>
-    </w:p>
-    <w:p>
-      <w:pPr>
-        <w:pStyle w:val="Compact"/>
-        <w:numPr>
-          <w:ilvl w:val="1"/>
-          <w:numId w:val="1010"/>
-        </w:numPr>
-      </w:pPr>
-      <w:r>
-        <w:t xml:space="preserve">Invited speaker at FSH 507 (Super-advanced R)</w:t>
-      </w:r>
-    </w:p>
-    <w:p>
-      <w:r>
-        <w:pict>
-          <v:rect style="width:0;height:1.5pt" o:hralign="center" o:hrstd="t" o:hr="t"/>
-        </w:pict>
-      </w:r>
-    </w:p>
-    <w:bookmarkEnd w:id="34"/>
-    <w:bookmarkStart w:id="41" w:name="technical-projects"/>
-    <w:p>
-      <w:pPr>
-        <w:pStyle w:val="Heading2"/>
-      </w:pPr>
-      <w:r>
-        <w:t xml:space="preserve">Technical Projects</w:t>
-      </w:r>
-    </w:p>
-    <w:p>
-      <w:pPr>
-        <w:pStyle w:val="Compact"/>
-        <w:numPr>
-          <w:ilvl w:val="0"/>
-          <w:numId w:val="1011"/>
-        </w:numPr>
-      </w:pPr>
-      <w:r>
-        <w:rPr>
-          <w:b/>
-          <w:bCs/>
-        </w:rPr>
-        <w:t xml:space="preserve">RaMS</w:t>
-      </w:r>
-      <w:r>
-        <w:t xml:space="preserve">: R package for reading and tidying mass-spectrometry data. Available on</w:t>
+        <w:t xml:space="preserve">pylgrams</w:t>
+      </w:r>
+      <w:r>
+        <w:t xml:space="preserve">: Python language gloss of the RaMS package. Available on</w:t>
       </w:r>
       <w:r>
         <w:t xml:space="preserve"> </w:t>
@@ -1291,7 +919,7 @@
           <w:rPr>
             <w:rStyle w:val="Hyperlink"/>
           </w:rPr>
-          <w:t xml:space="preserve">CRAN</w:t>
+          <w:t xml:space="preserve">PyPI</w:t>
         </w:r>
       </w:hyperlink>
       <w:r>
@@ -1320,7 +948,7 @@
         <w:pStyle w:val="Compact"/>
         <w:numPr>
           <w:ilvl w:val="0"/>
-          <w:numId w:val="1011"/>
+          <w:numId w:val="1008"/>
         </w:numPr>
       </w:pPr>
       <w:r>
@@ -1328,10 +956,10 @@
           <w:b/>
           <w:bCs/>
         </w:rPr>
-        <w:t xml:space="preserve">pylgrams</w:t>
-      </w:r>
-      <w:r>
-        <w:t xml:space="preserve">: Python language gloss of the RaMS package. Available on</w:t>
+        <w:t xml:space="preserve">squallms</w:t>
+      </w:r>
+      <w:r>
+        <w:t xml:space="preserve">: R package for interactive multi-file annotation of chromatographic feature quality. Available on</w:t>
       </w:r>
       <w:r>
         <w:t xml:space="preserve"> </w:t>
@@ -1341,7 +969,7 @@
           <w:rPr>
             <w:rStyle w:val="Hyperlink"/>
           </w:rPr>
-          <w:t xml:space="preserve">PyPI</w:t>
+          <w:t xml:space="preserve">Bioconductor</w:t>
         </w:r>
       </w:hyperlink>
       <w:r>
@@ -1366,11 +994,28 @@
       </w:r>
     </w:p>
     <w:p>
-      <w:pPr>
-        <w:pStyle w:val="Compact"/>
-        <w:numPr>
-          <w:ilvl w:val="0"/>
-          <w:numId w:val="1011"/>
+      <w:r>
+        <w:pict>
+          <v:rect style="width:0;height:1.5pt" o:hralign="center" o:hrstd="t" o:hr="t"/>
+        </w:pict>
+      </w:r>
+    </w:p>
+    <w:bookmarkEnd w:id="39"/>
+    <w:bookmarkStart w:id="41" w:name="talks-given"/>
+    <w:p>
+      <w:pPr>
+        <w:pStyle w:val="Heading2"/>
+      </w:pPr>
+      <w:r>
+        <w:t xml:space="preserve">Talks Given</w:t>
+      </w:r>
+    </w:p>
+    <w:p>
+      <w:pPr>
+        <w:pStyle w:val="Compact"/>
+        <w:numPr>
+          <w:ilvl w:val="0"/>
+          <w:numId w:val="1009"/>
         </w:numPr>
       </w:pPr>
       <w:r>
@@ -1378,27 +1023,32 @@
           <w:b/>
           <w:bCs/>
         </w:rPr>
-        <w:t xml:space="preserve">squallms</w:t>
-      </w:r>
-      <w:r>
-        <w:t xml:space="preserve">: R package for interactive multi-file annotation of chromatographic feature quality. Available on</w:t>
-      </w:r>
-      <w:r>
-        <w:t xml:space="preserve"> </w:t>
-      </w:r>
-      <w:hyperlink r:id="rId39">
-        <w:r>
-          <w:rPr>
-            <w:rStyle w:val="Hyperlink"/>
-          </w:rPr>
-          <w:t xml:space="preserve">Bioconductor</w:t>
-        </w:r>
-      </w:hyperlink>
-      <w:r>
-        <w:t xml:space="preserve"> </w:t>
-      </w:r>
-      <w:r>
-        <w:t xml:space="preserve">and</w:t>
+        <w:t xml:space="preserve">Building a robust model of peak quality for untargeted mass-spectrometry</w:t>
+      </w:r>
+      <w:r>
+        <w:br/>
+      </w:r>
+      <w:r>
+        <w:t xml:space="preserve"> </w:t>
+      </w:r>
+      <w:r>
+        <w:rPr>
+          <w:i/>
+          <w:iCs/>
+        </w:rPr>
+        <w:t xml:space="preserve">Apr. 2023</w:t>
+      </w:r>
+    </w:p>
+    <w:p>
+      <w:pPr>
+        <w:pStyle w:val="Compact"/>
+        <w:numPr>
+          <w:ilvl w:val="1"/>
+          <w:numId w:val="1010"/>
+        </w:numPr>
+      </w:pPr>
+      <w:r>
+        <w:t xml:space="preserve">Seminar given at UW’s eScience Seminar (Recording available</w:t>
       </w:r>
       <w:r>
         <w:t xml:space="preserve"> </w:t>
@@ -1408,11 +1058,105 @@
           <w:rPr>
             <w:rStyle w:val="Hyperlink"/>
           </w:rPr>
-          <w:t xml:space="preserve">GitHub</w:t>
+          <w:t xml:space="preserve">here</w:t>
         </w:r>
       </w:hyperlink>
       <w:r>
-        <w:t xml:space="preserve">.</w:t>
+        <w:t xml:space="preserve">)</w:t>
+      </w:r>
+    </w:p>
+    <w:p>
+      <w:pPr>
+        <w:pStyle w:val="Compact"/>
+        <w:numPr>
+          <w:ilvl w:val="1"/>
+          <w:numId w:val="1010"/>
+        </w:numPr>
+      </w:pPr>
+      <w:r>
+        <w:t xml:space="preserve">Seminar given at UW’s Quantitative Science Seminar</w:t>
+      </w:r>
+    </w:p>
+    <w:p>
+      <w:pPr>
+        <w:pStyle w:val="Compact"/>
+        <w:numPr>
+          <w:ilvl w:val="0"/>
+          <w:numId w:val="1009"/>
+        </w:numPr>
+      </w:pPr>
+      <w:r>
+        <w:rPr>
+          <w:b/>
+          <w:bCs/>
+        </w:rPr>
+        <w:t xml:space="preserve">Data Visualization</w:t>
+      </w:r>
+      <w:r>
+        <w:br/>
+      </w:r>
+      <w:r>
+        <w:t xml:space="preserve"> </w:t>
+      </w:r>
+      <w:r>
+        <w:rPr>
+          <w:i/>
+          <w:iCs/>
+        </w:rPr>
+        <w:t xml:space="preserve">Oct. 2022</w:t>
+      </w:r>
+    </w:p>
+    <w:p>
+      <w:pPr>
+        <w:pStyle w:val="Compact"/>
+        <w:numPr>
+          <w:ilvl w:val="1"/>
+          <w:numId w:val="1011"/>
+        </w:numPr>
+      </w:pPr>
+      <w:r>
+        <w:t xml:space="preserve">Workshop led at the Graduate Climate Conference</w:t>
+      </w:r>
+    </w:p>
+    <w:p>
+      <w:pPr>
+        <w:pStyle w:val="Compact"/>
+        <w:numPr>
+          <w:ilvl w:val="0"/>
+          <w:numId w:val="1009"/>
+        </w:numPr>
+      </w:pPr>
+      <w:r>
+        <w:rPr>
+          <w:b/>
+          <w:bCs/>
+        </w:rPr>
+        <w:t xml:space="preserve">Profiling R code and identifying performance bottlenecks</w:t>
+      </w:r>
+      <w:r>
+        <w:br/>
+      </w:r>
+      <w:r>
+        <w:t xml:space="preserve"> </w:t>
+      </w:r>
+      <w:r>
+        <w:rPr>
+          <w:i/>
+          <w:iCs/>
+        </w:rPr>
+        <w:t xml:space="preserve">Nov. 2019</w:t>
+      </w:r>
+    </w:p>
+    <w:p>
+      <w:pPr>
+        <w:pStyle w:val="Compact"/>
+        <w:numPr>
+          <w:ilvl w:val="1"/>
+          <w:numId w:val="1012"/>
+        </w:numPr>
+      </w:pPr>
+      <w:r>
+        <w:t xml:space="preserve">Invited speaker at FSH 507 (Super-advanced R)</w:t>
       </w:r>
     </w:p>
     <w:p>
@@ -1423,54 +1167,257 @@
       </w:r>
     </w:p>
     <w:bookmarkEnd w:id="41"/>
-    <w:bookmarkStart w:id="44" w:name="awards"/>
+    <w:bookmarkStart w:id="43" w:name="conference-proceedings"/>
     <w:p>
       <w:pPr>
         <w:pStyle w:val="Heading2"/>
       </w:pPr>
       <w:r>
-        <w:t xml:space="preserve">Awards</w:t>
-      </w:r>
-    </w:p>
-    <w:p>
-      <w:pPr>
-        <w:pStyle w:val="Compact"/>
-        <w:numPr>
-          <w:ilvl w:val="0"/>
-          <w:numId w:val="1012"/>
-        </w:numPr>
-      </w:pPr>
-      <w:r>
-        <w:t xml:space="preserve">Achievement Rewards for College Scientists (</w:t>
+        <w:t xml:space="preserve">Conference Proceedings</w:t>
+      </w:r>
+    </w:p>
+    <w:p>
+      <w:pPr>
+        <w:pStyle w:val="Compact"/>
+        <w:numPr>
+          <w:ilvl w:val="0"/>
+          <w:numId w:val="1013"/>
+        </w:numPr>
+      </w:pPr>
+      <w:r>
+        <w:rPr>
+          <w:b/>
+          <w:bCs/>
+        </w:rPr>
+        <w:t xml:space="preserve">W. Kumler</w:t>
+      </w:r>
+      <w:r>
+        <w:t xml:space="preserve">, L.T. Carlson &amp; A.E. Ingalls plus the PARAGON team (2024). Differences in 15N use by source during PARAGON. Presented as a poster at the</w:t>
+      </w:r>
+      <w:r>
+        <w:t xml:space="preserve"> </w:t>
+      </w:r>
+      <w:r>
+        <w:rPr>
+          <w:i/>
+          <w:iCs/>
+        </w:rPr>
+        <w:t xml:space="preserve">2023 Simons Collaboration on Ocean Processes and Ecology</w:t>
+      </w:r>
+      <w:r>
+        <w:t xml:space="preserve">, New York, NY.</w:t>
+      </w:r>
+    </w:p>
+    <w:p>
+      <w:pPr>
+        <w:pStyle w:val="Compact"/>
+        <w:numPr>
+          <w:ilvl w:val="0"/>
+          <w:numId w:val="1013"/>
+        </w:numPr>
+      </w:pPr>
+      <w:r>
+        <w:t xml:space="preserve">J. Rainer, P. Louail, A. Vicini, R. Gine, J. Badia, M. Stravs, M. Garcia-Aloy, C. Huber, L. Salzer, J. Stanstrup, N. Shahaf, C. Panse, T. Naake,</w:t>
+      </w:r>
+      <w:r>
+        <w:t xml:space="preserve"> </w:t>
+      </w:r>
+      <w:r>
+        <w:rPr>
+          <w:b/>
+          <w:bCs/>
+        </w:rPr>
+        <w:t xml:space="preserve">W. Kumler</w:t>
+      </w:r>
+      <w:r>
+        <w:t xml:space="preserve">, P. Vangeenderhuysen, C. Brunius, H. Hecht, S. Neumann, M. Witting, S. Gibb, &amp; L. Gatto (2024). An Open Software Development-based Ecosystem of R Packages for Metabolomics Data Analysis. Presented as a poster at the</w:t>
+      </w:r>
+      <w:r>
+        <w:t xml:space="preserve"> </w:t>
+      </w:r>
+      <w:r>
+        <w:rPr>
+          <w:i/>
+          <w:iCs/>
+        </w:rPr>
+        <w:t xml:space="preserve">2024 Annual International Conference of the Metabolomics Society</w:t>
+      </w:r>
+      <w:r>
+        <w:t xml:space="preserve">, Osaka, Japan.</w:t>
+      </w:r>
+      <w:r>
+        <w:t xml:space="preserve"> </w:t>
       </w:r>
       <w:hyperlink r:id="rId42">
         <w:r>
           <w:rPr>
             <w:rStyle w:val="Hyperlink"/>
           </w:rPr>
-          <w:t xml:space="preserve">ARCS</w:t>
+          <w:t xml:space="preserve">DOI:10.5281/zenodo.13347220</w:t>
         </w:r>
       </w:hyperlink>
       <w:r>
-        <w:t xml:space="preserve">)</w:t>
-      </w:r>
-    </w:p>
-    <w:p>
-      <w:pPr>
-        <w:pStyle w:val="Compact"/>
-        <w:numPr>
-          <w:ilvl w:val="0"/>
-          <w:numId w:val="1012"/>
-        </w:numPr>
-      </w:pPr>
-      <w:hyperlink r:id="rId43">
-        <w:r>
-          <w:rPr>
-            <w:rStyle w:val="Hyperlink"/>
-          </w:rPr>
-          <w:t xml:space="preserve">Mary C. Landsteiner Student Award</w:t>
-        </w:r>
-      </w:hyperlink>
+        <w:t xml:space="preserve">.</w:t>
+      </w:r>
+    </w:p>
+    <w:p>
+      <w:pPr>
+        <w:pStyle w:val="Compact"/>
+        <w:numPr>
+          <w:ilvl w:val="0"/>
+          <w:numId w:val="1013"/>
+        </w:numPr>
+      </w:pPr>
+      <w:r>
+        <w:t xml:space="preserve">S. Garcia, F.X. Ferrer-González, J.S. Sacks,</w:t>
+      </w:r>
+      <w:r>
+        <w:t xml:space="preserve"> </w:t>
+      </w:r>
+      <w:r>
+        <w:rPr>
+          <w:b/>
+          <w:bCs/>
+        </w:rPr>
+        <w:t xml:space="preserve">W. Kumler</w:t>
+      </w:r>
+      <w:r>
+        <w:t xml:space="preserve">, L.T. Carlson, &amp; A.E. Ingalls (2024). Characterizing the quality and quantity of metabolite production in phytoplankton cultures and the environment through endo- and exometabolomics. Presented as a poster at the Gordon Research Conference on Marine Microbes, Les Diablerets, Switzerland. Poster #8.</w:t>
+      </w:r>
+    </w:p>
+    <w:p>
+      <w:pPr>
+        <w:pStyle w:val="Compact"/>
+        <w:numPr>
+          <w:ilvl w:val="0"/>
+          <w:numId w:val="1013"/>
+        </w:numPr>
+      </w:pPr>
+      <w:r>
+        <w:rPr>
+          <w:b/>
+          <w:bCs/>
+        </w:rPr>
+        <w:t xml:space="preserve">W. Kumler</w:t>
+      </w:r>
+      <w:r>
+        <w:t xml:space="preserve">, L.T. Carlson, &amp; A.E. Ingalls plus the PARAGON team (2023). Metabolic fate of dissolved nitrogen in the NPSG. Presented as a poster at the</w:t>
+      </w:r>
+      <w:r>
+        <w:t xml:space="preserve"> </w:t>
+      </w:r>
+      <w:r>
+        <w:rPr>
+          <w:i/>
+          <w:iCs/>
+        </w:rPr>
+        <w:t xml:space="preserve">2023 Ocean Sciences Meeting</w:t>
+      </w:r>
+      <w:r>
+        <w:t xml:space="preserve">, New Orleans, LA. Poster #OB14B-0702</w:t>
+      </w:r>
+    </w:p>
+    <w:p>
+      <w:pPr>
+        <w:pStyle w:val="Compact"/>
+        <w:numPr>
+          <w:ilvl w:val="0"/>
+          <w:numId w:val="1013"/>
+        </w:numPr>
+      </w:pPr>
+      <w:r>
+        <w:rPr>
+          <w:b/>
+          <w:bCs/>
+        </w:rPr>
+        <w:t xml:space="preserve">W. Kumler</w:t>
+      </w:r>
+      <w:r>
+        <w:t xml:space="preserve"> </w:t>
+      </w:r>
+      <w:r>
+        <w:t xml:space="preserve">(2022). Unmasking the POC/Ness Monster: Depth and Mesoscale Features Drive Variability in Particulate Metabolite Profiles of the MESOSCOPE transect. Presented as a virtual poster at the</w:t>
+      </w:r>
+      <w:r>
+        <w:t xml:space="preserve"> </w:t>
+      </w:r>
+      <w:r>
+        <w:rPr>
+          <w:i/>
+          <w:iCs/>
+        </w:rPr>
+        <w:t xml:space="preserve">2022 Simons Collaboration on Ocean Processes and Ecology</w:t>
+      </w:r>
+      <w:r>
+        <w:t xml:space="preserve">, New York, NY.</w:t>
+      </w:r>
+    </w:p>
+    <w:p>
+      <w:pPr>
+        <w:pStyle w:val="Compact"/>
+        <w:numPr>
+          <w:ilvl w:val="0"/>
+          <w:numId w:val="1013"/>
+        </w:numPr>
+      </w:pPr>
+      <w:r>
+        <w:rPr>
+          <w:b/>
+          <w:bCs/>
+        </w:rPr>
+        <w:t xml:space="preserve">W. Kumler</w:t>
+      </w:r>
+      <w:r>
+        <w:t xml:space="preserve"> </w:t>
+      </w:r>
+      <w:r>
+        <w:t xml:space="preserve">&amp; A.E. Ingalls (2021). RaMS: R-based Access to Mass-Spectrometry Data. Presented as a poster at the</w:t>
+      </w:r>
+      <w:r>
+        <w:t xml:space="preserve"> </w:t>
+      </w:r>
+      <w:r>
+        <w:rPr>
+          <w:i/>
+          <w:iCs/>
+        </w:rPr>
+        <w:t xml:space="preserve">2021 Annual Conference of the Metabolomics Society (virtual)</w:t>
+      </w:r>
+      <w:r>
+        <w:t xml:space="preserve">. Poster #298.</w:t>
+      </w:r>
+    </w:p>
+    <w:p>
+      <w:pPr>
+        <w:pStyle w:val="Compact"/>
+        <w:numPr>
+          <w:ilvl w:val="0"/>
+          <w:numId w:val="1013"/>
+        </w:numPr>
+      </w:pPr>
+      <w:r>
+        <w:rPr>
+          <w:b/>
+          <w:bCs/>
+        </w:rPr>
+        <w:t xml:space="preserve">W. Kumler</w:t>
+      </w:r>
+      <w:r>
+        <w:t xml:space="preserve">, H. Fredricks, J. Ossolinski, A. Allen, K. Thamatrakoln, K. Bidle, B. Van Mooy, &amp; B. Edwards (2019). Sign of the times: the lipid signature of a collapsing phytoplankton bloom. Presented as a poster at the</w:t>
+      </w:r>
+      <w:r>
+        <w:t xml:space="preserve"> </w:t>
+      </w:r>
+      <w:r>
+        <w:rPr>
+          <w:i/>
+          <w:iCs/>
+        </w:rPr>
+        <w:t xml:space="preserve">2019 Aquatic Sciences Meeting</w:t>
+      </w:r>
+      <w:r>
+        <w:t xml:space="preserve">, San Juan, Puerto Rico. Poster #411.</w:t>
+      </w:r>
     </w:p>
     <w:p>
       <w:r>
@@ -1479,25 +1426,39 @@
         </w:pict>
       </w:r>
     </w:p>
+    <w:bookmarkEnd w:id="43"/>
+    <w:bookmarkStart w:id="44" w:name="references"/>
+    <w:p>
+      <w:pPr>
+        <w:pStyle w:val="Heading2"/>
+      </w:pPr>
+      <w:r>
+        <w:t xml:space="preserve">References</w:t>
+      </w:r>
+    </w:p>
+    <w:p>
+      <w:pPr>
+        <w:numPr>
+          <w:ilvl w:val="0"/>
+          <w:numId w:val="1014"/>
+        </w:numPr>
+      </w:pPr>
+      <w:r>
+        <w:t xml:space="preserve">Dr. Anitra E. Ingalls, Ph.D. Advisor. aingalls@uw.edu, (206) 940-6755</w:t>
+      </w:r>
+    </w:p>
+    <w:p>
+      <w:pPr>
+        <w:numPr>
+          <w:ilvl w:val="0"/>
+          <w:numId w:val="1014"/>
+        </w:numPr>
+      </w:pPr>
+      <w:r>
+        <w:t xml:space="preserve">Laura T. Carlson, Ingalls Lab Manager. truxal@uw.edu, (412) 554-5093</w:t>
+      </w:r>
+    </w:p>
     <w:bookmarkEnd w:id="44"/>
-    <w:bookmarkStart w:id="45" w:name="references"/>
-    <w:p>
-      <w:pPr>
-        <w:pStyle w:val="Heading2"/>
-      </w:pPr>
-      <w:r>
-        <w:t xml:space="preserve">References</w:t>
-      </w:r>
-    </w:p>
-    <w:p>
-      <w:pPr>
-        <w:pStyle w:val="FirstParagraph"/>
-      </w:pPr>
-      <w:r>
-        <w:t xml:space="preserve">Available upon request.</w:t>
-      </w:r>
-    </w:p>
-    <w:bookmarkEnd w:id="45"/>
     <w:sectPr/>
   </w:body>
 </w:document>
@@ -1744,6 +1705,12 @@
     <w:abstractNumId w:val="991"/>
   </w:num>
   <w:num w:numId="1012">
+    <w:abstractNumId w:val="991"/>
+  </w:num>
+  <w:num w:numId="1013">
+    <w:abstractNumId w:val="991"/>
+  </w:num>
+  <w:num w:numId="1014">
     <w:abstractNumId w:val="991"/>
   </w:num>
 </w:numbering>

</xml_diff>

<commit_message>
Added MESOSCOPE to published and added M2025 to upcoming
</commit_message>
<xml_diff>
--- a/william_kumler.docx
+++ b/william_kumler.docx
@@ -467,7 +467,7 @@
       </w:r>
     </w:p>
     <w:bookmarkEnd w:id="25"/>
-    <w:bookmarkStart w:id="30" w:name="publications"/>
+    <w:bookmarkStart w:id="31" w:name="publications"/>
     <w:p>
       <w:pPr>
         <w:pStyle w:val="Heading2"/>
@@ -489,10 +489,10 @@
           <w:b/>
           <w:bCs/>
         </w:rPr>
-        <w:t xml:space="preserve">Kumler, W.</w:t>
-      </w:r>
-      <w:r>
-        <w:t xml:space="preserve">, Hazelton, B.J. &amp; Ingalls, A.E. (2023). Picky with peakpicking: assessing chromatographic peak quality with simple metrics in metabolomics.</w:t>
+        <w:t xml:space="preserve">W. Kumler</w:t>
+      </w:r>
+      <w:r>
+        <w:t xml:space="preserve">, W. Qin, R.A. Lundeen, B. Barone, L.T. Carlson &amp; A.E. Ingalls (2024). Metabolites reflect variability introduced by mesoscale eddies in the North Pacific Subtropical Gyre.</w:t>
       </w:r>
       <w:r>
         <w:t xml:space="preserve"> </w:t>
@@ -502,6 +502,49 @@
           <w:i/>
           <w:iCs/>
         </w:rPr>
+        <w:t xml:space="preserve">Frontiers in Marine Science</w:t>
+      </w:r>
+      <w:r>
+        <w:t xml:space="preserve">, 11:1481409.</w:t>
+      </w:r>
+      <w:r>
+        <w:t xml:space="preserve"> </w:t>
+      </w:r>
+      <w:hyperlink r:id="rId26">
+        <w:r>
+          <w:rPr>
+            <w:rStyle w:val="Hyperlink"/>
+          </w:rPr>
+          <w:t xml:space="preserve">DOI:10.3389/fmars.2024.1481409</w:t>
+        </w:r>
+      </w:hyperlink>
+    </w:p>
+    <w:p>
+      <w:pPr>
+        <w:pStyle w:val="Compact"/>
+        <w:numPr>
+          <w:ilvl w:val="0"/>
+          <w:numId w:val="1004"/>
+        </w:numPr>
+      </w:pPr>
+      <w:r>
+        <w:rPr>
+          <w:b/>
+          <w:bCs/>
+        </w:rPr>
+        <w:t xml:space="preserve">Kumler, W.</w:t>
+      </w:r>
+      <w:r>
+        <w:t xml:space="preserve">, Hazelton, B.J. &amp; Ingalls, A.E. (2023). Picky with peakpicking: assessing chromatographic peak quality with simple metrics in metabolomics.</w:t>
+      </w:r>
+      <w:r>
+        <w:t xml:space="preserve"> </w:t>
+      </w:r>
+      <w:r>
+        <w:rPr>
+          <w:i/>
+          <w:iCs/>
+        </w:rPr>
         <w:t xml:space="preserve">BMC Bioinformatics</w:t>
       </w:r>
       <w:r>
@@ -510,7 +553,7 @@
       <w:r>
         <w:t xml:space="preserve"> </w:t>
       </w:r>
-      <w:hyperlink r:id="rId26">
+      <w:hyperlink r:id="rId27">
         <w:r>
           <w:rPr>
             <w:rStyle w:val="Hyperlink"/>
@@ -556,7 +599,7 @@
       <w:r>
         <w:t xml:space="preserve"> </w:t>
       </w:r>
-      <w:hyperlink r:id="rId27">
+      <w:hyperlink r:id="rId28">
         <w:r>
           <w:rPr>
             <w:rStyle w:val="Hyperlink"/>
@@ -605,7 +648,7 @@
       <w:r>
         <w:t xml:space="preserve"> </w:t>
       </w:r>
-      <w:hyperlink r:id="rId28">
+      <w:hyperlink r:id="rId29">
         <w:r>
           <w:rPr>
             <w:rStyle w:val="Hyperlink"/>
@@ -648,7 +691,7 @@
       <w:r>
         <w:t xml:space="preserve"> </w:t>
       </w:r>
-      <w:hyperlink r:id="rId29">
+      <w:hyperlink r:id="rId30">
         <w:r>
           <w:rPr>
             <w:rStyle w:val="Hyperlink"/>
@@ -674,38 +717,6 @@
         </w:numPr>
       </w:pPr>
       <w:r>
-        <w:rPr>
-          <w:b/>
-          <w:bCs/>
-        </w:rPr>
-        <w:t xml:space="preserve">W. Kumler</w:t>
-      </w:r>
-      <w:r>
-        <w:t xml:space="preserve">, W. Qin, R.A. Lundeen, B. Barone, L.T. Carlson &amp; A.E. Ingalls (in review with</w:t>
-      </w:r>
-      <w:r>
-        <w:t xml:space="preserve"> </w:t>
-      </w:r>
-      <w:r>
-        <w:rPr>
-          <w:i/>
-          <w:iCs/>
-        </w:rPr>
-        <w:t xml:space="preserve">Frontiers in Marine Science</w:t>
-      </w:r>
-      <w:r>
-        <w:t xml:space="preserve">). Metabolites reflect variability introduced by mesoscale eddies in the North Pacific Subtropical Gyre.</w:t>
-      </w:r>
-    </w:p>
-    <w:p>
-      <w:pPr>
-        <w:pStyle w:val="Compact"/>
-        <w:numPr>
-          <w:ilvl w:val="0"/>
-          <w:numId w:val="1005"/>
-        </w:numPr>
-      </w:pPr>
-      <w:r>
         <w:t xml:space="preserve">E.A. Seelen, S.J. Gleich,</w:t>
       </w:r>
       <w:r>
@@ -742,8 +753,8 @@
         </w:pict>
       </w:r>
     </w:p>
-    <w:bookmarkEnd w:id="30"/>
-    <w:bookmarkStart w:id="32" w:name="conference-proceedings"/>
+    <w:bookmarkEnd w:id="31"/>
+    <w:bookmarkStart w:id="33" w:name="conference-proceedings"/>
     <w:p>
       <w:pPr>
         <w:pStyle w:val="Heading2"/>
@@ -760,12 +771,6 @@
           <w:numId w:val="1006"/>
         </w:numPr>
       </w:pPr>
-      <w:r>
-        <w:t xml:space="preserve">J. Rainer, P. Louail, A. Vicini, R. Gine, J. Badia, M. Stravs, M. Garcia-Aloy, C. Huber, L. Salzer, J. Stanstrup, N. Shahaf, C. Panse, T. Naake,</w:t>
-      </w:r>
-      <w:r>
-        <w:t xml:space="preserve"> </w:t>
-      </w:r>
       <w:r>
         <w:rPr>
           <w:b/>
@@ -774,7 +779,10 @@
         <w:t xml:space="preserve">W. Kumler</w:t>
       </w:r>
       <w:r>
-        <w:t xml:space="preserve">, P. Vangeenderhuysen, C. Brunius, H. Hecht, S. Neumann, M. Witting, S. Gibb, &amp; L. Gatto (2024). An Open Software Development-based Ecosystem of R Packages for Metabolomics Data Analysis. Presented as a poster at the</w:t>
+        <w:t xml:space="preserve"> </w:t>
+      </w:r>
+      <w:r>
+        <w:t xml:space="preserve">&amp; A.E. Ingalls. Databases are a speedy, small, and simple solution for mass-spectrometry data storage and access. Upcoming presentation at the</w:t>
       </w:r>
       <w:r>
         <w:t xml:space="preserve"> </w:t>
@@ -784,6 +792,129 @@
           <w:i/>
           <w:iCs/>
         </w:rPr>
+        <w:t xml:space="preserve">2025 Annual International Conference of the Metabolomics Society</w:t>
+      </w:r>
+      <w:r>
+        <w:t xml:space="preserve">, Prague, Czechia.</w:t>
+      </w:r>
+    </w:p>
+    <w:p>
+      <w:pPr>
+        <w:pStyle w:val="Compact"/>
+        <w:numPr>
+          <w:ilvl w:val="0"/>
+          <w:numId w:val="1006"/>
+        </w:numPr>
+      </w:pPr>
+      <w:r>
+        <w:t xml:space="preserve">P. Louail,</w:t>
+      </w:r>
+      <w:r>
+        <w:t xml:space="preserve"> </w:t>
+      </w:r>
+      <w:r>
+        <w:rPr>
+          <w:b/>
+          <w:bCs/>
+        </w:rPr>
+        <w:t xml:space="preserve">W. Kumler</w:t>
+      </w:r>
+      <w:r>
+        <w:t xml:space="preserve">, P. Vangeenderhuysen, C. Brunius, M. Witting, S. Neumann, RforMassSpectrometry contributors &amp; J. Rainer. xcms at 20 and still in Peak form: Now anchoring a complete ecosystem for</w:t>
+      </w:r>
+      <w:r>
+        <w:t xml:space="preserve"> </w:t>
+      </w:r>
+      <w:r>
+        <w:t xml:space="preserve">metabolomics data preprocessing and analysis. Upcoming presentation at the</w:t>
+      </w:r>
+      <w:r>
+        <w:t xml:space="preserve"> </w:t>
+      </w:r>
+      <w:r>
+        <w:rPr>
+          <w:i/>
+          <w:iCs/>
+        </w:rPr>
+        <w:t xml:space="preserve">2025 Annual International Conference of the Metabolomics Society</w:t>
+      </w:r>
+      <w:r>
+        <w:t xml:space="preserve">, Prague, Czechia.</w:t>
+      </w:r>
+    </w:p>
+    <w:p>
+      <w:pPr>
+        <w:pStyle w:val="Compact"/>
+        <w:numPr>
+          <w:ilvl w:val="0"/>
+          <w:numId w:val="1006"/>
+        </w:numPr>
+      </w:pPr>
+      <w:r>
+        <w:rPr>
+          <w:b/>
+          <w:bCs/>
+        </w:rPr>
+        <w:t xml:space="preserve">W. Kumler</w:t>
+      </w:r>
+      <w:r>
+        <w:t xml:space="preserve">, L.T. Carlson &amp; A.E. Ingalls plus the PARAGON team. Differences in</w:t>
+      </w:r>
+      <w:r>
+        <w:t xml:space="preserve"> </w:t>
+      </w:r>
+      <w:r>
+        <w:t xml:space="preserve">15</w:t>
+      </w:r>
+      <w:r>
+        <w:t xml:space="preserve">N use by source during the PARAGON cruise in the NPSG. Presented as a poster at the</w:t>
+      </w:r>
+      <w:r>
+        <w:t xml:space="preserve"> </w:t>
+      </w:r>
+      <w:r>
+        <w:rPr>
+          <w:i/>
+          <w:iCs/>
+        </w:rPr>
+        <w:t xml:space="preserve">2024 Simons Collaboration on Ocean Processes and Ecology</w:t>
+      </w:r>
+      <w:r>
+        <w:t xml:space="preserve">, New York, NY.</w:t>
+      </w:r>
+    </w:p>
+    <w:p>
+      <w:pPr>
+        <w:pStyle w:val="Compact"/>
+        <w:numPr>
+          <w:ilvl w:val="0"/>
+          <w:numId w:val="1006"/>
+        </w:numPr>
+      </w:pPr>
+      <w:r>
+        <w:t xml:space="preserve">J. Rainer, P. Louail, A. Vicini, R. Gine, J. Badia, M. Stravs, M. Garcia-Aloy, C. Huber, L. Salzer, J. Stanstrup, N. Shahaf, C. Panse, T. Naake,</w:t>
+      </w:r>
+      <w:r>
+        <w:t xml:space="preserve"> </w:t>
+      </w:r>
+      <w:r>
+        <w:rPr>
+          <w:b/>
+          <w:bCs/>
+        </w:rPr>
+        <w:t xml:space="preserve">W. Kumler</w:t>
+      </w:r>
+      <w:r>
+        <w:t xml:space="preserve">, P. Vangeenderhuysen, C. Brunius, H. Hecht, S. Neumann, M. Witting, S. Gibb, &amp; L. Gatto (2024). An Open Software Development-based Ecosystem of R Packages for Metabolomics Data Analysis. Presented as a poster at the</w:t>
+      </w:r>
+      <w:r>
+        <w:t xml:space="preserve"> </w:t>
+      </w:r>
+      <w:r>
+        <w:rPr>
+          <w:i/>
+          <w:iCs/>
+        </w:rPr>
         <w:t xml:space="preserve">2024 Annual International Conference of the Metabolomics Society</w:t>
       </w:r>
       <w:r>
@@ -792,7 +923,7 @@
       <w:r>
         <w:t xml:space="preserve"> </w:t>
       </w:r>
-      <w:hyperlink r:id="rId31">
+      <w:hyperlink r:id="rId32">
         <w:r>
           <w:rPr>
             <w:rStyle w:val="Hyperlink"/>
@@ -1110,8 +1241,8 @@
         </w:pict>
       </w:r>
     </w:p>
-    <w:bookmarkEnd w:id="32"/>
-    <w:bookmarkStart w:id="34" w:name="talks-given"/>
+    <w:bookmarkEnd w:id="33"/>
+    <w:bookmarkStart w:id="35" w:name="talks-given"/>
     <w:p>
       <w:pPr>
         <w:pStyle w:val="Heading2"/>
@@ -1156,7 +1287,7 @@
       <w:r>
         <w:t xml:space="preserve"> </w:t>
       </w:r>
-      <w:hyperlink r:id="rId33">
+      <w:hyperlink r:id="rId34">
         <w:r>
           <w:rPr>
             <w:rStyle w:val="Hyperlink"/>
@@ -1255,8 +1386,8 @@
         </w:pict>
       </w:r>
     </w:p>
-    <w:bookmarkEnd w:id="34"/>
-    <w:bookmarkStart w:id="41" w:name="technical-projects"/>
+    <w:bookmarkEnd w:id="35"/>
+    <w:bookmarkStart w:id="42" w:name="technical-projects"/>
     <w:p>
       <w:pPr>
         <w:pStyle w:val="Heading2"/>
@@ -1286,7 +1417,7 @@
       <w:r>
         <w:t xml:space="preserve"> </w:t>
       </w:r>
-      <w:hyperlink r:id="rId35">
+      <w:hyperlink r:id="rId36">
         <w:r>
           <w:rPr>
             <w:rStyle w:val="Hyperlink"/>
@@ -1303,7 +1434,7 @@
       <w:r>
         <w:t xml:space="preserve"> </w:t>
       </w:r>
-      <w:hyperlink r:id="rId36">
+      <w:hyperlink r:id="rId37">
         <w:r>
           <w:rPr>
             <w:rStyle w:val="Hyperlink"/>
@@ -1336,7 +1467,7 @@
       <w:r>
         <w:t xml:space="preserve"> </w:t>
       </w:r>
-      <w:hyperlink r:id="rId37">
+      <w:hyperlink r:id="rId38">
         <w:r>
           <w:rPr>
             <w:rStyle w:val="Hyperlink"/>
@@ -1353,7 +1484,7 @@
       <w:r>
         <w:t xml:space="preserve"> </w:t>
       </w:r>
-      <w:hyperlink r:id="rId38">
+      <w:hyperlink r:id="rId39">
         <w:r>
           <w:rPr>
             <w:rStyle w:val="Hyperlink"/>
@@ -1386,7 +1517,7 @@
       <w:r>
         <w:t xml:space="preserve"> </w:t>
       </w:r>
-      <w:hyperlink r:id="rId39">
+      <w:hyperlink r:id="rId40">
         <w:r>
           <w:rPr>
             <w:rStyle w:val="Hyperlink"/>
@@ -1403,7 +1534,7 @@
       <w:r>
         <w:t xml:space="preserve"> </w:t>
       </w:r>
-      <w:hyperlink r:id="rId40">
+      <w:hyperlink r:id="rId41">
         <w:r>
           <w:rPr>
             <w:rStyle w:val="Hyperlink"/>
@@ -1422,8 +1553,8 @@
         </w:pict>
       </w:r>
     </w:p>
-    <w:bookmarkEnd w:id="41"/>
-    <w:bookmarkStart w:id="44" w:name="awards"/>
+    <w:bookmarkEnd w:id="42"/>
+    <w:bookmarkStart w:id="45" w:name="awards"/>
     <w:p>
       <w:pPr>
         <w:pStyle w:val="Heading2"/>
@@ -1443,7 +1574,7 @@
       <w:r>
         <w:t xml:space="preserve">Achievement Rewards for College Scientists (</w:t>
       </w:r>
-      <w:hyperlink r:id="rId42">
+      <w:hyperlink r:id="rId43">
         <w:r>
           <w:rPr>
             <w:rStyle w:val="Hyperlink"/>
@@ -1463,7 +1594,7 @@
           <w:numId w:val="1012"/>
         </w:numPr>
       </w:pPr>
-      <w:hyperlink r:id="rId43">
+      <w:hyperlink r:id="rId44">
         <w:r>
           <w:rPr>
             <w:rStyle w:val="Hyperlink"/>
@@ -1479,8 +1610,8 @@
         </w:pict>
       </w:r>
     </w:p>
-    <w:bookmarkEnd w:id="44"/>
-    <w:bookmarkStart w:id="45" w:name="references"/>
+    <w:bookmarkEnd w:id="45"/>
+    <w:bookmarkStart w:id="46" w:name="references"/>
     <w:p>
       <w:pPr>
         <w:pStyle w:val="Heading2"/>
@@ -1497,7 +1628,7 @@
         <w:t xml:space="preserve">Available upon request.</w:t>
       </w:r>
     </w:p>
-    <w:bookmarkEnd w:id="45"/>
+    <w:bookmarkEnd w:id="46"/>
     <w:sectPr/>
   </w:body>
 </w:document>

</xml_diff>

<commit_message>
Updating master CV and adding sections
</commit_message>
<xml_diff>
--- a/william_kumler.docx
+++ b/william_kumler.docx
@@ -7,13 +7,7 @@
         <w:pStyle w:val="Title"/>
       </w:pPr>
       <w:r>
-        <w:t xml:space="preserve">William</w:t>
-      </w:r>
-      <w:r>
-        <w:t xml:space="preserve"> </w:t>
-      </w:r>
-      <w:r>
-        <w:t xml:space="preserve">Kumler</w:t>
+        <w:t xml:space="preserve">William Kumler</w:t>
       </w:r>
     </w:p>
     <w:p>
@@ -94,7 +88,7 @@
         <w:pStyle w:val="FirstParagraph"/>
       </w:pPr>
       <w:r>
-        <w:t xml:space="preserve">Ph.D. candidate in chemical oceanography focusing on marine microbial metabolomics under Dr. Anitra Ingalls. Expertise in automated and untargeted liquid chromatography mass spectrometry, with significant experience developing computational tools for mass spectrometry data analysis.</w:t>
+        <w:t xml:space="preserve">Postdoc with a PhD in chemical oceanography focusing on marine microbial metabolomics under Dr. Anitra Ingalls. Expertise in automated and untargeted liquid chromatography mass spectrometry, with significant experience developing computational tools for mass spectrometry data analysis and visualization. Fieldwork consisting of cruise planning, two months total ship time, and both wet and dry lab operations onboard during the Simons Collaboration on Ocean Processes and Ecology (SCOPE) project.</w:t>
       </w:r>
     </w:p>
     <w:p>
@@ -144,7 +138,19 @@
     </w:p>
     <w:p>
       <w:pPr>
-        <w:pStyle w:val="BodyText"/>
+        <w:pStyle w:val="Compact"/>
+        <w:numPr>
+          <w:ilvl w:val="0"/>
+          <w:numId w:val="1001"/>
+        </w:numPr>
+      </w:pPr>
+      <w:r>
+        <w:t xml:space="preserve">First graduate in the Data Science Option</w:t>
+      </w:r>
+    </w:p>
+    <w:p>
+      <w:pPr>
+        <w:pStyle w:val="FirstParagraph"/>
       </w:pPr>
       <w:r>
         <w:rPr>
@@ -276,19 +282,19 @@
         <w:pStyle w:val="Compact"/>
         <w:numPr>
           <w:ilvl w:val="0"/>
-          <w:numId w:val="1001"/>
-        </w:numPr>
-      </w:pPr>
-      <w:r>
-        <w:t xml:space="preserve">Published papers on marine microbial metabolomics with a focus on untargeted methodologies</w:t>
-      </w:r>
-    </w:p>
-    <w:p>
-      <w:pPr>
-        <w:pStyle w:val="Compact"/>
-        <w:numPr>
-          <w:ilvl w:val="0"/>
-          <w:numId w:val="1001"/>
+          <w:numId w:val="1002"/>
+        </w:numPr>
+      </w:pPr>
+      <w:r>
+        <w:t xml:space="preserve">Published papers on marine microbial metabolomics with a focus on automated and untargeted methods</w:t>
+      </w:r>
+    </w:p>
+    <w:p>
+      <w:pPr>
+        <w:pStyle w:val="Compact"/>
+        <w:numPr>
+          <w:ilvl w:val="0"/>
+          <w:numId w:val="1002"/>
         </w:numPr>
       </w:pPr>
       <w:r>
@@ -300,7 +306,7 @@
         <w:pStyle w:val="Compact"/>
         <w:numPr>
           <w:ilvl w:val="0"/>
-          <w:numId w:val="1001"/>
+          <w:numId w:val="1002"/>
         </w:numPr>
       </w:pPr>
       <w:r>
@@ -312,11 +318,23 @@
         <w:pStyle w:val="Compact"/>
         <w:numPr>
           <w:ilvl w:val="0"/>
-          <w:numId w:val="1001"/>
+          <w:numId w:val="1002"/>
         </w:numPr>
       </w:pPr>
       <w:r>
         <w:t xml:space="preserve">Mentored graduate and undergraduate students in metabolomics</w:t>
+      </w:r>
+    </w:p>
+    <w:p>
+      <w:pPr>
+        <w:pStyle w:val="Compact"/>
+        <w:numPr>
+          <w:ilvl w:val="0"/>
+          <w:numId w:val="1002"/>
+        </w:numPr>
+      </w:pPr>
+      <w:r>
+        <w:t xml:space="preserve">Trained on Thermo Q Exactive HF and Orbitrap Astral with HILIC and reversed-phase chromatographies</w:t>
       </w:r>
     </w:p>
     <w:p>
@@ -352,7 +370,7 @@
         <w:pStyle w:val="Compact"/>
         <w:numPr>
           <w:ilvl w:val="0"/>
-          <w:numId w:val="1002"/>
+          <w:numId w:val="1003"/>
         </w:numPr>
       </w:pPr>
       <w:r>
@@ -364,7 +382,7 @@
         <w:pStyle w:val="Compact"/>
         <w:numPr>
           <w:ilvl w:val="0"/>
-          <w:numId w:val="1002"/>
+          <w:numId w:val="1003"/>
         </w:numPr>
       </w:pPr>
       <w:r>
@@ -376,7 +394,7 @@
         <w:pStyle w:val="Compact"/>
         <w:numPr>
           <w:ilvl w:val="0"/>
-          <w:numId w:val="1002"/>
+          <w:numId w:val="1003"/>
         </w:numPr>
       </w:pPr>
       <w:r>
@@ -388,7 +406,7 @@
         <w:pStyle w:val="Compact"/>
         <w:numPr>
           <w:ilvl w:val="0"/>
-          <w:numId w:val="1002"/>
+          <w:numId w:val="1003"/>
         </w:numPr>
       </w:pPr>
       <w:r>
@@ -428,19 +446,7 @@
         <w:pStyle w:val="Compact"/>
         <w:numPr>
           <w:ilvl w:val="0"/>
-          <w:numId w:val="1003"/>
-        </w:numPr>
-      </w:pPr>
-      <w:r>
-        <w:t xml:space="preserve">Performed HPLC-MS sample preparation and analysis using Thermo Fusion Lumos ID-X</w:t>
-      </w:r>
-    </w:p>
-    <w:p>
-      <w:pPr>
-        <w:pStyle w:val="Compact"/>
-        <w:numPr>
-          <w:ilvl w:val="0"/>
-          <w:numId w:val="1003"/>
+          <w:numId w:val="1004"/>
         </w:numPr>
       </w:pPr>
       <w:r>
@@ -452,7 +458,7 @@
         <w:pStyle w:val="Compact"/>
         <w:numPr>
           <w:ilvl w:val="0"/>
-          <w:numId w:val="1003"/>
+          <w:numId w:val="1004"/>
         </w:numPr>
       </w:pPr>
       <w:r>
@@ -467,7 +473,7 @@
       </w:r>
     </w:p>
     <w:bookmarkEnd w:id="25"/>
-    <w:bookmarkStart w:id="31" w:name="publications"/>
+    <w:bookmarkStart w:id="32" w:name="publications"/>
     <w:p>
       <w:pPr>
         <w:pStyle w:val="Heading2"/>
@@ -481,9 +487,15 @@
         <w:pStyle w:val="Compact"/>
         <w:numPr>
           <w:ilvl w:val="0"/>
-          <w:numId w:val="1004"/>
-        </w:numPr>
-      </w:pPr>
+          <w:numId w:val="1005"/>
+        </w:numPr>
+      </w:pPr>
+      <w:r>
+        <w:t xml:space="preserve">E.A. Seelen, S.J. Gleich,</w:t>
+      </w:r>
+      <w:r>
+        <w:t xml:space="preserve"> </w:t>
+      </w:r>
       <w:r>
         <w:rPr>
           <w:b/>
@@ -492,7 +504,7 @@
         <w:t xml:space="preserve">W. Kumler</w:t>
       </w:r>
       <w:r>
-        <w:t xml:space="preserve">, W. Qin, R.A. Lundeen, B. Barone, L.T. Carlson &amp; A.E. Ingalls (2024). Metabolites reflect variability introduced by mesoscale eddies in the North Pacific Subtropical Gyre.</w:t>
+        <w:t xml:space="preserve">, H.S. Anderson, X. Bian, K.M. Bjorkman, D.A. Caron, S.T. Dyhrman, S. Ferrón, Z.V. Finkel, S.T. Haley, Y. Hy, A.E. Ingalls, A.J. Irwin, D.M. Karl, K.P. Kong, D. Lowenstein, A. Salazar Estrada, E. Townsend, J.C. Tracey, K. Turk-Kubo, B.A.S. Van Mooy &amp; S.G. John (2025). Nitrogen and phosphorus differentially control marine biomass production and stoichiometry.</w:t>
       </w:r>
       <w:r>
         <w:t xml:space="preserve"> </w:t>
@@ -502,6 +514,49 @@
           <w:i/>
           <w:iCs/>
         </w:rPr>
+        <w:t xml:space="preserve">Nature Communications</w:t>
+      </w:r>
+      <w:r>
+        <w:t xml:space="preserve">, 16, 5713.</w:t>
+      </w:r>
+      <w:r>
+        <w:t xml:space="preserve"> </w:t>
+      </w:r>
+      <w:hyperlink r:id="rId26">
+        <w:r>
+          <w:rPr>
+            <w:rStyle w:val="Hyperlink"/>
+          </w:rPr>
+          <w:t xml:space="preserve">DOI:10.1038/s41467-025-61061-0</w:t>
+        </w:r>
+      </w:hyperlink>
+    </w:p>
+    <w:p>
+      <w:pPr>
+        <w:pStyle w:val="Compact"/>
+        <w:numPr>
+          <w:ilvl w:val="0"/>
+          <w:numId w:val="1005"/>
+        </w:numPr>
+      </w:pPr>
+      <w:r>
+        <w:rPr>
+          <w:b/>
+          <w:bCs/>
+        </w:rPr>
+        <w:t xml:space="preserve">W. Kumler</w:t>
+      </w:r>
+      <w:r>
+        <w:t xml:space="preserve">, W. Qin, R.A. Lundeen, B. Barone, L.T. Carlson &amp; A.E. Ingalls (2024). Metabolites reflect variability introduced by mesoscale eddies in the North Pacific Subtropical Gyre.</w:t>
+      </w:r>
+      <w:r>
+        <w:t xml:space="preserve"> </w:t>
+      </w:r>
+      <w:r>
+        <w:rPr>
+          <w:i/>
+          <w:iCs/>
+        </w:rPr>
         <w:t xml:space="preserve">Frontiers in Marine Science</w:t>
       </w:r>
       <w:r>
@@ -510,7 +565,7 @@
       <w:r>
         <w:t xml:space="preserve"> </w:t>
       </w:r>
-      <w:hyperlink r:id="rId26">
+      <w:hyperlink r:id="rId27">
         <w:r>
           <w:rPr>
             <w:rStyle w:val="Hyperlink"/>
@@ -524,7 +579,7 @@
         <w:pStyle w:val="Compact"/>
         <w:numPr>
           <w:ilvl w:val="0"/>
-          <w:numId w:val="1004"/>
+          <w:numId w:val="1005"/>
         </w:numPr>
       </w:pPr>
       <w:r>
@@ -553,7 +608,7 @@
       <w:r>
         <w:t xml:space="preserve"> </w:t>
       </w:r>
-      <w:hyperlink r:id="rId27">
+      <w:hyperlink r:id="rId28">
         <w:r>
           <w:rPr>
             <w:rStyle w:val="Hyperlink"/>
@@ -567,7 +622,7 @@
         <w:pStyle w:val="Compact"/>
         <w:numPr>
           <w:ilvl w:val="0"/>
-          <w:numId w:val="1004"/>
+          <w:numId w:val="1005"/>
         </w:numPr>
       </w:pPr>
       <w:r>
@@ -599,7 +654,7 @@
       <w:r>
         <w:t xml:space="preserve"> </w:t>
       </w:r>
-      <w:hyperlink r:id="rId28">
+      <w:hyperlink r:id="rId29">
         <w:r>
           <w:rPr>
             <w:rStyle w:val="Hyperlink"/>
@@ -613,7 +668,7 @@
         <w:pStyle w:val="Compact"/>
         <w:numPr>
           <w:ilvl w:val="0"/>
-          <w:numId w:val="1004"/>
+          <w:numId w:val="1005"/>
         </w:numPr>
       </w:pPr>
       <w:r>
@@ -648,7 +703,7 @@
       <w:r>
         <w:t xml:space="preserve"> </w:t>
       </w:r>
-      <w:hyperlink r:id="rId29">
+      <w:hyperlink r:id="rId30">
         <w:r>
           <w:rPr>
             <w:rStyle w:val="Hyperlink"/>
@@ -662,7 +717,7 @@
         <w:pStyle w:val="Compact"/>
         <w:numPr>
           <w:ilvl w:val="0"/>
-          <w:numId w:val="1004"/>
+          <w:numId w:val="1005"/>
         </w:numPr>
       </w:pPr>
       <w:r>
@@ -691,7 +746,7 @@
       <w:r>
         <w:t xml:space="preserve"> </w:t>
       </w:r>
-      <w:hyperlink r:id="rId30">
+      <w:hyperlink r:id="rId31">
         <w:r>
           <w:rPr>
             <w:rStyle w:val="Hyperlink"/>
@@ -710,27 +765,20 @@
     </w:p>
     <w:p>
       <w:pPr>
-        <w:pStyle w:val="Compact"/>
-        <w:numPr>
-          <w:ilvl w:val="0"/>
-          <w:numId w:val="1005"/>
-        </w:numPr>
-      </w:pPr>
-      <w:r>
-        <w:t xml:space="preserve">E.A. Seelen, S.J. Gleich,</w:t>
-      </w:r>
-      <w:r>
-        <w:t xml:space="preserve"> </w:t>
-      </w:r>
-      <w:r>
-        <w:rPr>
-          <w:b/>
-          <w:bCs/>
-        </w:rPr>
-        <w:t xml:space="preserve">W. Kumler</w:t>
-      </w:r>
-      <w:r>
-        <w:t xml:space="preserve">, H.S. Anderson, X. Bian, K.M. Bjorkman, D.A. Caron, S.T. Dyhrman, S. Ferrón, Z.V. Finkel, S.T. Haley, Y. Hy, A.E. Ingalls, A.J. Irwin, D.M. Karl, K.P. Kong, D. Lowenstein, A. Salazar Estrada, E. Townsend, J.C. Tracey, K. Turk-Kubo, B.A.S. Van Mooy &amp; S.G. John (in review with</w:t>
+        <w:numPr>
+          <w:ilvl w:val="0"/>
+          <w:numId w:val="1006"/>
+        </w:numPr>
+      </w:pPr>
+      <w:r>
+        <w:rPr>
+          <w:b/>
+          <w:bCs/>
+        </w:rPr>
+        <w:t xml:space="preserve">Kumler, W.</w:t>
+      </w:r>
+      <w:r>
+        <w:t xml:space="preserve">, LaRue, S., &amp; Ingalls, A.E. (In review with</w:t>
       </w:r>
       <w:r>
         <w:t xml:space="preserve"> </w:t>
@@ -740,10 +788,47 @@
           <w:i/>
           <w:iCs/>
         </w:rPr>
-        <w:t xml:space="preserve">Nature Communications</w:t>
-      </w:r>
-      <w:r>
-        <w:t xml:space="preserve">). A tale of two nutrients: how nitrogen and phosphorus differentially control marine biomass production and stoichiometry.</w:t>
+        <w:t xml:space="preserve">Journal of Proteome Research</w:t>
+      </w:r>
+      <w:r>
+        <w:t xml:space="preserve">) Databases are an effective and efficient method for storage and access of mass-spectrometry data.</w:t>
+      </w:r>
+    </w:p>
+    <w:p>
+      <w:pPr>
+        <w:numPr>
+          <w:ilvl w:val="0"/>
+          <w:numId w:val="1006"/>
+        </w:numPr>
+      </w:pPr>
+      <w:r>
+        <w:t xml:space="preserve">P. Louail, C. Brunius,</w:t>
+      </w:r>
+      <w:r>
+        <w:t xml:space="preserve"> </w:t>
+      </w:r>
+      <w:r>
+        <w:rPr>
+          <w:b/>
+          <w:bCs/>
+        </w:rPr>
+        <w:t xml:space="preserve">W. Kumler</w:t>
+      </w:r>
+      <w:r>
+        <w:t xml:space="preserve">, N. Storz, J. Stanstrup, H. Treutler, P. Vangeenderhuysen, M. Witting, S. Neumann, &amp; J. Rainer. (In review with</w:t>
+      </w:r>
+      <w:r>
+        <w:t xml:space="preserve"> </w:t>
+      </w:r>
+      <w:r>
+        <w:rPr>
+          <w:i/>
+          <w:iCs/>
+        </w:rPr>
+        <w:t xml:space="preserve">Analytical Chemistry</w:t>
+      </w:r>
+      <w:r>
+        <w:t xml:space="preserve">) xcms at 20 and still in peak form: Anchoring a complete metabolomics data preprocessing and analysis software ecosystem.</w:t>
       </w:r>
     </w:p>
     <w:p>
@@ -753,8 +838,8 @@
         </w:pict>
       </w:r>
     </w:p>
-    <w:bookmarkEnd w:id="31"/>
-    <w:bookmarkStart w:id="33" w:name="conference-proceedings"/>
+    <w:bookmarkEnd w:id="32"/>
+    <w:bookmarkStart w:id="34" w:name="conference-proceedings"/>
     <w:p>
       <w:pPr>
         <w:pStyle w:val="Heading2"/>
@@ -768,7 +853,7 @@
         <w:pStyle w:val="Compact"/>
         <w:numPr>
           <w:ilvl w:val="0"/>
-          <w:numId w:val="1006"/>
+          <w:numId w:val="1007"/>
         </w:numPr>
       </w:pPr>
       <w:r>
@@ -782,7 +867,7 @@
         <w:t xml:space="preserve"> </w:t>
       </w:r>
       <w:r>
-        <w:t xml:space="preserve">&amp; A.E. Ingalls. Databases are a speedy, small, and simple solution for mass-spectrometry data storage and access. Upcoming presentation at the</w:t>
+        <w:t xml:space="preserve">&amp; A.E. Ingalls. Databases are a speedy, small, and simple solution for mass-spectrometry data storage and access. Presented as a poster at the</w:t>
       </w:r>
       <w:r>
         <w:t xml:space="preserve"> </w:t>
@@ -803,7 +888,7 @@
         <w:pStyle w:val="Compact"/>
         <w:numPr>
           <w:ilvl w:val="0"/>
-          <w:numId w:val="1006"/>
+          <w:numId w:val="1007"/>
         </w:numPr>
       </w:pPr>
       <w:r>
@@ -820,13 +905,7 @@
         <w:t xml:space="preserve">W. Kumler</w:t>
       </w:r>
       <w:r>
-        <w:t xml:space="preserve">, P. Vangeenderhuysen, C. Brunius, M. Witting, S. Neumann, RforMassSpectrometry contributors &amp; J. Rainer. xcms at 20 and still in Peak form: Now anchoring a complete ecosystem for</w:t>
-      </w:r>
-      <w:r>
-        <w:t xml:space="preserve"> </w:t>
-      </w:r>
-      <w:r>
-        <w:t xml:space="preserve">metabolomics data preprocessing and analysis. Upcoming presentation at the</w:t>
+        <w:t xml:space="preserve">, P. Vangeenderhuysen, C. Brunius, M. Witting, S. Neumann, RforMassSpectrometry contributors &amp; J. Rainer. xcms at 20 and still in Peak form: Now anchoring a complete ecosystem for metabolomics data preprocessing and analysis. Presented at the</w:t>
       </w:r>
       <w:r>
         <w:t xml:space="preserve"> </w:t>
@@ -847,7 +926,7 @@
         <w:pStyle w:val="Compact"/>
         <w:numPr>
           <w:ilvl w:val="0"/>
-          <w:numId w:val="1006"/>
+          <w:numId w:val="1007"/>
         </w:numPr>
       </w:pPr>
       <w:r>
@@ -888,7 +967,7 @@
         <w:pStyle w:val="Compact"/>
         <w:numPr>
           <w:ilvl w:val="0"/>
-          <w:numId w:val="1006"/>
+          <w:numId w:val="1007"/>
         </w:numPr>
       </w:pPr>
       <w:r>
@@ -923,7 +1002,7 @@
       <w:r>
         <w:t xml:space="preserve"> </w:t>
       </w:r>
-      <w:hyperlink r:id="rId32">
+      <w:hyperlink r:id="rId33">
         <w:r>
           <w:rPr>
             <w:rStyle w:val="Hyperlink"/>
@@ -940,7 +1019,7 @@
         <w:pStyle w:val="Compact"/>
         <w:numPr>
           <w:ilvl w:val="0"/>
-          <w:numId w:val="1006"/>
+          <w:numId w:val="1007"/>
         </w:numPr>
       </w:pPr>
       <w:r>
@@ -965,7 +1044,7 @@
         <w:pStyle w:val="Compact"/>
         <w:numPr>
           <w:ilvl w:val="0"/>
-          <w:numId w:val="1006"/>
+          <w:numId w:val="1007"/>
         </w:numPr>
       </w:pPr>
       <w:r>
@@ -1003,7 +1082,7 @@
         <w:pStyle w:val="Compact"/>
         <w:numPr>
           <w:ilvl w:val="0"/>
-          <w:numId w:val="1006"/>
+          <w:numId w:val="1007"/>
         </w:numPr>
       </w:pPr>
       <w:r>
@@ -1035,7 +1114,7 @@
         <w:pStyle w:val="Compact"/>
         <w:numPr>
           <w:ilvl w:val="0"/>
-          <w:numId w:val="1006"/>
+          <w:numId w:val="1007"/>
         </w:numPr>
       </w:pPr>
       <w:r>
@@ -1067,7 +1146,7 @@
         <w:pStyle w:val="Compact"/>
         <w:numPr>
           <w:ilvl w:val="0"/>
-          <w:numId w:val="1006"/>
+          <w:numId w:val="1007"/>
         </w:numPr>
       </w:pPr>
       <w:r>
@@ -1102,7 +1181,7 @@
         <w:pStyle w:val="Compact"/>
         <w:numPr>
           <w:ilvl w:val="0"/>
-          <w:numId w:val="1006"/>
+          <w:numId w:val="1007"/>
         </w:numPr>
       </w:pPr>
       <w:r>
@@ -1137,7 +1216,7 @@
         <w:pStyle w:val="Compact"/>
         <w:numPr>
           <w:ilvl w:val="0"/>
-          <w:numId w:val="1006"/>
+          <w:numId w:val="1007"/>
         </w:numPr>
       </w:pPr>
       <w:r>
@@ -1172,7 +1251,7 @@
         <w:pStyle w:val="Compact"/>
         <w:numPr>
           <w:ilvl w:val="0"/>
-          <w:numId w:val="1006"/>
+          <w:numId w:val="1007"/>
         </w:numPr>
       </w:pPr>
       <w:r>
@@ -1204,7 +1283,7 @@
         <w:pStyle w:val="Compact"/>
         <w:numPr>
           <w:ilvl w:val="0"/>
-          <w:numId w:val="1006"/>
+          <w:numId w:val="1007"/>
         </w:numPr>
       </w:pPr>
       <w:r>
@@ -1241,8 +1320,8 @@
         </w:pict>
       </w:r>
     </w:p>
-    <w:bookmarkEnd w:id="33"/>
-    <w:bookmarkStart w:id="35" w:name="talks-given"/>
+    <w:bookmarkEnd w:id="34"/>
+    <w:bookmarkStart w:id="36" w:name="talks-given"/>
     <w:p>
       <w:pPr>
         <w:pStyle w:val="Heading2"/>
@@ -1256,7 +1335,7 @@
         <w:pStyle w:val="Compact"/>
         <w:numPr>
           <w:ilvl w:val="0"/>
-          <w:numId w:val="1007"/>
+          <w:numId w:val="1008"/>
         </w:numPr>
       </w:pPr>
       <w:r>
@@ -1267,10 +1346,17 @@
         <w:t xml:space="preserve">Building a robust model of peak quality for untargeted mass-spectrometry</w:t>
       </w:r>
       <w:r>
-        <w:t xml:space="preserve"> </w:t>
-      </w:r>
-      <w:r>
-        <w:t xml:space="preserve">(2023)</w:t>
+        <w:br/>
+      </w:r>
+      <w:r>
+        <w:t xml:space="preserve"> </w:t>
+      </w:r>
+      <w:r>
+        <w:rPr>
+          <w:i/>
+          <w:iCs/>
+        </w:rPr>
+        <w:t xml:space="preserve">2023</w:t>
       </w:r>
     </w:p>
     <w:p>
@@ -1278,7 +1364,7 @@
         <w:pStyle w:val="Compact"/>
         <w:numPr>
           <w:ilvl w:val="1"/>
-          <w:numId w:val="1008"/>
+          <w:numId w:val="1009"/>
         </w:numPr>
       </w:pPr>
       <w:r>
@@ -1287,7 +1373,7 @@
       <w:r>
         <w:t xml:space="preserve"> </w:t>
       </w:r>
-      <w:hyperlink r:id="rId34">
+      <w:hyperlink r:id="rId35">
         <w:r>
           <w:rPr>
             <w:rStyle w:val="Hyperlink"/>
@@ -1304,22 +1390,22 @@
         <w:pStyle w:val="Compact"/>
         <w:numPr>
           <w:ilvl w:val="1"/>
+          <w:numId w:val="1009"/>
+        </w:numPr>
+      </w:pPr>
+      <w:r>
+        <w:t xml:space="preserve">Seminar given at UW’s Quantitative Science Seminar</w:t>
+      </w:r>
+    </w:p>
+    <w:p>
+      <w:pPr>
+        <w:pStyle w:val="Compact"/>
+        <w:numPr>
+          <w:ilvl w:val="0"/>
           <w:numId w:val="1008"/>
         </w:numPr>
       </w:pPr>
       <w:r>
-        <w:t xml:space="preserve">Seminar given at UW’s Quantitative Science Seminar</w:t>
-      </w:r>
-    </w:p>
-    <w:p>
-      <w:pPr>
-        <w:pStyle w:val="Compact"/>
-        <w:numPr>
-          <w:ilvl w:val="0"/>
-          <w:numId w:val="1007"/>
-        </w:numPr>
-      </w:pPr>
-      <w:r>
         <w:rPr>
           <w:b/>
           <w:bCs/>
@@ -1327,44 +1413,17 @@
         <w:t xml:space="preserve">Data Visualization</w:t>
       </w:r>
       <w:r>
-        <w:t xml:space="preserve"> </w:t>
-      </w:r>
-      <w:r>
-        <w:t xml:space="preserve">(2022)</w:t>
-      </w:r>
-    </w:p>
-    <w:p>
-      <w:pPr>
-        <w:pStyle w:val="Compact"/>
-        <w:numPr>
-          <w:ilvl w:val="1"/>
-          <w:numId w:val="1009"/>
-        </w:numPr>
-      </w:pPr>
-      <w:r>
-        <w:t xml:space="preserve">Workshop led at the Graduate Climate Conference</w:t>
-      </w:r>
-    </w:p>
-    <w:p>
-      <w:pPr>
-        <w:pStyle w:val="Compact"/>
-        <w:numPr>
-          <w:ilvl w:val="0"/>
-          <w:numId w:val="1007"/>
-        </w:numPr>
-      </w:pPr>
-      <w:r>
-        <w:rPr>
-          <w:b/>
-          <w:bCs/>
-        </w:rPr>
-        <w:t xml:space="preserve">Profiling R code and identifying performance bottlenecks</w:t>
-      </w:r>
-      <w:r>
-        <w:t xml:space="preserve"> </w:t>
-      </w:r>
-      <w:r>
-        <w:t xml:space="preserve">(2019)</w:t>
+        <w:br/>
+      </w:r>
+      <w:r>
+        <w:t xml:space="preserve"> </w:t>
+      </w:r>
+      <w:r>
+        <w:rPr>
+          <w:i/>
+          <w:iCs/>
+        </w:rPr>
+        <w:t xml:space="preserve">2022</w:t>
       </w:r>
     </w:p>
     <w:p>
@@ -1373,6 +1432,47 @@
         <w:numPr>
           <w:ilvl w:val="1"/>
           <w:numId w:val="1010"/>
+        </w:numPr>
+      </w:pPr>
+      <w:r>
+        <w:t xml:space="preserve">Workshop led at the Graduate Climate Conference</w:t>
+      </w:r>
+    </w:p>
+    <w:p>
+      <w:pPr>
+        <w:pStyle w:val="Compact"/>
+        <w:numPr>
+          <w:ilvl w:val="0"/>
+          <w:numId w:val="1008"/>
+        </w:numPr>
+      </w:pPr>
+      <w:r>
+        <w:rPr>
+          <w:b/>
+          <w:bCs/>
+        </w:rPr>
+        <w:t xml:space="preserve">Profiling R code and identifying performance bottlenecks</w:t>
+      </w:r>
+      <w:r>
+        <w:br/>
+      </w:r>
+      <w:r>
+        <w:t xml:space="preserve"> </w:t>
+      </w:r>
+      <w:r>
+        <w:rPr>
+          <w:i/>
+          <w:iCs/>
+        </w:rPr>
+        <w:t xml:space="preserve">2019</w:t>
+      </w:r>
+    </w:p>
+    <w:p>
+      <w:pPr>
+        <w:pStyle w:val="Compact"/>
+        <w:numPr>
+          <w:ilvl w:val="1"/>
+          <w:numId w:val="1011"/>
         </w:numPr>
       </w:pPr>
       <w:r>
@@ -1386,8 +1486,8 @@
         </w:pict>
       </w:r>
     </w:p>
-    <w:bookmarkEnd w:id="35"/>
-    <w:bookmarkStart w:id="42" w:name="technical-projects"/>
+    <w:bookmarkEnd w:id="36"/>
+    <w:bookmarkStart w:id="45" w:name="technical-projects"/>
     <w:p>
       <w:pPr>
         <w:pStyle w:val="Heading2"/>
@@ -1401,7 +1501,7 @@
         <w:pStyle w:val="Compact"/>
         <w:numPr>
           <w:ilvl w:val="0"/>
-          <w:numId w:val="1011"/>
+          <w:numId w:val="1012"/>
         </w:numPr>
       </w:pPr>
       <w:r>
@@ -1412,12 +1512,12 @@
         <w:t xml:space="preserve">RaMS</w:t>
       </w:r>
       <w:r>
-        <w:t xml:space="preserve">: R package for reading and tidying mass-spectrometry data. Available on</w:t>
-      </w:r>
-      <w:r>
-        <w:t xml:space="preserve"> </w:t>
-      </w:r>
-      <w:hyperlink r:id="rId36">
+        <w:t xml:space="preserve">: R package for reading and tidying mass-spectrometry data. Now implemented in Metabolomics Workbench. Available on</w:t>
+      </w:r>
+      <w:r>
+        <w:t xml:space="preserve"> </w:t>
+      </w:r>
+      <w:hyperlink r:id="rId37">
         <w:r>
           <w:rPr>
             <w:rStyle w:val="Hyperlink"/>
@@ -1434,7 +1534,7 @@
       <w:r>
         <w:t xml:space="preserve"> </w:t>
       </w:r>
-      <w:hyperlink r:id="rId37">
+      <w:hyperlink r:id="rId38">
         <w:r>
           <w:rPr>
             <w:rStyle w:val="Hyperlink"/>
@@ -1451,7 +1551,7 @@
         <w:pStyle w:val="Compact"/>
         <w:numPr>
           <w:ilvl w:val="0"/>
-          <w:numId w:val="1011"/>
+          <w:numId w:val="1012"/>
         </w:numPr>
       </w:pPr>
       <w:r>
@@ -1467,7 +1567,7 @@
       <w:r>
         <w:t xml:space="preserve"> </w:t>
       </w:r>
-      <w:hyperlink r:id="rId38">
+      <w:hyperlink r:id="rId39">
         <w:r>
           <w:rPr>
             <w:rStyle w:val="Hyperlink"/>
@@ -1484,7 +1584,7 @@
       <w:r>
         <w:t xml:space="preserve"> </w:t>
       </w:r>
-      <w:hyperlink r:id="rId39">
+      <w:hyperlink r:id="rId40">
         <w:r>
           <w:rPr>
             <w:rStyle w:val="Hyperlink"/>
@@ -1501,7 +1601,7 @@
         <w:pStyle w:val="Compact"/>
         <w:numPr>
           <w:ilvl w:val="0"/>
-          <w:numId w:val="1011"/>
+          <w:numId w:val="1012"/>
         </w:numPr>
       </w:pPr>
       <w:r>
@@ -1517,7 +1617,7 @@
       <w:r>
         <w:t xml:space="preserve"> </w:t>
       </w:r>
-      <w:hyperlink r:id="rId40">
+      <w:hyperlink r:id="rId41">
         <w:r>
           <w:rPr>
             <w:rStyle w:val="Hyperlink"/>
@@ -1534,7 +1634,7 @@
       <w:r>
         <w:t xml:space="preserve"> </w:t>
       </w:r>
-      <w:hyperlink r:id="rId41">
+      <w:hyperlink r:id="rId42">
         <w:r>
           <w:rPr>
             <w:rStyle w:val="Hyperlink"/>
@@ -1547,19 +1647,156 @@
       </w:r>
     </w:p>
     <w:p>
+      <w:pPr>
+        <w:pStyle w:val="Compact"/>
+        <w:numPr>
+          <w:ilvl w:val="0"/>
+          <w:numId w:val="1012"/>
+        </w:numPr>
+      </w:pPr>
+      <w:r>
+        <w:rPr>
+          <w:b/>
+          <w:bCs/>
+        </w:rPr>
+        <w:t xml:space="preserve">MESOSCOPE visualization application</w:t>
+      </w:r>
+      <w:r>
+        <w:t xml:space="preserve">: Data aggregation and interactive visualization for three cruises during the 2015‑2018 MESOSCOPE project (Microbial Ecology of the Surface Ocean ‑ Simons Collaboration on Ocean Processes and Ecology). Used for multi‑lab dataset overlap comparison and manuscript preparation at the 2022 SCOPE meeting in New York. Emphasis was placed on realtime data ingestion via APIs and web‑scraping. Application deployed at</w:t>
+      </w:r>
+      <w:r>
+        <w:t xml:space="preserve"> </w:t>
+      </w:r>
+      <w:hyperlink r:id="rId43">
+        <w:r>
+          <w:rPr>
+            <w:rStyle w:val="Hyperlink"/>
+          </w:rPr>
+          <w:t xml:space="preserve">https://wkumler/shinyapps.io/mswebapp</w:t>
+        </w:r>
+      </w:hyperlink>
+      <w:r>
+        <w:t xml:space="preserve">.</w:t>
+      </w:r>
+    </w:p>
+    <w:p>
+      <w:pPr>
+        <w:pStyle w:val="Compact"/>
+        <w:numPr>
+          <w:ilvl w:val="0"/>
+          <w:numId w:val="1012"/>
+        </w:numPr>
+      </w:pPr>
+      <w:r>
+        <w:rPr>
+          <w:b/>
+          <w:bCs/>
+        </w:rPr>
+        <w:t xml:space="preserve">planetan</w:t>
+      </w:r>
+      <w:r>
+        <w:t xml:space="preserve">: Personal project implementing a 3D multiplayer R Shiny game with a ruleset similar to Settlers of Catan. Available on GitHub and as a live demo at</w:t>
+      </w:r>
+      <w:r>
+        <w:t xml:space="preserve"> </w:t>
+      </w:r>
+      <w:hyperlink r:id="rId44">
+        <w:r>
+          <w:rPr>
+            <w:rStyle w:val="Hyperlink"/>
+          </w:rPr>
+          <w:t xml:space="preserve">https://wkumler.shinyapps.io/planetan</w:t>
+        </w:r>
+      </w:hyperlink>
+      <w:r>
+        <w:t xml:space="preserve">. Will be submitted to the R Shiny Contest 2025.</w:t>
+      </w:r>
+    </w:p>
+    <w:p>
       <w:r>
         <w:pict>
           <v:rect style="width:0;height:1.5pt" o:hralign="center" o:hrstd="t" o:hr="t"/>
         </w:pict>
       </w:r>
     </w:p>
-    <w:bookmarkEnd w:id="42"/>
-    <w:bookmarkStart w:id="45" w:name="awards"/>
+    <w:bookmarkEnd w:id="45"/>
+    <w:bookmarkStart w:id="46" w:name="technical-skills"/>
     <w:p>
       <w:pPr>
         <w:pStyle w:val="Heading2"/>
       </w:pPr>
       <w:r>
+        <w:t xml:space="preserve">Technical skills</w:t>
+      </w:r>
+    </w:p>
+    <w:p>
+      <w:pPr>
+        <w:numPr>
+          <w:ilvl w:val="0"/>
+          <w:numId w:val="1013"/>
+        </w:numPr>
+      </w:pPr>
+      <w:r>
+        <w:rPr>
+          <w:b/>
+          <w:bCs/>
+        </w:rPr>
+        <w:t xml:space="preserve">Coding</w:t>
+      </w:r>
+      <w:r>
+        <w:t xml:space="preserve">: Ten years of experience in R. Expertise with full‑pipeline construction including data ingestion, tidying, analysis, visualization, and sharing via reproducible documents, interactive web applications, and R packages published to both CRAN and Bioconductor. Three years of experience with Python largely centered around reverse‑engineering mass‑spectrometry file formats. Recent experience with database management systems and HTML/CSS. Extensive collaboration with international groups via Github.</w:t>
+      </w:r>
+    </w:p>
+    <w:p>
+      <w:pPr>
+        <w:numPr>
+          <w:ilvl w:val="0"/>
+          <w:numId w:val="1013"/>
+        </w:numPr>
+      </w:pPr>
+      <w:r>
+        <w:rPr>
+          <w:b/>
+          <w:bCs/>
+        </w:rPr>
+        <w:t xml:space="preserve">Scientific analysis</w:t>
+      </w:r>
+      <w:r>
+        <w:t xml:space="preserve">: Univariate and multivariate statistics with a focus on dimensionality reduction, permutational methods, false discovery rate estimation, and machine learning (regularized regression, random forests, autoencoders).</w:t>
+      </w:r>
+    </w:p>
+    <w:p>
+      <w:pPr>
+        <w:numPr>
+          <w:ilvl w:val="0"/>
+          <w:numId w:val="1013"/>
+        </w:numPr>
+      </w:pPr>
+      <w:r>
+        <w:rPr>
+          <w:b/>
+          <w:bCs/>
+        </w:rPr>
+        <w:t xml:space="preserve">Fieldwork and ship time</w:t>
+      </w:r>
+      <w:r>
+        <w:t xml:space="preserve">: Estimated 50 days at sea across both multi‑week cruises and short‑term time series sampling, one cruise as chief scientist. Experience with cruise planning, CTD operations, float deployments and recoveries, incubations, and real‑time data ingestion and visualization. Two weeks of land‑based fieldwork involving sample collection and small‑volume chemostat‑style mesocosms.</w:t>
+      </w:r>
+    </w:p>
+    <w:p>
+      <w:r>
+        <w:pict>
+          <v:rect style="width:0;height:1.5pt" o:hralign="center" o:hrstd="t" o:hr="t"/>
+        </w:pict>
+      </w:r>
+    </w:p>
+    <w:bookmarkEnd w:id="46"/>
+    <w:bookmarkStart w:id="49" w:name="awards"/>
+    <w:p>
+      <w:pPr>
+        <w:pStyle w:val="Heading2"/>
+      </w:pPr>
+      <w:r>
         <w:t xml:space="preserve">Awards</w:t>
       </w:r>
     </w:p>
@@ -1568,13 +1805,13 @@
         <w:pStyle w:val="Compact"/>
         <w:numPr>
           <w:ilvl w:val="0"/>
-          <w:numId w:val="1012"/>
+          <w:numId w:val="1014"/>
         </w:numPr>
       </w:pPr>
       <w:r>
         <w:t xml:space="preserve">Achievement Rewards for College Scientists (</w:t>
       </w:r>
-      <w:hyperlink r:id="rId43">
+      <w:hyperlink r:id="rId47">
         <w:r>
           <w:rPr>
             <w:rStyle w:val="Hyperlink"/>
@@ -1591,10 +1828,10 @@
         <w:pStyle w:val="Compact"/>
         <w:numPr>
           <w:ilvl w:val="0"/>
-          <w:numId w:val="1012"/>
-        </w:numPr>
-      </w:pPr>
-      <w:hyperlink r:id="rId44">
+          <w:numId w:val="1014"/>
+        </w:numPr>
+      </w:pPr>
+      <w:hyperlink r:id="rId48">
         <w:r>
           <w:rPr>
             <w:rStyle w:val="Hyperlink"/>
@@ -1610,13 +1847,238 @@
         </w:pict>
       </w:r>
     </w:p>
-    <w:bookmarkEnd w:id="45"/>
-    <w:bookmarkStart w:id="46" w:name="references"/>
+    <w:bookmarkEnd w:id="49"/>
+    <w:bookmarkStart w:id="50" w:name="volunteer-work"/>
     <w:p>
       <w:pPr>
         <w:pStyle w:val="Heading2"/>
       </w:pPr>
       <w:r>
+        <w:t xml:space="preserve">Volunteer work</w:t>
+      </w:r>
+    </w:p>
+    <w:p>
+      <w:pPr>
+        <w:pStyle w:val="Compact"/>
+        <w:numPr>
+          <w:ilvl w:val="0"/>
+          <w:numId w:val="1015"/>
+        </w:numPr>
+      </w:pPr>
+      <w:r>
+        <w:t xml:space="preserve">eScience Institute Software Carpentries instructor</w:t>
+      </w:r>
+      <w:r>
+        <w:br/>
+      </w:r>
+      <w:r>
+        <w:t xml:space="preserve"> </w:t>
+      </w:r>
+      <w:r>
+        <w:rPr>
+          <w:i/>
+          <w:iCs/>
+        </w:rPr>
+        <w:t xml:space="preserve">2023 - 2025</w:t>
+      </w:r>
+    </w:p>
+    <w:p>
+      <w:pPr>
+        <w:pStyle w:val="Compact"/>
+        <w:numPr>
+          <w:ilvl w:val="1"/>
+          <w:numId w:val="1016"/>
+        </w:numPr>
+      </w:pPr>
+      <w:r>
+        <w:t xml:space="preserve">Both R and Python tracks</w:t>
+      </w:r>
+    </w:p>
+    <w:p>
+      <w:pPr>
+        <w:pStyle w:val="Compact"/>
+        <w:numPr>
+          <w:ilvl w:val="1"/>
+          <w:numId w:val="1016"/>
+        </w:numPr>
+      </w:pPr>
+      <w:r>
+        <w:t xml:space="preserve">Emphasis on teaching data access and visualization</w:t>
+      </w:r>
+    </w:p>
+    <w:p>
+      <w:pPr>
+        <w:pStyle w:val="Compact"/>
+        <w:numPr>
+          <w:ilvl w:val="0"/>
+          <w:numId w:val="1015"/>
+        </w:numPr>
+      </w:pPr>
+      <w:r>
+        <w:t xml:space="preserve">Data Science in Oceanography Summer Program</w:t>
+      </w:r>
+      <w:r>
+        <w:br/>
+      </w:r>
+      <w:r>
+        <w:t xml:space="preserve"> </w:t>
+      </w:r>
+      <w:r>
+        <w:rPr>
+          <w:i/>
+          <w:iCs/>
+        </w:rPr>
+        <w:t xml:space="preserve">2022 - 2024</w:t>
+      </w:r>
+    </w:p>
+    <w:p>
+      <w:pPr>
+        <w:pStyle w:val="Compact"/>
+        <w:numPr>
+          <w:ilvl w:val="1"/>
+          <w:numId w:val="1017"/>
+        </w:numPr>
+      </w:pPr>
+      <w:r>
+        <w:t xml:space="preserve">Two-week in-person workshop for college students considering graduate school and interested in expanding their data science skills</w:t>
+      </w:r>
+    </w:p>
+    <w:p>
+      <w:pPr>
+        <w:pStyle w:val="Compact"/>
+        <w:numPr>
+          <w:ilvl w:val="1"/>
+          <w:numId w:val="1017"/>
+        </w:numPr>
+      </w:pPr>
+      <w:r>
+        <w:t xml:space="preserve">Lectured on chemical oceanography and access to publicly available datasets</w:t>
+      </w:r>
+    </w:p>
+    <w:p>
+      <w:pPr>
+        <w:pStyle w:val="Compact"/>
+        <w:numPr>
+          <w:ilvl w:val="0"/>
+          <w:numId w:val="1015"/>
+        </w:numPr>
+      </w:pPr>
+      <w:r>
+        <w:t xml:space="preserve">SEAS Annual Aquatic Sciences Open House</w:t>
+      </w:r>
+      <w:r>
+        <w:br/>
+      </w:r>
+      <w:r>
+        <w:t xml:space="preserve"> </w:t>
+      </w:r>
+      <w:r>
+        <w:rPr>
+          <w:i/>
+          <w:iCs/>
+        </w:rPr>
+        <w:t xml:space="preserve">2022 - 2025</w:t>
+      </w:r>
+    </w:p>
+    <w:p>
+      <w:pPr>
+        <w:pStyle w:val="Compact"/>
+        <w:numPr>
+          <w:ilvl w:val="1"/>
+          <w:numId w:val="1018"/>
+        </w:numPr>
+      </w:pPr>
+      <w:r>
+        <w:t xml:space="preserve">Organized booths for 20+ individual labs</w:t>
+      </w:r>
+    </w:p>
+    <w:p>
+      <w:pPr>
+        <w:pStyle w:val="Compact"/>
+        <w:numPr>
+          <w:ilvl w:val="1"/>
+          <w:numId w:val="1018"/>
+        </w:numPr>
+      </w:pPr>
+      <w:r>
+        <w:t xml:space="preserve">Facilitated media coverage and 1,000+ attendees yearly from the greater Seattle area</w:t>
+      </w:r>
+    </w:p>
+    <w:p>
+      <w:pPr>
+        <w:pStyle w:val="Compact"/>
+        <w:numPr>
+          <w:ilvl w:val="1"/>
+          <w:numId w:val="1018"/>
+        </w:numPr>
+      </w:pPr>
+      <w:r>
+        <w:t xml:space="preserve">Ran the Marine Microbial Research Center booth with natural seawater visualization under a microscope</w:t>
+      </w:r>
+    </w:p>
+    <w:p>
+      <w:pPr>
+        <w:pStyle w:val="Compact"/>
+        <w:numPr>
+          <w:ilvl w:val="0"/>
+          <w:numId w:val="1015"/>
+        </w:numPr>
+      </w:pPr>
+      <w:r>
+        <w:t xml:space="preserve">Seattle Aquarium interpreter</w:t>
+      </w:r>
+      <w:r>
+        <w:br/>
+      </w:r>
+      <w:r>
+        <w:t xml:space="preserve"> </w:t>
+      </w:r>
+      <w:r>
+        <w:rPr>
+          <w:i/>
+          <w:iCs/>
+        </w:rPr>
+        <w:t xml:space="preserve">2019 - 2025</w:t>
+      </w:r>
+    </w:p>
+    <w:p>
+      <w:pPr>
+        <w:pStyle w:val="Compact"/>
+        <w:numPr>
+          <w:ilvl w:val="1"/>
+          <w:numId w:val="1019"/>
+        </w:numPr>
+      </w:pPr>
+      <w:r>
+        <w:t xml:space="preserve">100+ hours of engagement and interpretation at evening events</w:t>
+      </w:r>
+    </w:p>
+    <w:p>
+      <w:pPr>
+        <w:pStyle w:val="Compact"/>
+        <w:numPr>
+          <w:ilvl w:val="1"/>
+          <w:numId w:val="1019"/>
+        </w:numPr>
+      </w:pPr>
+      <w:r>
+        <w:t xml:space="preserve">Particular emphasis on stewardship events such as Splash!, which brought in over half a million dollars from donors</w:t>
+      </w:r>
+    </w:p>
+    <w:p>
+      <w:r>
+        <w:pict>
+          <v:rect style="width:0;height:1.5pt" o:hralign="center" o:hrstd="t" o:hr="t"/>
+        </w:pict>
+      </w:r>
+    </w:p>
+    <w:bookmarkEnd w:id="50"/>
+    <w:bookmarkStart w:id="53" w:name="references"/>
+    <w:p>
+      <w:pPr>
+        <w:pStyle w:val="Heading2"/>
+      </w:pPr>
+      <w:r>
         <w:t xml:space="preserve">References</w:t>
       </w:r>
     </w:p>
@@ -1625,10 +2087,46 @@
         <w:pStyle w:val="FirstParagraph"/>
       </w:pPr>
       <w:r>
-        <w:t xml:space="preserve">Available upon request.</w:t>
-      </w:r>
-    </w:p>
-    <w:bookmarkEnd w:id="46"/>
+        <w:t xml:space="preserve">Dr. Anitra E. Ingalls, Ph.D. Advisor.</w:t>
+      </w:r>
+      <w:r>
+        <w:t xml:space="preserve"> </w:t>
+      </w:r>
+      <w:hyperlink r:id="rId51">
+        <w:r>
+          <w:rPr>
+            <w:rStyle w:val="Hyperlink"/>
+          </w:rPr>
+          <w:t xml:space="preserve">aingalls@uw.edu</w:t>
+        </w:r>
+      </w:hyperlink>
+      <w:r>
+        <w:t xml:space="preserve">, (206) 940-6755</w:t>
+      </w:r>
+    </w:p>
+    <w:p>
+      <w:pPr>
+        <w:pStyle w:val="BodyText"/>
+      </w:pPr>
+      <w:r>
+        <w:t xml:space="preserve">Laura T. Carlson, Ingalls Lab Manager.</w:t>
+      </w:r>
+      <w:r>
+        <w:t xml:space="preserve"> </w:t>
+      </w:r>
+      <w:hyperlink r:id="rId52">
+        <w:r>
+          <w:rPr>
+            <w:rStyle w:val="Hyperlink"/>
+          </w:rPr>
+          <w:t xml:space="preserve">truxal@uw.edu</w:t>
+        </w:r>
+      </w:hyperlink>
+      <w:r>
+        <w:t xml:space="preserve">, (412) 554-5093</w:t>
+      </w:r>
+    </w:p>
+    <w:bookmarkEnd w:id="53"/>
     <w:sectPr/>
   </w:body>
 </w:document>
@@ -1877,6 +2375,27 @@
   <w:num w:numId="1012">
     <w:abstractNumId w:val="991"/>
   </w:num>
+  <w:num w:numId="1013">
+    <w:abstractNumId w:val="991"/>
+  </w:num>
+  <w:num w:numId="1014">
+    <w:abstractNumId w:val="991"/>
+  </w:num>
+  <w:num w:numId="1015">
+    <w:abstractNumId w:val="991"/>
+  </w:num>
+  <w:num w:numId="1016">
+    <w:abstractNumId w:val="991"/>
+  </w:num>
+  <w:num w:numId="1017">
+    <w:abstractNumId w:val="991"/>
+  </w:num>
+  <w:num w:numId="1018">
+    <w:abstractNumId w:val="991"/>
+  </w:num>
+  <w:num w:numId="1019">
+    <w:abstractNumId w:val="991"/>
+  </w:num>
 </w:numbering>
 </file>
 
@@ -1962,7 +2481,7 @@
   </w:style>
   <w:style w:styleId="Subtitle" w:type="paragraph">
     <w:name w:val="Subtitle"/>
-    <w:basedOn w:val="Normal"/>
+    <w:basedOn w:val="Title"/>
     <w:next w:val="BodyText"/>
     <w:link w:val="SubtitleChar"/>
     <w:uiPriority w:val="11"/>
@@ -1975,7 +2494,6 @@
     </w:pPr>
     <w:rPr>
       <w:rFonts w:cstheme="majorBidi" w:eastAsiaTheme="majorEastAsia"/>
-      <w:color w:themeColor="text1" w:themeTint="A6" w:val="595959"/>
       <w:spacing w:val="15"/>
       <w:sz w:val="28"/>
       <w:szCs w:val="28"/>
@@ -2028,7 +2546,6 @@
     </w:pPr>
     <w:rPr>
       <w:b/>
-      <w:color w:val="345A8A"/>
       <w:sz w:val="20"/>
       <w:szCs w:val="20"/>
     </w:rPr>

</xml_diff>